<commit_message>
Updating the infographics list, added for instrument cluster
</commit_message>
<xml_diff>
--- a/Weeeeeee/List of car parts for infographics.docx
+++ b/Weeeeeee/List of car parts for infographics.docx
@@ -1,6 +1,6 @@
 
 <file path=word/document.xml><?xml version="1.0" encoding="utf-8"?>
-<w:document xmlns:wpc="http://schemas.microsoft.com/office/word/2010/wordprocessingCanvas" xmlns:mc="http://schemas.openxmlformats.org/markup-compatibility/2006" xmlns:o="urn:schemas-microsoft-com:office:office" xmlns:r="http://schemas.openxmlformats.org/officeDocument/2006/relationships" xmlns:m="http://schemas.openxmlformats.org/officeDocument/2006/math" xmlns:v="urn:schemas-microsoft-com:vml" xmlns:wp14="http://schemas.microsoft.com/office/word/2010/wordprocessingDrawing" xmlns:wp="http://schemas.openxmlformats.org/drawingml/2006/wordprocessingDrawing" xmlns:w10="urn:schemas-microsoft-com:office:word" xmlns:w="http://schemas.openxmlformats.org/wordprocessingml/2006/main" xmlns:w14="http://schemas.microsoft.com/office/word/2010/wordml" xmlns:w15="http://schemas.microsoft.com/office/word/2012/wordml" xmlns:wpg="http://schemas.microsoft.com/office/word/2010/wordprocessingGroup" xmlns:wpi="http://schemas.microsoft.com/office/word/2010/wordprocessingInk" xmlns:wne="http://schemas.microsoft.com/office/word/2006/wordml" xmlns:wps="http://schemas.microsoft.com/office/word/2010/wordprocessingShape" mc:Ignorable="w14 w15 wp14">
+<w:document xmlns:wpc="http://schemas.microsoft.com/office/word/2010/wordprocessingCanvas" xmlns:mo="http://schemas.microsoft.com/office/mac/office/2008/main" xmlns:mc="http://schemas.openxmlformats.org/markup-compatibility/2006" xmlns:mv="urn:schemas-microsoft-com:mac:vml" xmlns:o="urn:schemas-microsoft-com:office:office" xmlns:r="http://schemas.openxmlformats.org/officeDocument/2006/relationships" xmlns:m="http://schemas.openxmlformats.org/officeDocument/2006/math" xmlns:v="urn:schemas-microsoft-com:vml" xmlns:wp14="http://schemas.microsoft.com/office/word/2010/wordprocessingDrawing" xmlns:wp="http://schemas.openxmlformats.org/drawingml/2006/wordprocessingDrawing" xmlns:w10="urn:schemas-microsoft-com:office:word" xmlns:w="http://schemas.openxmlformats.org/wordprocessingml/2006/main" xmlns:w14="http://schemas.microsoft.com/office/word/2010/wordml" xmlns:wpg="http://schemas.microsoft.com/office/word/2010/wordprocessingGroup" xmlns:wpi="http://schemas.microsoft.com/office/word/2010/wordprocessingInk" xmlns:wne="http://schemas.microsoft.com/office/word/2006/wordml" xmlns:wps="http://schemas.microsoft.com/office/word/2010/wordprocessingShape" mc:Ignorable="w14 wp14">
   <w:body>
     <w:p>
       <w:r>
@@ -88,7 +88,7 @@
         </w:numPr>
       </w:pPr>
       <w:r>
-        <w:t>Exhaust</w:t>
+        <w:t>Back bumper</w:t>
       </w:r>
     </w:p>
     <w:p>
@@ -100,7 +100,7 @@
         </w:numPr>
       </w:pPr>
       <w:r>
-        <w:t>Back bumper</w:t>
+        <w:t>Mud guards</w:t>
       </w:r>
     </w:p>
     <w:p>
@@ -112,7 +112,7 @@
         </w:numPr>
       </w:pPr>
       <w:r>
-        <w:t>Mud guards</w:t>
+        <w:t>Spare Wheel</w:t>
       </w:r>
     </w:p>
     <w:p>
@@ -124,7 +124,7 @@
         </w:numPr>
       </w:pPr>
       <w:r>
-        <w:t>Spare Wheel</w:t>
+        <w:t>Spoilers</w:t>
       </w:r>
     </w:p>
     <w:p>
@@ -135,11 +135,9 @@
           <w:numId w:val="1"/>
         </w:numPr>
       </w:pPr>
-      <w:proofErr w:type="spellStart"/>
-      <w:r>
-        <w:t>Spolers</w:t>
-      </w:r>
-      <w:proofErr w:type="spellEnd"/>
+      <w:r>
+        <w:t>Back wipers</w:t>
+      </w:r>
     </w:p>
     <w:p>
       <w:pPr>
@@ -150,7 +148,7 @@
         </w:numPr>
       </w:pPr>
       <w:r>
-        <w:t>Back wipers</w:t>
+        <w:t>Reverse Sensors</w:t>
       </w:r>
     </w:p>
     <w:p>
@@ -162,7 +160,7 @@
         </w:numPr>
       </w:pPr>
       <w:r>
-        <w:t>Reverse Sensors</w:t>
+        <w:t>Rear foglight</w:t>
       </w:r>
     </w:p>
     <w:p>
@@ -304,13 +302,8 @@
         </w:numPr>
       </w:pPr>
       <w:r>
-        <w:t>Engine hood/</w:t>
-      </w:r>
-      <w:proofErr w:type="spellStart"/>
-      <w:r>
-        <w:t>Bonet</w:t>
-      </w:r>
-      <w:proofErr w:type="spellEnd"/>
+        <w:t>Engine hood/Bonet</w:t>
+      </w:r>
     </w:p>
     <w:p>
       <w:pPr>
@@ -381,7 +374,10 @@
         </w:numPr>
       </w:pPr>
       <w:r>
-        <w:t>Fork lights</w:t>
+        <w:t>Fog</w:t>
+      </w:r>
+      <w:r>
+        <w:t xml:space="preserve"> lights</w:t>
       </w:r>
     </w:p>
     <w:p>
@@ -583,11 +579,9 @@
           <w:numId w:val="5"/>
         </w:numPr>
       </w:pPr>
-      <w:proofErr w:type="spellStart"/>
       <w:r>
         <w:t>Accelarator</w:t>
       </w:r>
-      <w:proofErr w:type="spellEnd"/>
     </w:p>
     <w:p>
       <w:pPr>
@@ -718,18 +712,6 @@
         </w:numPr>
       </w:pPr>
       <w:r>
-        <w:t>Coin holder</w:t>
-      </w:r>
-    </w:p>
-    <w:p>
-      <w:pPr>
-        <w:pStyle w:val="ListParagraph"/>
-        <w:numPr>
-          <w:ilvl w:val="0"/>
-          <w:numId w:val="5"/>
-        </w:numPr>
-      </w:pPr>
-      <w:r>
         <w:t>Cup holder</w:t>
       </w:r>
     </w:p>
@@ -897,13 +879,8 @@
           <w:numId w:val="5"/>
         </w:numPr>
       </w:pPr>
-      <w:proofErr w:type="spellStart"/>
-      <w:r>
-        <w:t>Bonet</w:t>
-      </w:r>
-      <w:proofErr w:type="spellEnd"/>
-      <w:r>
-        <w:t xml:space="preserve"> lever</w:t>
+      <w:r>
+        <w:t>Bonet lever</w:t>
       </w:r>
     </w:p>
     <w:p>
@@ -969,6 +946,18 @@
       </w:pPr>
       <w:r>
         <w:t>Fuel level</w:t>
+      </w:r>
+    </w:p>
+    <w:p>
+      <w:pPr>
+        <w:pStyle w:val="ListParagraph"/>
+        <w:numPr>
+          <w:ilvl w:val="0"/>
+          <w:numId w:val="6"/>
+        </w:numPr>
+      </w:pPr>
+      <w:r>
+        <w:t>Check engine light</w:t>
       </w:r>
     </w:p>
     <w:p>
@@ -1067,8 +1056,248 @@
       <w:r>
         <w:t>Indicator Symbols</w:t>
       </w:r>
+    </w:p>
+    <w:p>
+      <w:pPr>
+        <w:pStyle w:val="ListParagraph"/>
+        <w:numPr>
+          <w:ilvl w:val="0"/>
+          <w:numId w:val="6"/>
+        </w:numPr>
+      </w:pPr>
+      <w:r>
+        <w:t>High beam on light</w:t>
+      </w:r>
+    </w:p>
+    <w:p>
+      <w:pPr>
+        <w:pStyle w:val="ListParagraph"/>
+        <w:numPr>
+          <w:ilvl w:val="0"/>
+          <w:numId w:val="6"/>
+        </w:numPr>
+      </w:pPr>
+      <w:r>
+        <w:t>Headlights on light</w:t>
+      </w:r>
+    </w:p>
+    <w:p>
+      <w:pPr>
+        <w:pStyle w:val="ListParagraph"/>
+        <w:numPr>
+          <w:ilvl w:val="0"/>
+          <w:numId w:val="6"/>
+        </w:numPr>
+      </w:pPr>
+      <w:r>
+        <w:t xml:space="preserve">Foglight (front and rear) light </w:t>
+      </w:r>
+    </w:p>
+    <w:p>
+      <w:pPr>
+        <w:pStyle w:val="ListParagraph"/>
+        <w:numPr>
+          <w:ilvl w:val="0"/>
+          <w:numId w:val="6"/>
+        </w:numPr>
+      </w:pPr>
+      <w:r>
+        <w:t>Cruise control light</w:t>
+      </w:r>
+    </w:p>
+    <w:p>
+      <w:pPr>
+        <w:pStyle w:val="ListParagraph"/>
+        <w:numPr>
+          <w:ilvl w:val="0"/>
+          <w:numId w:val="6"/>
+        </w:numPr>
+      </w:pPr>
+      <w:r>
+        <w:t>Seat belt reminder</w:t>
+      </w:r>
+    </w:p>
+    <w:p>
+      <w:pPr>
+        <w:pStyle w:val="ListParagraph"/>
+        <w:numPr>
+          <w:ilvl w:val="0"/>
+          <w:numId w:val="6"/>
+        </w:numPr>
+      </w:pPr>
+      <w:r>
+        <w:t>Tyre pressure fault light</w:t>
+      </w:r>
+    </w:p>
+    <w:p>
+      <w:pPr>
+        <w:pStyle w:val="ListParagraph"/>
+        <w:numPr>
+          <w:ilvl w:val="0"/>
+          <w:numId w:val="6"/>
+        </w:numPr>
+      </w:pPr>
+      <w:r>
+        <w:t>Low battery charge light</w:t>
+      </w:r>
+    </w:p>
+    <w:p>
+      <w:pPr>
+        <w:pStyle w:val="ListParagraph"/>
+        <w:numPr>
+          <w:ilvl w:val="0"/>
+          <w:numId w:val="6"/>
+        </w:numPr>
+      </w:pPr>
+      <w:r>
+        <w:t>Diesel glow plug light</w:t>
+      </w:r>
+    </w:p>
+    <w:p>
+      <w:pPr>
+        <w:pStyle w:val="ListParagraph"/>
+        <w:numPr>
+          <w:ilvl w:val="0"/>
+          <w:numId w:val="6"/>
+        </w:numPr>
+      </w:pPr>
+      <w:r>
+        <w:t>4WD Lock light</w:t>
+      </w:r>
+    </w:p>
+    <w:p>
+      <w:pPr>
+        <w:pStyle w:val="ListParagraph"/>
+        <w:numPr>
+          <w:ilvl w:val="0"/>
+          <w:numId w:val="6"/>
+        </w:numPr>
+      </w:pPr>
+      <w:r>
+        <w:t>Door open light</w:t>
+      </w:r>
+    </w:p>
+    <w:p>
+      <w:pPr>
+        <w:pStyle w:val="ListParagraph"/>
+        <w:numPr>
+          <w:ilvl w:val="0"/>
+          <w:numId w:val="6"/>
+        </w:numPr>
+      </w:pPr>
+      <w:r>
+        <w:t>ESC and ESC OFF light</w:t>
+      </w:r>
+    </w:p>
+    <w:p>
+      <w:pPr>
+        <w:pStyle w:val="ListParagraph"/>
+        <w:numPr>
+          <w:ilvl w:val="0"/>
+          <w:numId w:val="6"/>
+        </w:numPr>
+      </w:pPr>
+      <w:r>
+        <w:t>Low windshield washer light</w:t>
+      </w:r>
+    </w:p>
+    <w:p>
+      <w:pPr>
+        <w:pStyle w:val="ListParagraph"/>
+        <w:numPr>
+          <w:ilvl w:val="0"/>
+          <w:numId w:val="6"/>
+        </w:numPr>
+      </w:pPr>
+      <w:r>
+        <w:t>ECO mode light</w:t>
+      </w:r>
+    </w:p>
+    <w:p>
+      <w:pPr>
+        <w:pStyle w:val="ListParagraph"/>
+        <w:numPr>
+          <w:ilvl w:val="0"/>
+          <w:numId w:val="6"/>
+        </w:numPr>
+      </w:pPr>
+      <w:r>
+        <w:t>Low fuel light</w:t>
+      </w:r>
+    </w:p>
+    <w:p>
+      <w:pPr>
+        <w:pStyle w:val="ListParagraph"/>
+        <w:numPr>
+          <w:ilvl w:val="0"/>
+          <w:numId w:val="6"/>
+        </w:numPr>
+      </w:pPr>
+      <w:r>
+        <w:t>Ice warning light</w:t>
+      </w:r>
       <w:bookmarkStart w:id="0" w:name="_GoBack"/>
       <w:bookmarkEnd w:id="0"/>
+    </w:p>
+    <w:p/>
+    <w:p>
+      <w:r>
+        <w:rPr>
+          <w:rFonts w:ascii="Helvetica" w:hAnsi="Helvetica" w:cs="Helvetica"/>
+          <w:noProof/>
+          <w:sz w:val="24"/>
+          <w:szCs w:val="24"/>
+          <w:lang w:val="en-US" w:eastAsia="en-US"/>
+        </w:rPr>
+        <w:drawing>
+          <wp:inline distT="0" distB="0" distL="0" distR="0" wp14:anchorId="3882FADB" wp14:editId="13DE7D1A">
+            <wp:extent cx="5731510" cy="4518107"/>
+            <wp:effectExtent l="0" t="0" r="8890" b="3175"/>
+            <wp:docPr id="1" name="Picture 1"/>
+            <wp:cNvGraphicFramePr>
+              <a:graphicFrameLocks xmlns:a="http://schemas.openxmlformats.org/drawingml/2006/main" noChangeAspect="1"/>
+            </wp:cNvGraphicFramePr>
+            <a:graphic xmlns:a="http://schemas.openxmlformats.org/drawingml/2006/main">
+              <a:graphicData uri="http://schemas.openxmlformats.org/drawingml/2006/picture">
+                <pic:pic xmlns:pic="http://schemas.openxmlformats.org/drawingml/2006/picture">
+                  <pic:nvPicPr>
+                    <pic:cNvPr id="0" name="Picture 1"/>
+                    <pic:cNvPicPr>
+                      <a:picLocks noChangeAspect="1" noChangeArrowheads="1"/>
+                    </pic:cNvPicPr>
+                  </pic:nvPicPr>
+                  <pic:blipFill>
+                    <a:blip r:embed="rId6">
+                      <a:extLst>
+                        <a:ext uri="{28A0092B-C50C-407E-A947-70E740481C1C}">
+                          <a14:useLocalDpi xmlns:a14="http://schemas.microsoft.com/office/drawing/2010/main" val="0"/>
+                        </a:ext>
+                      </a:extLst>
+                    </a:blip>
+                    <a:srcRect/>
+                    <a:stretch>
+                      <a:fillRect/>
+                    </a:stretch>
+                  </pic:blipFill>
+                  <pic:spPr bwMode="auto">
+                    <a:xfrm>
+                      <a:off x="0" y="0"/>
+                      <a:ext cx="5731510" cy="4518107"/>
+                    </a:xfrm>
+                    <a:prstGeom prst="rect">
+                      <a:avLst/>
+                    </a:prstGeom>
+                    <a:noFill/>
+                    <a:ln>
+                      <a:noFill/>
+                    </a:ln>
+                  </pic:spPr>
+                </pic:pic>
+              </a:graphicData>
+            </a:graphic>
+          </wp:inline>
+        </w:drawing>
+      </w:r>
     </w:p>
     <w:sectPr>
       <w:pgSz w:w="11906" w:h="16838"/>
@@ -1081,7 +1310,7 @@
 </file>
 
 <file path=word/numbering.xml><?xml version="1.0" encoding="utf-8"?>
-<w:numbering xmlns:wpc="http://schemas.microsoft.com/office/word/2010/wordprocessingCanvas" xmlns:mc="http://schemas.openxmlformats.org/markup-compatibility/2006" xmlns:o="urn:schemas-microsoft-com:office:office" xmlns:r="http://schemas.openxmlformats.org/officeDocument/2006/relationships" xmlns:m="http://schemas.openxmlformats.org/officeDocument/2006/math" xmlns:v="urn:schemas-microsoft-com:vml" xmlns:wp14="http://schemas.microsoft.com/office/word/2010/wordprocessingDrawing" xmlns:wp="http://schemas.openxmlformats.org/drawingml/2006/wordprocessingDrawing" xmlns:w10="urn:schemas-microsoft-com:office:word" xmlns:w="http://schemas.openxmlformats.org/wordprocessingml/2006/main" xmlns:w14="http://schemas.microsoft.com/office/word/2010/wordml" xmlns:w15="http://schemas.microsoft.com/office/word/2012/wordml" xmlns:wpg="http://schemas.microsoft.com/office/word/2010/wordprocessingGroup" xmlns:wpi="http://schemas.microsoft.com/office/word/2010/wordprocessingInk" xmlns:wne="http://schemas.microsoft.com/office/word/2006/wordml" xmlns:wps="http://schemas.microsoft.com/office/word/2010/wordprocessingShape" mc:Ignorable="w14 w15 wp14">
+<w:numbering xmlns:wpc="http://schemas.microsoft.com/office/word/2010/wordprocessingCanvas" xmlns:mo="http://schemas.microsoft.com/office/mac/office/2008/main" xmlns:mc="http://schemas.openxmlformats.org/markup-compatibility/2006" xmlns:mv="urn:schemas-microsoft-com:mac:vml" xmlns:o="urn:schemas-microsoft-com:office:office" xmlns:r="http://schemas.openxmlformats.org/officeDocument/2006/relationships" xmlns:m="http://schemas.openxmlformats.org/officeDocument/2006/math" xmlns:v="urn:schemas-microsoft-com:vml" xmlns:wp14="http://schemas.microsoft.com/office/word/2010/wordprocessingDrawing" xmlns:wp="http://schemas.openxmlformats.org/drawingml/2006/wordprocessingDrawing" xmlns:w10="urn:schemas-microsoft-com:office:word" xmlns:w="http://schemas.openxmlformats.org/wordprocessingml/2006/main" xmlns:w14="http://schemas.microsoft.com/office/word/2010/wordml" xmlns:wpg="http://schemas.microsoft.com/office/word/2010/wordprocessingGroup" xmlns:wpi="http://schemas.microsoft.com/office/word/2010/wordprocessingInk" xmlns:wne="http://schemas.microsoft.com/office/word/2006/wordml" xmlns:wps="http://schemas.microsoft.com/office/word/2010/wordprocessingShape" mc:Ignorable="w14 wp14">
   <w:abstractNum w:abstractNumId="0">
     <w:nsid w:val="0B1A15A1"/>
     <w:multiLevelType w:val="hybridMultilevel"/>
@@ -1638,7 +1867,7 @@
 </file>
 
 <file path=word/styles.xml><?xml version="1.0" encoding="utf-8"?>
-<w:styles xmlns:mc="http://schemas.openxmlformats.org/markup-compatibility/2006" xmlns:r="http://schemas.openxmlformats.org/officeDocument/2006/relationships" xmlns:w="http://schemas.openxmlformats.org/wordprocessingml/2006/main" xmlns:w14="http://schemas.microsoft.com/office/word/2010/wordml" xmlns:w15="http://schemas.microsoft.com/office/word/2012/wordml" mc:Ignorable="w14 w15">
+<w:styles xmlns:mc="http://schemas.openxmlformats.org/markup-compatibility/2006" xmlns:r="http://schemas.openxmlformats.org/officeDocument/2006/relationships" xmlns:w="http://schemas.openxmlformats.org/wordprocessingml/2006/main" xmlns:w14="http://schemas.microsoft.com/office/word/2010/wordml" mc:Ignorable="w14">
   <w:docDefaults>
     <w:rPrDefault>
       <w:rPr>
@@ -1654,378 +1883,153 @@
       </w:pPr>
     </w:pPrDefault>
   </w:docDefaults>
-  <w:latentStyles w:defLockedState="0" w:defUIPriority="99" w:defSemiHidden="0" w:defUnhideWhenUsed="0" w:defQFormat="0" w:count="371">
-    <w:lsdException w:name="Normal" w:uiPriority="0" w:qFormat="1"/>
-    <w:lsdException w:name="heading 1" w:uiPriority="9" w:qFormat="1"/>
-    <w:lsdException w:name="heading 2" w:semiHidden="1" w:uiPriority="9" w:unhideWhenUsed="1" w:qFormat="1"/>
-    <w:lsdException w:name="heading 3" w:semiHidden="1" w:uiPriority="9" w:unhideWhenUsed="1" w:qFormat="1"/>
-    <w:lsdException w:name="heading 4" w:semiHidden="1" w:uiPriority="9" w:unhideWhenUsed="1" w:qFormat="1"/>
-    <w:lsdException w:name="heading 5" w:semiHidden="1" w:uiPriority="9" w:unhideWhenUsed="1" w:qFormat="1"/>
-    <w:lsdException w:name="heading 6" w:semiHidden="1" w:uiPriority="9" w:unhideWhenUsed="1" w:qFormat="1"/>
-    <w:lsdException w:name="heading 7" w:semiHidden="1" w:uiPriority="9" w:unhideWhenUsed="1" w:qFormat="1"/>
-    <w:lsdException w:name="heading 8" w:semiHidden="1" w:uiPriority="9" w:unhideWhenUsed="1" w:qFormat="1"/>
-    <w:lsdException w:name="heading 9" w:semiHidden="1" w:uiPriority="9" w:unhideWhenUsed="1" w:qFormat="1"/>
-    <w:lsdException w:name="index 1" w:semiHidden="1" w:unhideWhenUsed="1"/>
-    <w:lsdException w:name="index 2" w:semiHidden="1" w:unhideWhenUsed="1"/>
-    <w:lsdException w:name="index 3" w:semiHidden="1" w:unhideWhenUsed="1"/>
-    <w:lsdException w:name="index 4" w:semiHidden="1" w:unhideWhenUsed="1"/>
-    <w:lsdException w:name="index 5" w:semiHidden="1" w:unhideWhenUsed="1"/>
-    <w:lsdException w:name="index 6" w:semiHidden="1" w:unhideWhenUsed="1"/>
-    <w:lsdException w:name="index 7" w:semiHidden="1" w:unhideWhenUsed="1"/>
-    <w:lsdException w:name="index 8" w:semiHidden="1" w:unhideWhenUsed="1"/>
-    <w:lsdException w:name="index 9" w:semiHidden="1" w:unhideWhenUsed="1"/>
-    <w:lsdException w:name="toc 1" w:semiHidden="1" w:uiPriority="39" w:unhideWhenUsed="1"/>
-    <w:lsdException w:name="toc 2" w:semiHidden="1" w:uiPriority="39" w:unhideWhenUsed="1"/>
-    <w:lsdException w:name="toc 3" w:semiHidden="1" w:uiPriority="39" w:unhideWhenUsed="1"/>
-    <w:lsdException w:name="toc 4" w:semiHidden="1" w:uiPriority="39" w:unhideWhenUsed="1"/>
-    <w:lsdException w:name="toc 5" w:semiHidden="1" w:uiPriority="39" w:unhideWhenUsed="1"/>
-    <w:lsdException w:name="toc 6" w:semiHidden="1" w:uiPriority="39" w:unhideWhenUsed="1"/>
-    <w:lsdException w:name="toc 7" w:semiHidden="1" w:uiPriority="39" w:unhideWhenUsed="1"/>
-    <w:lsdException w:name="toc 8" w:semiHidden="1" w:uiPriority="39" w:unhideWhenUsed="1"/>
-    <w:lsdException w:name="toc 9" w:semiHidden="1" w:uiPriority="39" w:unhideWhenUsed="1"/>
-    <w:lsdException w:name="Normal Indent" w:semiHidden="1" w:unhideWhenUsed="1"/>
-    <w:lsdException w:name="footnote text" w:semiHidden="1" w:unhideWhenUsed="1"/>
-    <w:lsdException w:name="annotation text" w:semiHidden="1" w:unhideWhenUsed="1"/>
-    <w:lsdException w:name="header" w:semiHidden="1" w:unhideWhenUsed="1"/>
-    <w:lsdException w:name="footer" w:semiHidden="1" w:unhideWhenUsed="1"/>
-    <w:lsdException w:name="index heading" w:semiHidden="1" w:unhideWhenUsed="1"/>
-    <w:lsdException w:name="caption" w:semiHidden="1" w:uiPriority="35" w:unhideWhenUsed="1" w:qFormat="1"/>
-    <w:lsdException w:name="table of figures" w:semiHidden="1" w:unhideWhenUsed="1"/>
-    <w:lsdException w:name="envelope address" w:semiHidden="1" w:unhideWhenUsed="1"/>
-    <w:lsdException w:name="envelope return" w:semiHidden="1" w:unhideWhenUsed="1"/>
-    <w:lsdException w:name="footnote reference" w:semiHidden="1" w:unhideWhenUsed="1"/>
-    <w:lsdException w:name="annotation reference" w:semiHidden="1" w:unhideWhenUsed="1"/>
-    <w:lsdException w:name="line number" w:semiHidden="1" w:unhideWhenUsed="1"/>
-    <w:lsdException w:name="page number" w:semiHidden="1" w:unhideWhenUsed="1"/>
-    <w:lsdException w:name="endnote reference" w:semiHidden="1" w:unhideWhenUsed="1"/>
-    <w:lsdException w:name="endnote text" w:semiHidden="1" w:unhideWhenUsed="1"/>
-    <w:lsdException w:name="table of authorities" w:semiHidden="1" w:unhideWhenUsed="1"/>
-    <w:lsdException w:name="macro" w:semiHidden="1" w:unhideWhenUsed="1"/>
-    <w:lsdException w:name="toa heading" w:semiHidden="1" w:unhideWhenUsed="1"/>
-    <w:lsdException w:name="List" w:semiHidden="1" w:unhideWhenUsed="1"/>
-    <w:lsdException w:name="List Bullet" w:semiHidden="1" w:unhideWhenUsed="1"/>
-    <w:lsdException w:name="List Number" w:semiHidden="1" w:unhideWhenUsed="1"/>
-    <w:lsdException w:name="List 2" w:semiHidden="1" w:unhideWhenUsed="1"/>
-    <w:lsdException w:name="List 3" w:semiHidden="1" w:unhideWhenUsed="1"/>
-    <w:lsdException w:name="List 4" w:semiHidden="1" w:unhideWhenUsed="1"/>
-    <w:lsdException w:name="List 5" w:semiHidden="1" w:unhideWhenUsed="1"/>
-    <w:lsdException w:name="List Bullet 2" w:semiHidden="1" w:unhideWhenUsed="1"/>
-    <w:lsdException w:name="List Bullet 3" w:semiHidden="1" w:unhideWhenUsed="1"/>
-    <w:lsdException w:name="List Bullet 4" w:semiHidden="1" w:unhideWhenUsed="1"/>
-    <w:lsdException w:name="List Bullet 5" w:semiHidden="1" w:unhideWhenUsed="1"/>
-    <w:lsdException w:name="List Number 2" w:semiHidden="1" w:unhideWhenUsed="1"/>
-    <w:lsdException w:name="List Number 3" w:semiHidden="1" w:unhideWhenUsed="1"/>
-    <w:lsdException w:name="List Number 4" w:semiHidden="1" w:unhideWhenUsed="1"/>
-    <w:lsdException w:name="List Number 5" w:semiHidden="1" w:unhideWhenUsed="1"/>
-    <w:lsdException w:name="Title" w:uiPriority="10" w:qFormat="1"/>
-    <w:lsdException w:name="Closing" w:semiHidden="1" w:unhideWhenUsed="1"/>
-    <w:lsdException w:name="Signature" w:semiHidden="1" w:unhideWhenUsed="1"/>
-    <w:lsdException w:name="Default Paragraph Font" w:semiHidden="1" w:uiPriority="1" w:unhideWhenUsed="1"/>
-    <w:lsdException w:name="Body Text" w:semiHidden="1" w:unhideWhenUsed="1"/>
-    <w:lsdException w:name="Body Text Indent" w:semiHidden="1" w:unhideWhenUsed="1"/>
-    <w:lsdException w:name="List Continue" w:semiHidden="1" w:unhideWhenUsed="1"/>
-    <w:lsdException w:name="List Continue 2" w:semiHidden="1" w:unhideWhenUsed="1"/>
-    <w:lsdException w:name="List Continue 3" w:semiHidden="1" w:unhideWhenUsed="1"/>
-    <w:lsdException w:name="List Continue 4" w:semiHidden="1" w:unhideWhenUsed="1"/>
-    <w:lsdException w:name="List Continue 5" w:semiHidden="1" w:unhideWhenUsed="1"/>
-    <w:lsdException w:name="Message Header" w:semiHidden="1" w:unhideWhenUsed="1"/>
-    <w:lsdException w:name="Subtitle" w:uiPriority="11" w:qFormat="1"/>
-    <w:lsdException w:name="Salutation" w:semiHidden="1" w:unhideWhenUsed="1"/>
-    <w:lsdException w:name="Date" w:semiHidden="1" w:unhideWhenUsed="1"/>
-    <w:lsdException w:name="Body Text First Indent" w:semiHidden="1" w:unhideWhenUsed="1"/>
-    <w:lsdException w:name="Body Text First Indent 2" w:semiHidden="1" w:unhideWhenUsed="1"/>
-    <w:lsdException w:name="Note Heading" w:semiHidden="1" w:unhideWhenUsed="1"/>
-    <w:lsdException w:name="Body Text 2" w:semiHidden="1" w:unhideWhenUsed="1"/>
-    <w:lsdException w:name="Body Text 3" w:semiHidden="1" w:unhideWhenUsed="1"/>
-    <w:lsdException w:name="Body Text Indent 2" w:semiHidden="1" w:unhideWhenUsed="1"/>
-    <w:lsdException w:name="Body Text Indent 3" w:semiHidden="1" w:unhideWhenUsed="1"/>
-    <w:lsdException w:name="Block Text" w:semiHidden="1" w:unhideWhenUsed="1"/>
-    <w:lsdException w:name="Hyperlink" w:semiHidden="1" w:unhideWhenUsed="1"/>
-    <w:lsdException w:name="FollowedHyperlink" w:semiHidden="1" w:unhideWhenUsed="1"/>
-    <w:lsdException w:name="Strong" w:uiPriority="22" w:qFormat="1"/>
-    <w:lsdException w:name="Emphasis" w:uiPriority="20" w:qFormat="1"/>
-    <w:lsdException w:name="Document Map" w:semiHidden="1" w:unhideWhenUsed="1"/>
-    <w:lsdException w:name="Plain Text" w:semiHidden="1" w:unhideWhenUsed="1"/>
-    <w:lsdException w:name="E-mail Signature" w:semiHidden="1" w:unhideWhenUsed="1"/>
-    <w:lsdException w:name="HTML Top of Form" w:semiHidden="1" w:unhideWhenUsed="1"/>
-    <w:lsdException w:name="HTML Bottom of Form" w:semiHidden="1" w:unhideWhenUsed="1"/>
-    <w:lsdException w:name="Normal (Web)" w:semiHidden="1" w:unhideWhenUsed="1"/>
-    <w:lsdException w:name="HTML Acronym" w:semiHidden="1" w:unhideWhenUsed="1"/>
-    <w:lsdException w:name="HTML Address" w:semiHidden="1" w:unhideWhenUsed="1"/>
-    <w:lsdException w:name="HTML Cite" w:semiHidden="1" w:unhideWhenUsed="1"/>
-    <w:lsdException w:name="HTML Code" w:semiHidden="1" w:unhideWhenUsed="1"/>
-    <w:lsdException w:name="HTML Definition" w:semiHidden="1" w:unhideWhenUsed="1"/>
-    <w:lsdException w:name="HTML Keyboard" w:semiHidden="1" w:unhideWhenUsed="1"/>
-    <w:lsdException w:name="HTML Preformatted" w:semiHidden="1" w:unhideWhenUsed="1"/>
-    <w:lsdException w:name="HTML Sample" w:semiHidden="1" w:unhideWhenUsed="1"/>
-    <w:lsdException w:name="HTML Typewriter" w:semiHidden="1" w:unhideWhenUsed="1"/>
-    <w:lsdException w:name="HTML Variable" w:semiHidden="1" w:unhideWhenUsed="1"/>
-    <w:lsdException w:name="Normal Table" w:semiHidden="1" w:unhideWhenUsed="1"/>
-    <w:lsdException w:name="annotation subject" w:semiHidden="1" w:unhideWhenUsed="1"/>
-    <w:lsdException w:name="No List" w:semiHidden="1" w:unhideWhenUsed="1"/>
-    <w:lsdException w:name="Outline List 1" w:semiHidden="1" w:unhideWhenUsed="1"/>
-    <w:lsdException w:name="Outline List 2" w:semiHidden="1" w:unhideWhenUsed="1"/>
-    <w:lsdException w:name="Outline List 3" w:semiHidden="1" w:unhideWhenUsed="1"/>
-    <w:lsdException w:name="Table Simple 1" w:semiHidden="1" w:unhideWhenUsed="1"/>
-    <w:lsdException w:name="Table Simple 2" w:semiHidden="1" w:unhideWhenUsed="1"/>
-    <w:lsdException w:name="Table Simple 3" w:semiHidden="1" w:unhideWhenUsed="1"/>
-    <w:lsdException w:name="Table Classic 1" w:semiHidden="1" w:unhideWhenUsed="1"/>
-    <w:lsdException w:name="Table Classic 2" w:semiHidden="1" w:unhideWhenUsed="1"/>
-    <w:lsdException w:name="Table Classic 3" w:semiHidden="1" w:unhideWhenUsed="1"/>
-    <w:lsdException w:name="Table Classic 4" w:semiHidden="1" w:unhideWhenUsed="1"/>
-    <w:lsdException w:name="Table Colorful 1" w:semiHidden="1" w:unhideWhenUsed="1"/>
-    <w:lsdException w:name="Table Colorful 2" w:semiHidden="1" w:unhideWhenUsed="1"/>
-    <w:lsdException w:name="Table Colorful 3" w:semiHidden="1" w:unhideWhenUsed="1"/>
-    <w:lsdException w:name="Table Columns 1" w:semiHidden="1" w:unhideWhenUsed="1"/>
-    <w:lsdException w:name="Table Columns 2" w:semiHidden="1" w:unhideWhenUsed="1"/>
-    <w:lsdException w:name="Table Columns 3" w:semiHidden="1" w:unhideWhenUsed="1"/>
-    <w:lsdException w:name="Table Columns 4" w:semiHidden="1" w:unhideWhenUsed="1"/>
-    <w:lsdException w:name="Table Columns 5" w:semiHidden="1" w:unhideWhenUsed="1"/>
-    <w:lsdException w:name="Table Grid 1" w:semiHidden="1" w:unhideWhenUsed="1"/>
-    <w:lsdException w:name="Table Grid 2" w:semiHidden="1" w:unhideWhenUsed="1"/>
-    <w:lsdException w:name="Table Grid 3" w:semiHidden="1" w:unhideWhenUsed="1"/>
-    <w:lsdException w:name="Table Grid 4" w:semiHidden="1" w:unhideWhenUsed="1"/>
-    <w:lsdException w:name="Table Grid 5" w:semiHidden="1" w:unhideWhenUsed="1"/>
-    <w:lsdException w:name="Table Grid 6" w:semiHidden="1" w:unhideWhenUsed="1"/>
-    <w:lsdException w:name="Table Grid 7" w:semiHidden="1" w:unhideWhenUsed="1"/>
-    <w:lsdException w:name="Table Grid 8" w:semiHidden="1" w:unhideWhenUsed="1"/>
-    <w:lsdException w:name="Table List 1" w:semiHidden="1" w:unhideWhenUsed="1"/>
-    <w:lsdException w:name="Table List 2" w:semiHidden="1" w:unhideWhenUsed="1"/>
-    <w:lsdException w:name="Table List 3" w:semiHidden="1" w:unhideWhenUsed="1"/>
-    <w:lsdException w:name="Table List 4" w:semiHidden="1" w:unhideWhenUsed="1"/>
-    <w:lsdException w:name="Table List 5" w:semiHidden="1" w:unhideWhenUsed="1"/>
-    <w:lsdException w:name="Table List 6" w:semiHidden="1" w:unhideWhenUsed="1"/>
-    <w:lsdException w:name="Table List 7" w:semiHidden="1" w:unhideWhenUsed="1"/>
-    <w:lsdException w:name="Table List 8" w:semiHidden="1" w:unhideWhenUsed="1"/>
-    <w:lsdException w:name="Table 3D effects 1" w:semiHidden="1" w:unhideWhenUsed="1"/>
-    <w:lsdException w:name="Table 3D effects 2" w:semiHidden="1" w:unhideWhenUsed="1"/>
-    <w:lsdException w:name="Table 3D effects 3" w:semiHidden="1" w:unhideWhenUsed="1"/>
-    <w:lsdException w:name="Table Contemporary" w:semiHidden="1" w:unhideWhenUsed="1"/>
-    <w:lsdException w:name="Table Elegant" w:semiHidden="1" w:unhideWhenUsed="1"/>
-    <w:lsdException w:name="Table Professional" w:semiHidden="1" w:unhideWhenUsed="1"/>
-    <w:lsdException w:name="Table Subtle 1" w:semiHidden="1" w:unhideWhenUsed="1"/>
-    <w:lsdException w:name="Table Subtle 2" w:semiHidden="1" w:unhideWhenUsed="1"/>
-    <w:lsdException w:name="Table Web 1" w:semiHidden="1" w:unhideWhenUsed="1"/>
-    <w:lsdException w:name="Table Web 2" w:semiHidden="1" w:unhideWhenUsed="1"/>
-    <w:lsdException w:name="Table Web 3" w:semiHidden="1" w:unhideWhenUsed="1"/>
-    <w:lsdException w:name="Balloon Text" w:semiHidden="1" w:unhideWhenUsed="1"/>
-    <w:lsdException w:name="Table Grid" w:uiPriority="39"/>
-    <w:lsdException w:name="Table Theme" w:semiHidden="1" w:unhideWhenUsed="1"/>
-    <w:lsdException w:name="Placeholder Text" w:semiHidden="1"/>
-    <w:lsdException w:name="No Spacing" w:uiPriority="1" w:qFormat="1"/>
-    <w:lsdException w:name="Light Shading" w:uiPriority="60"/>
-    <w:lsdException w:name="Light List" w:uiPriority="61"/>
-    <w:lsdException w:name="Light Grid" w:uiPriority="62"/>
-    <w:lsdException w:name="Medium Shading 1" w:uiPriority="63"/>
-    <w:lsdException w:name="Medium Shading 2" w:uiPriority="64"/>
-    <w:lsdException w:name="Medium List 1" w:uiPriority="65"/>
-    <w:lsdException w:name="Medium List 2" w:uiPriority="66"/>
-    <w:lsdException w:name="Medium Grid 1" w:uiPriority="67"/>
-    <w:lsdException w:name="Medium Grid 2" w:uiPriority="68"/>
-    <w:lsdException w:name="Medium Grid 3" w:uiPriority="69"/>
-    <w:lsdException w:name="Dark List" w:uiPriority="70"/>
-    <w:lsdException w:name="Colorful Shading" w:uiPriority="71"/>
-    <w:lsdException w:name="Colorful List" w:uiPriority="72"/>
-    <w:lsdException w:name="Colorful Grid" w:uiPriority="73"/>
-    <w:lsdException w:name="Light Shading Accent 1" w:uiPriority="60"/>
-    <w:lsdException w:name="Light List Accent 1" w:uiPriority="61"/>
-    <w:lsdException w:name="Light Grid Accent 1" w:uiPriority="62"/>
-    <w:lsdException w:name="Medium Shading 1 Accent 1" w:uiPriority="63"/>
-    <w:lsdException w:name="Medium Shading 2 Accent 1" w:uiPriority="64"/>
-    <w:lsdException w:name="Medium List 1 Accent 1" w:uiPriority="65"/>
-    <w:lsdException w:name="Revision" w:semiHidden="1"/>
-    <w:lsdException w:name="List Paragraph" w:uiPriority="34" w:qFormat="1"/>
-    <w:lsdException w:name="Quote" w:uiPriority="29" w:qFormat="1"/>
-    <w:lsdException w:name="Intense Quote" w:uiPriority="30" w:qFormat="1"/>
-    <w:lsdException w:name="Medium List 2 Accent 1" w:uiPriority="66"/>
-    <w:lsdException w:name="Medium Grid 1 Accent 1" w:uiPriority="67"/>
-    <w:lsdException w:name="Medium Grid 2 Accent 1" w:uiPriority="68"/>
-    <w:lsdException w:name="Medium Grid 3 Accent 1" w:uiPriority="69"/>
-    <w:lsdException w:name="Dark List Accent 1" w:uiPriority="70"/>
-    <w:lsdException w:name="Colorful Shading Accent 1" w:uiPriority="71"/>
-    <w:lsdException w:name="Colorful List Accent 1" w:uiPriority="72"/>
-    <w:lsdException w:name="Colorful Grid Accent 1" w:uiPriority="73"/>
-    <w:lsdException w:name="Light Shading Accent 2" w:uiPriority="60"/>
-    <w:lsdException w:name="Light List Accent 2" w:uiPriority="61"/>
-    <w:lsdException w:name="Light Grid Accent 2" w:uiPriority="62"/>
-    <w:lsdException w:name="Medium Shading 1 Accent 2" w:uiPriority="63"/>
-    <w:lsdException w:name="Medium Shading 2 Accent 2" w:uiPriority="64"/>
-    <w:lsdException w:name="Medium List 1 Accent 2" w:uiPriority="65"/>
-    <w:lsdException w:name="Medium List 2 Accent 2" w:uiPriority="66"/>
-    <w:lsdException w:name="Medium Grid 1 Accent 2" w:uiPriority="67"/>
-    <w:lsdException w:name="Medium Grid 2 Accent 2" w:uiPriority="68"/>
-    <w:lsdException w:name="Medium Grid 3 Accent 2" w:uiPriority="69"/>
-    <w:lsdException w:name="Dark List Accent 2" w:uiPriority="70"/>
-    <w:lsdException w:name="Colorful Shading Accent 2" w:uiPriority="71"/>
-    <w:lsdException w:name="Colorful List Accent 2" w:uiPriority="72"/>
-    <w:lsdException w:name="Colorful Grid Accent 2" w:uiPriority="73"/>
-    <w:lsdException w:name="Light Shading Accent 3" w:uiPriority="60"/>
-    <w:lsdException w:name="Light List Accent 3" w:uiPriority="61"/>
-    <w:lsdException w:name="Light Grid Accent 3" w:uiPriority="62"/>
-    <w:lsdException w:name="Medium Shading 1 Accent 3" w:uiPriority="63"/>
-    <w:lsdException w:name="Medium Shading 2 Accent 3" w:uiPriority="64"/>
-    <w:lsdException w:name="Medium List 1 Accent 3" w:uiPriority="65"/>
-    <w:lsdException w:name="Medium List 2 Accent 3" w:uiPriority="66"/>
-    <w:lsdException w:name="Medium Grid 1 Accent 3" w:uiPriority="67"/>
-    <w:lsdException w:name="Medium Grid 2 Accent 3" w:uiPriority="68"/>
-    <w:lsdException w:name="Medium Grid 3 Accent 3" w:uiPriority="69"/>
-    <w:lsdException w:name="Dark List Accent 3" w:uiPriority="70"/>
-    <w:lsdException w:name="Colorful Shading Accent 3" w:uiPriority="71"/>
-    <w:lsdException w:name="Colorful List Accent 3" w:uiPriority="72"/>
-    <w:lsdException w:name="Colorful Grid Accent 3" w:uiPriority="73"/>
-    <w:lsdException w:name="Light Shading Accent 4" w:uiPriority="60"/>
-    <w:lsdException w:name="Light List Accent 4" w:uiPriority="61"/>
-    <w:lsdException w:name="Light Grid Accent 4" w:uiPriority="62"/>
-    <w:lsdException w:name="Medium Shading 1 Accent 4" w:uiPriority="63"/>
-    <w:lsdException w:name="Medium Shading 2 Accent 4" w:uiPriority="64"/>
-    <w:lsdException w:name="Medium List 1 Accent 4" w:uiPriority="65"/>
-    <w:lsdException w:name="Medium List 2 Accent 4" w:uiPriority="66"/>
-    <w:lsdException w:name="Medium Grid 1 Accent 4" w:uiPriority="67"/>
-    <w:lsdException w:name="Medium Grid 2 Accent 4" w:uiPriority="68"/>
-    <w:lsdException w:name="Medium Grid 3 Accent 4" w:uiPriority="69"/>
-    <w:lsdException w:name="Dark List Accent 4" w:uiPriority="70"/>
-    <w:lsdException w:name="Colorful Shading Accent 4" w:uiPriority="71"/>
-    <w:lsdException w:name="Colorful List Accent 4" w:uiPriority="72"/>
-    <w:lsdException w:name="Colorful Grid Accent 4" w:uiPriority="73"/>
-    <w:lsdException w:name="Light Shading Accent 5" w:uiPriority="60"/>
-    <w:lsdException w:name="Light List Accent 5" w:uiPriority="61"/>
-    <w:lsdException w:name="Light Grid Accent 5" w:uiPriority="62"/>
-    <w:lsdException w:name="Medium Shading 1 Accent 5" w:uiPriority="63"/>
-    <w:lsdException w:name="Medium Shading 2 Accent 5" w:uiPriority="64"/>
-    <w:lsdException w:name="Medium List 1 Accent 5" w:uiPriority="65"/>
-    <w:lsdException w:name="Medium List 2 Accent 5" w:uiPriority="66"/>
-    <w:lsdException w:name="Medium Grid 1 Accent 5" w:uiPriority="67"/>
-    <w:lsdException w:name="Medium Grid 2 Accent 5" w:uiPriority="68"/>
-    <w:lsdException w:name="Medium Grid 3 Accent 5" w:uiPriority="69"/>
-    <w:lsdException w:name="Dark List Accent 5" w:uiPriority="70"/>
-    <w:lsdException w:name="Colorful Shading Accent 5" w:uiPriority="71"/>
-    <w:lsdException w:name="Colorful List Accent 5" w:uiPriority="72"/>
-    <w:lsdException w:name="Colorful Grid Accent 5" w:uiPriority="73"/>
-    <w:lsdException w:name="Light Shading Accent 6" w:uiPriority="60"/>
-    <w:lsdException w:name="Light List Accent 6" w:uiPriority="61"/>
-    <w:lsdException w:name="Light Grid Accent 6" w:uiPriority="62"/>
-    <w:lsdException w:name="Medium Shading 1 Accent 6" w:uiPriority="63"/>
-    <w:lsdException w:name="Medium Shading 2 Accent 6" w:uiPriority="64"/>
-    <w:lsdException w:name="Medium List 1 Accent 6" w:uiPriority="65"/>
-    <w:lsdException w:name="Medium List 2 Accent 6" w:uiPriority="66"/>
-    <w:lsdException w:name="Medium Grid 1 Accent 6" w:uiPriority="67"/>
-    <w:lsdException w:name="Medium Grid 2 Accent 6" w:uiPriority="68"/>
-    <w:lsdException w:name="Medium Grid 3 Accent 6" w:uiPriority="69"/>
-    <w:lsdException w:name="Dark List Accent 6" w:uiPriority="70"/>
-    <w:lsdException w:name="Colorful Shading Accent 6" w:uiPriority="71"/>
-    <w:lsdException w:name="Colorful List Accent 6" w:uiPriority="72"/>
-    <w:lsdException w:name="Colorful Grid Accent 6" w:uiPriority="73"/>
-    <w:lsdException w:name="Subtle Emphasis" w:uiPriority="19" w:qFormat="1"/>
-    <w:lsdException w:name="Intense Emphasis" w:uiPriority="21" w:qFormat="1"/>
-    <w:lsdException w:name="Subtle Reference" w:uiPriority="31" w:qFormat="1"/>
-    <w:lsdException w:name="Intense Reference" w:uiPriority="32" w:qFormat="1"/>
-    <w:lsdException w:name="Book Title" w:uiPriority="33" w:qFormat="1"/>
-    <w:lsdException w:name="Bibliography" w:semiHidden="1" w:uiPriority="37" w:unhideWhenUsed="1"/>
-    <w:lsdException w:name="TOC Heading" w:semiHidden="1" w:uiPriority="39" w:unhideWhenUsed="1" w:qFormat="1"/>
-    <w:lsdException w:name="Plain Table 1" w:uiPriority="41"/>
-    <w:lsdException w:name="Plain Table 2" w:uiPriority="42"/>
-    <w:lsdException w:name="Plain Table 3" w:uiPriority="43"/>
-    <w:lsdException w:name="Plain Table 4" w:uiPriority="44"/>
-    <w:lsdException w:name="Plain Table 5" w:uiPriority="45"/>
-    <w:lsdException w:name="Grid Table Light" w:uiPriority="40"/>
-    <w:lsdException w:name="Grid Table 1 Light" w:uiPriority="46"/>
-    <w:lsdException w:name="Grid Table 2" w:uiPriority="47"/>
-    <w:lsdException w:name="Grid Table 3" w:uiPriority="48"/>
-    <w:lsdException w:name="Grid Table 4" w:uiPriority="49"/>
-    <w:lsdException w:name="Grid Table 5 Dark" w:uiPriority="50"/>
-    <w:lsdException w:name="Grid Table 6 Colorful" w:uiPriority="51"/>
-    <w:lsdException w:name="Grid Table 7 Colorful" w:uiPriority="52"/>
-    <w:lsdException w:name="Grid Table 1 Light Accent 1" w:uiPriority="46"/>
-    <w:lsdException w:name="Grid Table 2 Accent 1" w:uiPriority="47"/>
-    <w:lsdException w:name="Grid Table 3 Accent 1" w:uiPriority="48"/>
-    <w:lsdException w:name="Grid Table 4 Accent 1" w:uiPriority="49"/>
-    <w:lsdException w:name="Grid Table 5 Dark Accent 1" w:uiPriority="50"/>
-    <w:lsdException w:name="Grid Table 6 Colorful Accent 1" w:uiPriority="51"/>
-    <w:lsdException w:name="Grid Table 7 Colorful Accent 1" w:uiPriority="52"/>
-    <w:lsdException w:name="Grid Table 1 Light Accent 2" w:uiPriority="46"/>
-    <w:lsdException w:name="Grid Table 2 Accent 2" w:uiPriority="47"/>
-    <w:lsdException w:name="Grid Table 3 Accent 2" w:uiPriority="48"/>
-    <w:lsdException w:name="Grid Table 4 Accent 2" w:uiPriority="49"/>
-    <w:lsdException w:name="Grid Table 5 Dark Accent 2" w:uiPriority="50"/>
-    <w:lsdException w:name="Grid Table 6 Colorful Accent 2" w:uiPriority="51"/>
-    <w:lsdException w:name="Grid Table 7 Colorful Accent 2" w:uiPriority="52"/>
-    <w:lsdException w:name="Grid Table 1 Light Accent 3" w:uiPriority="46"/>
-    <w:lsdException w:name="Grid Table 2 Accent 3" w:uiPriority="47"/>
-    <w:lsdException w:name="Grid Table 3 Accent 3" w:uiPriority="48"/>
-    <w:lsdException w:name="Grid Table 4 Accent 3" w:uiPriority="49"/>
-    <w:lsdException w:name="Grid Table 5 Dark Accent 3" w:uiPriority="50"/>
-    <w:lsdException w:name="Grid Table 6 Colorful Accent 3" w:uiPriority="51"/>
-    <w:lsdException w:name="Grid Table 7 Colorful Accent 3" w:uiPriority="52"/>
-    <w:lsdException w:name="Grid Table 1 Light Accent 4" w:uiPriority="46"/>
-    <w:lsdException w:name="Grid Table 2 Accent 4" w:uiPriority="47"/>
-    <w:lsdException w:name="Grid Table 3 Accent 4" w:uiPriority="48"/>
-    <w:lsdException w:name="Grid Table 4 Accent 4" w:uiPriority="49"/>
-    <w:lsdException w:name="Grid Table 5 Dark Accent 4" w:uiPriority="50"/>
-    <w:lsdException w:name="Grid Table 6 Colorful Accent 4" w:uiPriority="51"/>
-    <w:lsdException w:name="Grid Table 7 Colorful Accent 4" w:uiPriority="52"/>
-    <w:lsdException w:name="Grid Table 1 Light Accent 5" w:uiPriority="46"/>
-    <w:lsdException w:name="Grid Table 2 Accent 5" w:uiPriority="47"/>
-    <w:lsdException w:name="Grid Table 3 Accent 5" w:uiPriority="48"/>
-    <w:lsdException w:name="Grid Table 4 Accent 5" w:uiPriority="49"/>
-    <w:lsdException w:name="Grid Table 5 Dark Accent 5" w:uiPriority="50"/>
-    <w:lsdException w:name="Grid Table 6 Colorful Accent 5" w:uiPriority="51"/>
-    <w:lsdException w:name="Grid Table 7 Colorful Accent 5" w:uiPriority="52"/>
-    <w:lsdException w:name="Grid Table 1 Light Accent 6" w:uiPriority="46"/>
-    <w:lsdException w:name="Grid Table 2 Accent 6" w:uiPriority="47"/>
-    <w:lsdException w:name="Grid Table 3 Accent 6" w:uiPriority="48"/>
-    <w:lsdException w:name="Grid Table 4 Accent 6" w:uiPriority="49"/>
-    <w:lsdException w:name="Grid Table 5 Dark Accent 6" w:uiPriority="50"/>
-    <w:lsdException w:name="Grid Table 6 Colorful Accent 6" w:uiPriority="51"/>
-    <w:lsdException w:name="Grid Table 7 Colorful Accent 6" w:uiPriority="52"/>
-    <w:lsdException w:name="List Table 1 Light" w:uiPriority="46"/>
-    <w:lsdException w:name="List Table 2" w:uiPriority="47"/>
-    <w:lsdException w:name="List Table 3" w:uiPriority="48"/>
-    <w:lsdException w:name="List Table 4" w:uiPriority="49"/>
-    <w:lsdException w:name="List Table 5 Dark" w:uiPriority="50"/>
-    <w:lsdException w:name="List Table 6 Colorful" w:uiPriority="51"/>
-    <w:lsdException w:name="List Table 7 Colorful" w:uiPriority="52"/>
-    <w:lsdException w:name="List Table 1 Light Accent 1" w:uiPriority="46"/>
-    <w:lsdException w:name="List Table 2 Accent 1" w:uiPriority="47"/>
-    <w:lsdException w:name="List Table 3 Accent 1" w:uiPriority="48"/>
-    <w:lsdException w:name="List Table 4 Accent 1" w:uiPriority="49"/>
-    <w:lsdException w:name="List Table 5 Dark Accent 1" w:uiPriority="50"/>
-    <w:lsdException w:name="List Table 6 Colorful Accent 1" w:uiPriority="51"/>
-    <w:lsdException w:name="List Table 7 Colorful Accent 1" w:uiPriority="52"/>
-    <w:lsdException w:name="List Table 1 Light Accent 2" w:uiPriority="46"/>
-    <w:lsdException w:name="List Table 2 Accent 2" w:uiPriority="47"/>
-    <w:lsdException w:name="List Table 3 Accent 2" w:uiPriority="48"/>
-    <w:lsdException w:name="List Table 4 Accent 2" w:uiPriority="49"/>
-    <w:lsdException w:name="List Table 5 Dark Accent 2" w:uiPriority="50"/>
-    <w:lsdException w:name="List Table 6 Colorful Accent 2" w:uiPriority="51"/>
-    <w:lsdException w:name="List Table 7 Colorful Accent 2" w:uiPriority="52"/>
-    <w:lsdException w:name="List Table 1 Light Accent 3" w:uiPriority="46"/>
-    <w:lsdException w:name="List Table 2 Accent 3" w:uiPriority="47"/>
-    <w:lsdException w:name="List Table 3 Accent 3" w:uiPriority="48"/>
-    <w:lsdException w:name="List Table 4 Accent 3" w:uiPriority="49"/>
-    <w:lsdException w:name="List Table 5 Dark Accent 3" w:uiPriority="50"/>
-    <w:lsdException w:name="List Table 6 Colorful Accent 3" w:uiPriority="51"/>
-    <w:lsdException w:name="List Table 7 Colorful Accent 3" w:uiPriority="52"/>
-    <w:lsdException w:name="List Table 1 Light Accent 4" w:uiPriority="46"/>
-    <w:lsdException w:name="List Table 2 Accent 4" w:uiPriority="47"/>
-    <w:lsdException w:name="List Table 3 Accent 4" w:uiPriority="48"/>
-    <w:lsdException w:name="List Table 4 Accent 4" w:uiPriority="49"/>
-    <w:lsdException w:name="List Table 5 Dark Accent 4" w:uiPriority="50"/>
-    <w:lsdException w:name="List Table 6 Colorful Accent 4" w:uiPriority="51"/>
-    <w:lsdException w:name="List Table 7 Colorful Accent 4" w:uiPriority="52"/>
-    <w:lsdException w:name="List Table 1 Light Accent 5" w:uiPriority="46"/>
-    <w:lsdException w:name="List Table 2 Accent 5" w:uiPriority="47"/>
-    <w:lsdException w:name="List Table 3 Accent 5" w:uiPriority="48"/>
-    <w:lsdException w:name="List Table 4 Accent 5" w:uiPriority="49"/>
-    <w:lsdException w:name="List Table 5 Dark Accent 5" w:uiPriority="50"/>
-    <w:lsdException w:name="List Table 6 Colorful Accent 5" w:uiPriority="51"/>
-    <w:lsdException w:name="List Table 7 Colorful Accent 5" w:uiPriority="52"/>
-    <w:lsdException w:name="List Table 1 Light Accent 6" w:uiPriority="46"/>
-    <w:lsdException w:name="List Table 2 Accent 6" w:uiPriority="47"/>
-    <w:lsdException w:name="List Table 3 Accent 6" w:uiPriority="48"/>
-    <w:lsdException w:name="List Table 4 Accent 6" w:uiPriority="49"/>
-    <w:lsdException w:name="List Table 5 Dark Accent 6" w:uiPriority="50"/>
-    <w:lsdException w:name="List Table 6 Colorful Accent 6" w:uiPriority="51"/>
-    <w:lsdException w:name="List Table 7 Colorful Accent 6" w:uiPriority="52"/>
+  <w:latentStyles w:defLockedState="0" w:defUIPriority="99" w:defSemiHidden="1" w:defUnhideWhenUsed="1" w:defQFormat="0" w:count="276">
+    <w:lsdException w:name="Normal" w:semiHidden="0" w:uiPriority="0" w:unhideWhenUsed="0" w:qFormat="1"/>
+    <w:lsdException w:name="heading 1" w:semiHidden="0" w:uiPriority="9" w:unhideWhenUsed="0" w:qFormat="1"/>
+    <w:lsdException w:name="heading 2" w:uiPriority="9" w:qFormat="1"/>
+    <w:lsdException w:name="heading 3" w:uiPriority="9" w:qFormat="1"/>
+    <w:lsdException w:name="heading 4" w:uiPriority="9" w:qFormat="1"/>
+    <w:lsdException w:name="heading 5" w:uiPriority="9" w:qFormat="1"/>
+    <w:lsdException w:name="heading 6" w:uiPriority="9" w:qFormat="1"/>
+    <w:lsdException w:name="heading 7" w:uiPriority="9" w:qFormat="1"/>
+    <w:lsdException w:name="heading 8" w:uiPriority="9" w:qFormat="1"/>
+    <w:lsdException w:name="heading 9" w:uiPriority="9" w:qFormat="1"/>
+    <w:lsdException w:name="toc 1" w:uiPriority="39"/>
+    <w:lsdException w:name="toc 2" w:uiPriority="39"/>
+    <w:lsdException w:name="toc 3" w:uiPriority="39"/>
+    <w:lsdException w:name="toc 4" w:uiPriority="39"/>
+    <w:lsdException w:name="toc 5" w:uiPriority="39"/>
+    <w:lsdException w:name="toc 6" w:uiPriority="39"/>
+    <w:lsdException w:name="toc 7" w:uiPriority="39"/>
+    <w:lsdException w:name="toc 8" w:uiPriority="39"/>
+    <w:lsdException w:name="toc 9" w:uiPriority="39"/>
+    <w:lsdException w:name="caption" w:uiPriority="35" w:qFormat="1"/>
+    <w:lsdException w:name="Title" w:semiHidden="0" w:uiPriority="10" w:unhideWhenUsed="0" w:qFormat="1"/>
+    <w:lsdException w:name="Default Paragraph Font" w:uiPriority="1"/>
+    <w:lsdException w:name="Subtitle" w:semiHidden="0" w:uiPriority="11" w:unhideWhenUsed="0" w:qFormat="1"/>
+    <w:lsdException w:name="Strong" w:semiHidden="0" w:uiPriority="22" w:unhideWhenUsed="0" w:qFormat="1"/>
+    <w:lsdException w:name="Emphasis" w:semiHidden="0" w:uiPriority="20" w:unhideWhenUsed="0" w:qFormat="1"/>
+    <w:lsdException w:name="Table Grid" w:semiHidden="0" w:uiPriority="39" w:unhideWhenUsed="0"/>
+    <w:lsdException w:name="Note Level 1" w:semiHidden="0" w:unhideWhenUsed="0"/>
+    <w:lsdException w:name="Note Level 2" w:semiHidden="0" w:unhideWhenUsed="0"/>
+    <w:lsdException w:name="Note Level 3" w:semiHidden="0" w:unhideWhenUsed="0"/>
+    <w:lsdException w:name="Note Level 4" w:semiHidden="0" w:unhideWhenUsed="0"/>
+    <w:lsdException w:name="Note Level 5" w:semiHidden="0" w:unhideWhenUsed="0"/>
+    <w:lsdException w:name="Note Level 6" w:semiHidden="0" w:unhideWhenUsed="0"/>
+    <w:lsdException w:name="Note Level 7" w:semiHidden="0" w:unhideWhenUsed="0"/>
+    <w:lsdException w:name="Note Level 8" w:semiHidden="0" w:unhideWhenUsed="0"/>
+    <w:lsdException w:name="Note Level 9" w:semiHidden="0" w:unhideWhenUsed="0"/>
+    <w:lsdException w:name="Placeholder Text" w:unhideWhenUsed="0"/>
+    <w:lsdException w:name="No Spacing" w:semiHidden="0" w:uiPriority="1" w:unhideWhenUsed="0" w:qFormat="1"/>
+    <w:lsdException w:name="Light Shading" w:semiHidden="0" w:uiPriority="60" w:unhideWhenUsed="0"/>
+    <w:lsdException w:name="Light List" w:semiHidden="0" w:uiPriority="61" w:unhideWhenUsed="0"/>
+    <w:lsdException w:name="Light Grid" w:semiHidden="0" w:uiPriority="62" w:unhideWhenUsed="0"/>
+    <w:lsdException w:name="Medium Shading 1" w:semiHidden="0" w:uiPriority="63" w:unhideWhenUsed="0"/>
+    <w:lsdException w:name="Medium Shading 2" w:semiHidden="0" w:uiPriority="64" w:unhideWhenUsed="0"/>
+    <w:lsdException w:name="Medium List 1" w:semiHidden="0" w:uiPriority="65" w:unhideWhenUsed="0"/>
+    <w:lsdException w:name="Medium List 2" w:semiHidden="0" w:uiPriority="66" w:unhideWhenUsed="0"/>
+    <w:lsdException w:name="Medium Grid 1" w:semiHidden="0" w:uiPriority="67" w:unhideWhenUsed="0"/>
+    <w:lsdException w:name="Medium Grid 2" w:semiHidden="0" w:uiPriority="68" w:unhideWhenUsed="0"/>
+    <w:lsdException w:name="Medium Grid 3" w:semiHidden="0" w:uiPriority="69" w:unhideWhenUsed="0"/>
+    <w:lsdException w:name="Dark List" w:semiHidden="0" w:uiPriority="70" w:unhideWhenUsed="0"/>
+    <w:lsdException w:name="Colorful Shading" w:semiHidden="0" w:uiPriority="71" w:unhideWhenUsed="0"/>
+    <w:lsdException w:name="Colorful List" w:semiHidden="0" w:uiPriority="72" w:unhideWhenUsed="0"/>
+    <w:lsdException w:name="Colorful Grid" w:semiHidden="0" w:uiPriority="73" w:unhideWhenUsed="0"/>
+    <w:lsdException w:name="Light Shading Accent 1" w:semiHidden="0" w:uiPriority="60" w:unhideWhenUsed="0"/>
+    <w:lsdException w:name="Light List Accent 1" w:semiHidden="0" w:uiPriority="61" w:unhideWhenUsed="0"/>
+    <w:lsdException w:name="Light Grid Accent 1" w:semiHidden="0" w:uiPriority="62" w:unhideWhenUsed="0"/>
+    <w:lsdException w:name="Medium Shading 1 Accent 1" w:semiHidden="0" w:uiPriority="63" w:unhideWhenUsed="0"/>
+    <w:lsdException w:name="Medium Shading 2 Accent 1" w:semiHidden="0" w:uiPriority="64" w:unhideWhenUsed="0"/>
+    <w:lsdException w:name="Medium List 1 Accent 1" w:semiHidden="0" w:uiPriority="65" w:unhideWhenUsed="0"/>
+    <w:lsdException w:name="Revision" w:unhideWhenUsed="0"/>
+    <w:lsdException w:name="List Paragraph" w:semiHidden="0" w:uiPriority="34" w:unhideWhenUsed="0" w:qFormat="1"/>
+    <w:lsdException w:name="Quote" w:semiHidden="0" w:uiPriority="29" w:unhideWhenUsed="0" w:qFormat="1"/>
+    <w:lsdException w:name="Intense Quote" w:semiHidden="0" w:uiPriority="30" w:unhideWhenUsed="0" w:qFormat="1"/>
+    <w:lsdException w:name="Medium List 2 Accent 1" w:semiHidden="0" w:uiPriority="66" w:unhideWhenUsed="0"/>
+    <w:lsdException w:name="Medium Grid 1 Accent 1" w:semiHidden="0" w:uiPriority="67" w:unhideWhenUsed="0"/>
+    <w:lsdException w:name="Medium Grid 2 Accent 1" w:semiHidden="0" w:uiPriority="68" w:unhideWhenUsed="0"/>
+    <w:lsdException w:name="Medium Grid 3 Accent 1" w:semiHidden="0" w:uiPriority="69" w:unhideWhenUsed="0"/>
+    <w:lsdException w:name="Dark List Accent 1" w:semiHidden="0" w:uiPriority="70" w:unhideWhenUsed="0"/>
+    <w:lsdException w:name="Colorful Shading Accent 1" w:semiHidden="0" w:uiPriority="71" w:unhideWhenUsed="0"/>
+    <w:lsdException w:name="Colorful List Accent 1" w:semiHidden="0" w:uiPriority="72" w:unhideWhenUsed="0"/>
+    <w:lsdException w:name="Colorful Grid Accent 1" w:semiHidden="0" w:uiPriority="73" w:unhideWhenUsed="0"/>
+    <w:lsdException w:name="Light Shading Accent 2" w:semiHidden="0" w:uiPriority="60" w:unhideWhenUsed="0"/>
+    <w:lsdException w:name="Light List Accent 2" w:semiHidden="0" w:uiPriority="61" w:unhideWhenUsed="0"/>
+    <w:lsdException w:name="Light Grid Accent 2" w:semiHidden="0" w:uiPriority="62" w:unhideWhenUsed="0"/>
+    <w:lsdException w:name="Medium Shading 1 Accent 2" w:semiHidden="0" w:uiPriority="63" w:unhideWhenUsed="0"/>
+    <w:lsdException w:name="Medium Shading 2 Accent 2" w:semiHidden="0" w:uiPriority="64" w:unhideWhenUsed="0"/>
+    <w:lsdException w:name="Medium List 1 Accent 2" w:semiHidden="0" w:uiPriority="65" w:unhideWhenUsed="0"/>
+    <w:lsdException w:name="Medium List 2 Accent 2" w:semiHidden="0" w:uiPriority="66" w:unhideWhenUsed="0"/>
+    <w:lsdException w:name="Medium Grid 1 Accent 2" w:semiHidden="0" w:uiPriority="67" w:unhideWhenUsed="0"/>
+    <w:lsdException w:name="Medium Grid 2 Accent 2" w:semiHidden="0" w:uiPriority="68" w:unhideWhenUsed="0"/>
+    <w:lsdException w:name="Medium Grid 3 Accent 2" w:semiHidden="0" w:uiPriority="69" w:unhideWhenUsed="0"/>
+    <w:lsdException w:name="Dark List Accent 2" w:semiHidden="0" w:uiPriority="70" w:unhideWhenUsed="0"/>
+    <w:lsdException w:name="Colorful Shading Accent 2" w:semiHidden="0" w:uiPriority="71" w:unhideWhenUsed="0"/>
+    <w:lsdException w:name="Colorful List Accent 2" w:semiHidden="0" w:uiPriority="72" w:unhideWhenUsed="0"/>
+    <w:lsdException w:name="Colorful Grid Accent 2" w:semiHidden="0" w:uiPriority="73" w:unhideWhenUsed="0"/>
+    <w:lsdException w:name="Light Shading Accent 3" w:semiHidden="0" w:uiPriority="60" w:unhideWhenUsed="0"/>
+    <w:lsdException w:name="Light List Accent 3" w:semiHidden="0" w:uiPriority="61" w:unhideWhenUsed="0"/>
+    <w:lsdException w:name="Light Grid Accent 3" w:semiHidden="0" w:uiPriority="62" w:unhideWhenUsed="0"/>
+    <w:lsdException w:name="Medium Shading 1 Accent 3" w:semiHidden="0" w:uiPriority="63" w:unhideWhenUsed="0"/>
+    <w:lsdException w:name="Medium Shading 2 Accent 3" w:semiHidden="0" w:uiPriority="64" w:unhideWhenUsed="0"/>
+    <w:lsdException w:name="Medium List 1 Accent 3" w:semiHidden="0" w:uiPriority="65" w:unhideWhenUsed="0"/>
+    <w:lsdException w:name="Medium List 2 Accent 3" w:semiHidden="0" w:uiPriority="66" w:unhideWhenUsed="0"/>
+    <w:lsdException w:name="Medium Grid 1 Accent 3" w:semiHidden="0" w:uiPriority="67" w:unhideWhenUsed="0"/>
+    <w:lsdException w:name="Medium Grid 2 Accent 3" w:semiHidden="0" w:uiPriority="68" w:unhideWhenUsed="0"/>
+    <w:lsdException w:name="Medium Grid 3 Accent 3" w:semiHidden="0" w:uiPriority="69" w:unhideWhenUsed="0"/>
+    <w:lsdException w:name="Dark List Accent 3" w:semiHidden="0" w:uiPriority="70" w:unhideWhenUsed="0"/>
+    <w:lsdException w:name="Colorful Shading Accent 3" w:semiHidden="0" w:uiPriority="71" w:unhideWhenUsed="0"/>
+    <w:lsdException w:name="Colorful List Accent 3" w:semiHidden="0" w:uiPriority="72" w:unhideWhenUsed="0"/>
+    <w:lsdException w:name="Colorful Grid Accent 3" w:semiHidden="0" w:uiPriority="73" w:unhideWhenUsed="0"/>
+    <w:lsdException w:name="Light Shading Accent 4" w:semiHidden="0" w:uiPriority="60" w:unhideWhenUsed="0"/>
+    <w:lsdException w:name="Light List Accent 4" w:semiHidden="0" w:uiPriority="61" w:unhideWhenUsed="0"/>
+    <w:lsdException w:name="Light Grid Accent 4" w:semiHidden="0" w:uiPriority="62" w:unhideWhenUsed="0"/>
+    <w:lsdException w:name="Medium Shading 1 Accent 4" w:semiHidden="0" w:uiPriority="63" w:unhideWhenUsed="0"/>
+    <w:lsdException w:name="Medium Shading 2 Accent 4" w:semiHidden="0" w:uiPriority="64" w:unhideWhenUsed="0"/>
+    <w:lsdException w:name="Medium List 1 Accent 4" w:semiHidden="0" w:uiPriority="65" w:unhideWhenUsed="0"/>
+    <w:lsdException w:name="Medium List 2 Accent 4" w:semiHidden="0" w:uiPriority="66" w:unhideWhenUsed="0"/>
+    <w:lsdException w:name="Medium Grid 1 Accent 4" w:semiHidden="0" w:uiPriority="67" w:unhideWhenUsed="0"/>
+    <w:lsdException w:name="Medium Grid 2 Accent 4" w:semiHidden="0" w:uiPriority="68" w:unhideWhenUsed="0"/>
+    <w:lsdException w:name="Medium Grid 3 Accent 4" w:semiHidden="0" w:uiPriority="69" w:unhideWhenUsed="0"/>
+    <w:lsdException w:name="Dark List Accent 4" w:semiHidden="0" w:uiPriority="70" w:unhideWhenUsed="0"/>
+    <w:lsdException w:name="Colorful Shading Accent 4" w:semiHidden="0" w:uiPriority="71" w:unhideWhenUsed="0"/>
+    <w:lsdException w:name="Colorful List Accent 4" w:semiHidden="0" w:uiPriority="72" w:unhideWhenUsed="0"/>
+    <w:lsdException w:name="Colorful Grid Accent 4" w:semiHidden="0" w:uiPriority="73" w:unhideWhenUsed="0"/>
+    <w:lsdException w:name="Light Shading Accent 5" w:semiHidden="0" w:uiPriority="60" w:unhideWhenUsed="0"/>
+    <w:lsdException w:name="Light List Accent 5" w:semiHidden="0" w:uiPriority="61" w:unhideWhenUsed="0"/>
+    <w:lsdException w:name="Light Grid Accent 5" w:semiHidden="0" w:uiPriority="62" w:unhideWhenUsed="0"/>
+    <w:lsdException w:name="Medium Shading 1 Accent 5" w:semiHidden="0" w:uiPriority="63" w:unhideWhenUsed="0"/>
+    <w:lsdException w:name="Medium Shading 2 Accent 5" w:semiHidden="0" w:uiPriority="64" w:unhideWhenUsed="0"/>
+    <w:lsdException w:name="Medium List 1 Accent 5" w:semiHidden="0" w:uiPriority="65" w:unhideWhenUsed="0"/>
+    <w:lsdException w:name="Medium List 2 Accent 5" w:semiHidden="0" w:uiPriority="66" w:unhideWhenUsed="0"/>
+    <w:lsdException w:name="Medium Grid 1 Accent 5" w:semiHidden="0" w:uiPriority="67" w:unhideWhenUsed="0"/>
+    <w:lsdException w:name="Medium Grid 2 Accent 5" w:semiHidden="0" w:uiPriority="68" w:unhideWhenUsed="0"/>
+    <w:lsdException w:name="Medium Grid 3 Accent 5" w:semiHidden="0" w:uiPriority="69" w:unhideWhenUsed="0"/>
+    <w:lsdException w:name="Dark List Accent 5" w:semiHidden="0" w:uiPriority="70" w:unhideWhenUsed="0"/>
+    <w:lsdException w:name="Colorful Shading Accent 5" w:semiHidden="0" w:uiPriority="71" w:unhideWhenUsed="0"/>
+    <w:lsdException w:name="Colorful List Accent 5" w:semiHidden="0" w:uiPriority="72" w:unhideWhenUsed="0"/>
+    <w:lsdException w:name="Colorful Grid Accent 5" w:semiHidden="0" w:uiPriority="73" w:unhideWhenUsed="0"/>
+    <w:lsdException w:name="Light Shading Accent 6" w:semiHidden="0" w:uiPriority="60" w:unhideWhenUsed="0"/>
+    <w:lsdException w:name="Light List Accent 6" w:semiHidden="0" w:uiPriority="61" w:unhideWhenUsed="0"/>
+    <w:lsdException w:name="Light Grid Accent 6" w:semiHidden="0" w:uiPriority="62" w:unhideWhenUsed="0"/>
+    <w:lsdException w:name="Medium Shading 1 Accent 6" w:semiHidden="0" w:uiPriority="63" w:unhideWhenUsed="0"/>
+    <w:lsdException w:name="Medium Shading 2 Accent 6" w:semiHidden="0" w:uiPriority="64" w:unhideWhenUsed="0"/>
+    <w:lsdException w:name="Medium List 1 Accent 6" w:semiHidden="0" w:uiPriority="65" w:unhideWhenUsed="0"/>
+    <w:lsdException w:name="Medium List 2 Accent 6" w:semiHidden="0" w:uiPriority="66" w:unhideWhenUsed="0"/>
+    <w:lsdException w:name="Medium Grid 1 Accent 6" w:semiHidden="0" w:uiPriority="67" w:unhideWhenUsed="0"/>
+    <w:lsdException w:name="Medium Grid 2 Accent 6" w:semiHidden="0" w:uiPriority="68" w:unhideWhenUsed="0"/>
+    <w:lsdException w:name="Medium Grid 3 Accent 6" w:semiHidden="0" w:uiPriority="69" w:unhideWhenUsed="0"/>
+    <w:lsdException w:name="Dark List Accent 6" w:semiHidden="0" w:uiPriority="70" w:unhideWhenUsed="0"/>
+    <w:lsdException w:name="Colorful Shading Accent 6" w:semiHidden="0" w:uiPriority="71" w:unhideWhenUsed="0"/>
+    <w:lsdException w:name="Colorful List Accent 6" w:semiHidden="0" w:uiPriority="72" w:unhideWhenUsed="0"/>
+    <w:lsdException w:name="Colorful Grid Accent 6" w:semiHidden="0" w:uiPriority="73" w:unhideWhenUsed="0"/>
+    <w:lsdException w:name="Subtle Emphasis" w:semiHidden="0" w:uiPriority="19" w:unhideWhenUsed="0" w:qFormat="1"/>
+    <w:lsdException w:name="Intense Emphasis" w:semiHidden="0" w:uiPriority="21" w:unhideWhenUsed="0" w:qFormat="1"/>
+    <w:lsdException w:name="Subtle Reference" w:semiHidden="0" w:uiPriority="31" w:unhideWhenUsed="0" w:qFormat="1"/>
+    <w:lsdException w:name="Intense Reference" w:semiHidden="0" w:uiPriority="32" w:unhideWhenUsed="0" w:qFormat="1"/>
+    <w:lsdException w:name="Book Title" w:semiHidden="0" w:uiPriority="33" w:unhideWhenUsed="0" w:qFormat="1"/>
+    <w:lsdException w:name="Bibliography" w:uiPriority="37"/>
+    <w:lsdException w:name="TOC Heading" w:uiPriority="39" w:qFormat="1"/>
   </w:latentStyles>
   <w:style w:type="paragraph" w:default="1" w:styleId="Normal">
     <w:name w:val="Normal"/>
@@ -2068,6 +2072,276 @@
       <w:ind w:left="720"/>
       <w:contextualSpacing/>
     </w:pPr>
+  </w:style>
+  <w:style w:type="paragraph" w:styleId="BalloonText">
+    <w:name w:val="Balloon Text"/>
+    <w:basedOn w:val="Normal"/>
+    <w:link w:val="BalloonTextChar"/>
+    <w:uiPriority w:val="99"/>
+    <w:semiHidden/>
+    <w:unhideWhenUsed/>
+    <w:rsid w:val="00F90CA8"/>
+    <w:pPr>
+      <w:spacing w:after="0" w:line="240" w:lineRule="auto"/>
+    </w:pPr>
+    <w:rPr>
+      <w:rFonts w:ascii="Lucida Grande" w:hAnsi="Lucida Grande" w:cs="Lucida Grande"/>
+      <w:sz w:val="18"/>
+      <w:szCs w:val="18"/>
+    </w:rPr>
+  </w:style>
+  <w:style w:type="character" w:customStyle="1" w:styleId="BalloonTextChar">
+    <w:name w:val="Balloon Text Char"/>
+    <w:basedOn w:val="DefaultParagraphFont"/>
+    <w:link w:val="BalloonText"/>
+    <w:uiPriority w:val="99"/>
+    <w:semiHidden/>
+    <w:rsid w:val="00F90CA8"/>
+    <w:rPr>
+      <w:rFonts w:ascii="Lucida Grande" w:hAnsi="Lucida Grande" w:cs="Lucida Grande"/>
+      <w:sz w:val="18"/>
+      <w:szCs w:val="18"/>
+    </w:rPr>
+  </w:style>
+</w:styles>
+</file>
+
+<file path=word/stylesWithEffects.xml><?xml version="1.0" encoding="utf-8"?>
+<w:styles xmlns:wpc="http://schemas.microsoft.com/office/word/2010/wordprocessingCanvas" xmlns:mo="http://schemas.microsoft.com/office/mac/office/2008/main" xmlns:mc="http://schemas.openxmlformats.org/markup-compatibility/2006" xmlns:mv="urn:schemas-microsoft-com:mac:vml" xmlns:o="urn:schemas-microsoft-com:office:office" xmlns:r="http://schemas.openxmlformats.org/officeDocument/2006/relationships" xmlns:m="http://schemas.openxmlformats.org/officeDocument/2006/math" xmlns:v="urn:schemas-microsoft-com:vml" xmlns:wp14="http://schemas.microsoft.com/office/word/2010/wordprocessingDrawing" xmlns:wp="http://schemas.openxmlformats.org/drawingml/2006/wordprocessingDrawing" xmlns:w10="urn:schemas-microsoft-com:office:word" xmlns:w="http://schemas.openxmlformats.org/wordprocessingml/2006/main" xmlns:w14="http://schemas.microsoft.com/office/word/2010/wordml" xmlns:wpg="http://schemas.microsoft.com/office/word/2010/wordprocessingGroup" xmlns:wpi="http://schemas.microsoft.com/office/word/2010/wordprocessingInk" xmlns:wne="http://schemas.microsoft.com/office/word/2006/wordml" xmlns:wps="http://schemas.microsoft.com/office/word/2010/wordprocessingShape" mc:Ignorable="w14 wp14">
+  <w:docDefaults>
+    <w:rPrDefault>
+      <w:rPr>
+        <w:rFonts w:asciiTheme="minorHAnsi" w:eastAsiaTheme="minorEastAsia" w:hAnsiTheme="minorHAnsi" w:cstheme="minorBidi"/>
+        <w:sz w:val="22"/>
+        <w:szCs w:val="22"/>
+        <w:lang w:val="en-MY" w:eastAsia="zh-CN" w:bidi="ar-SA"/>
+      </w:rPr>
+    </w:rPrDefault>
+    <w:pPrDefault>
+      <w:pPr>
+        <w:spacing w:after="160" w:line="259" w:lineRule="auto"/>
+      </w:pPr>
+    </w:pPrDefault>
+  </w:docDefaults>
+  <w:latentStyles w:defLockedState="0" w:defUIPriority="99" w:defSemiHidden="1" w:defUnhideWhenUsed="1" w:defQFormat="0" w:count="276">
+    <w:lsdException w:name="Normal" w:semiHidden="0" w:uiPriority="0" w:unhideWhenUsed="0" w:qFormat="1"/>
+    <w:lsdException w:name="heading 1" w:semiHidden="0" w:uiPriority="9" w:unhideWhenUsed="0" w:qFormat="1"/>
+    <w:lsdException w:name="heading 2" w:uiPriority="9" w:qFormat="1"/>
+    <w:lsdException w:name="heading 3" w:uiPriority="9" w:qFormat="1"/>
+    <w:lsdException w:name="heading 4" w:uiPriority="9" w:qFormat="1"/>
+    <w:lsdException w:name="heading 5" w:uiPriority="9" w:qFormat="1"/>
+    <w:lsdException w:name="heading 6" w:uiPriority="9" w:qFormat="1"/>
+    <w:lsdException w:name="heading 7" w:uiPriority="9" w:qFormat="1"/>
+    <w:lsdException w:name="heading 8" w:uiPriority="9" w:qFormat="1"/>
+    <w:lsdException w:name="heading 9" w:uiPriority="9" w:qFormat="1"/>
+    <w:lsdException w:name="toc 1" w:uiPriority="39"/>
+    <w:lsdException w:name="toc 2" w:uiPriority="39"/>
+    <w:lsdException w:name="toc 3" w:uiPriority="39"/>
+    <w:lsdException w:name="toc 4" w:uiPriority="39"/>
+    <w:lsdException w:name="toc 5" w:uiPriority="39"/>
+    <w:lsdException w:name="toc 6" w:uiPriority="39"/>
+    <w:lsdException w:name="toc 7" w:uiPriority="39"/>
+    <w:lsdException w:name="toc 8" w:uiPriority="39"/>
+    <w:lsdException w:name="toc 9" w:uiPriority="39"/>
+    <w:lsdException w:name="caption" w:uiPriority="35" w:qFormat="1"/>
+    <w:lsdException w:name="Title" w:semiHidden="0" w:uiPriority="10" w:unhideWhenUsed="0" w:qFormat="1"/>
+    <w:lsdException w:name="Default Paragraph Font" w:uiPriority="1"/>
+    <w:lsdException w:name="Subtitle" w:semiHidden="0" w:uiPriority="11" w:unhideWhenUsed="0" w:qFormat="1"/>
+    <w:lsdException w:name="Strong" w:semiHidden="0" w:uiPriority="22" w:unhideWhenUsed="0" w:qFormat="1"/>
+    <w:lsdException w:name="Emphasis" w:semiHidden="0" w:uiPriority="20" w:unhideWhenUsed="0" w:qFormat="1"/>
+    <w:lsdException w:name="Table Grid" w:semiHidden="0" w:uiPriority="39" w:unhideWhenUsed="0"/>
+    <w:lsdException w:name="Note Level 1" w:semiHidden="0" w:unhideWhenUsed="0"/>
+    <w:lsdException w:name="Note Level 2" w:semiHidden="0" w:unhideWhenUsed="0"/>
+    <w:lsdException w:name="Note Level 3" w:semiHidden="0" w:unhideWhenUsed="0"/>
+    <w:lsdException w:name="Note Level 4" w:semiHidden="0" w:unhideWhenUsed="0"/>
+    <w:lsdException w:name="Note Level 5" w:semiHidden="0" w:unhideWhenUsed="0"/>
+    <w:lsdException w:name="Note Level 6" w:semiHidden="0" w:unhideWhenUsed="0"/>
+    <w:lsdException w:name="Note Level 7" w:semiHidden="0" w:unhideWhenUsed="0"/>
+    <w:lsdException w:name="Note Level 8" w:semiHidden="0" w:unhideWhenUsed="0"/>
+    <w:lsdException w:name="Note Level 9" w:semiHidden="0" w:unhideWhenUsed="0"/>
+    <w:lsdException w:name="Placeholder Text" w:unhideWhenUsed="0"/>
+    <w:lsdException w:name="No Spacing" w:semiHidden="0" w:uiPriority="1" w:unhideWhenUsed="0" w:qFormat="1"/>
+    <w:lsdException w:name="Light Shading" w:semiHidden="0" w:uiPriority="60" w:unhideWhenUsed="0"/>
+    <w:lsdException w:name="Light List" w:semiHidden="0" w:uiPriority="61" w:unhideWhenUsed="0"/>
+    <w:lsdException w:name="Light Grid" w:semiHidden="0" w:uiPriority="62" w:unhideWhenUsed="0"/>
+    <w:lsdException w:name="Medium Shading 1" w:semiHidden="0" w:uiPriority="63" w:unhideWhenUsed="0"/>
+    <w:lsdException w:name="Medium Shading 2" w:semiHidden="0" w:uiPriority="64" w:unhideWhenUsed="0"/>
+    <w:lsdException w:name="Medium List 1" w:semiHidden="0" w:uiPriority="65" w:unhideWhenUsed="0"/>
+    <w:lsdException w:name="Medium List 2" w:semiHidden="0" w:uiPriority="66" w:unhideWhenUsed="0"/>
+    <w:lsdException w:name="Medium Grid 1" w:semiHidden="0" w:uiPriority="67" w:unhideWhenUsed="0"/>
+    <w:lsdException w:name="Medium Grid 2" w:semiHidden="0" w:uiPriority="68" w:unhideWhenUsed="0"/>
+    <w:lsdException w:name="Medium Grid 3" w:semiHidden="0" w:uiPriority="69" w:unhideWhenUsed="0"/>
+    <w:lsdException w:name="Dark List" w:semiHidden="0" w:uiPriority="70" w:unhideWhenUsed="0"/>
+    <w:lsdException w:name="Colorful Shading" w:semiHidden="0" w:uiPriority="71" w:unhideWhenUsed="0"/>
+    <w:lsdException w:name="Colorful List" w:semiHidden="0" w:uiPriority="72" w:unhideWhenUsed="0"/>
+    <w:lsdException w:name="Colorful Grid" w:semiHidden="0" w:uiPriority="73" w:unhideWhenUsed="0"/>
+    <w:lsdException w:name="Light Shading Accent 1" w:semiHidden="0" w:uiPriority="60" w:unhideWhenUsed="0"/>
+    <w:lsdException w:name="Light List Accent 1" w:semiHidden="0" w:uiPriority="61" w:unhideWhenUsed="0"/>
+    <w:lsdException w:name="Light Grid Accent 1" w:semiHidden="0" w:uiPriority="62" w:unhideWhenUsed="0"/>
+    <w:lsdException w:name="Medium Shading 1 Accent 1" w:semiHidden="0" w:uiPriority="63" w:unhideWhenUsed="0"/>
+    <w:lsdException w:name="Medium Shading 2 Accent 1" w:semiHidden="0" w:uiPriority="64" w:unhideWhenUsed="0"/>
+    <w:lsdException w:name="Medium List 1 Accent 1" w:semiHidden="0" w:uiPriority="65" w:unhideWhenUsed="0"/>
+    <w:lsdException w:name="Revision" w:unhideWhenUsed="0"/>
+    <w:lsdException w:name="List Paragraph" w:semiHidden="0" w:uiPriority="34" w:unhideWhenUsed="0" w:qFormat="1"/>
+    <w:lsdException w:name="Quote" w:semiHidden="0" w:uiPriority="29" w:unhideWhenUsed="0" w:qFormat="1"/>
+    <w:lsdException w:name="Intense Quote" w:semiHidden="0" w:uiPriority="30" w:unhideWhenUsed="0" w:qFormat="1"/>
+    <w:lsdException w:name="Medium List 2 Accent 1" w:semiHidden="0" w:uiPriority="66" w:unhideWhenUsed="0"/>
+    <w:lsdException w:name="Medium Grid 1 Accent 1" w:semiHidden="0" w:uiPriority="67" w:unhideWhenUsed="0"/>
+    <w:lsdException w:name="Medium Grid 2 Accent 1" w:semiHidden="0" w:uiPriority="68" w:unhideWhenUsed="0"/>
+    <w:lsdException w:name="Medium Grid 3 Accent 1" w:semiHidden="0" w:uiPriority="69" w:unhideWhenUsed="0"/>
+    <w:lsdException w:name="Dark List Accent 1" w:semiHidden="0" w:uiPriority="70" w:unhideWhenUsed="0"/>
+    <w:lsdException w:name="Colorful Shading Accent 1" w:semiHidden="0" w:uiPriority="71" w:unhideWhenUsed="0"/>
+    <w:lsdException w:name="Colorful List Accent 1" w:semiHidden="0" w:uiPriority="72" w:unhideWhenUsed="0"/>
+    <w:lsdException w:name="Colorful Grid Accent 1" w:semiHidden="0" w:uiPriority="73" w:unhideWhenUsed="0"/>
+    <w:lsdException w:name="Light Shading Accent 2" w:semiHidden="0" w:uiPriority="60" w:unhideWhenUsed="0"/>
+    <w:lsdException w:name="Light List Accent 2" w:semiHidden="0" w:uiPriority="61" w:unhideWhenUsed="0"/>
+    <w:lsdException w:name="Light Grid Accent 2" w:semiHidden="0" w:uiPriority="62" w:unhideWhenUsed="0"/>
+    <w:lsdException w:name="Medium Shading 1 Accent 2" w:semiHidden="0" w:uiPriority="63" w:unhideWhenUsed="0"/>
+    <w:lsdException w:name="Medium Shading 2 Accent 2" w:semiHidden="0" w:uiPriority="64" w:unhideWhenUsed="0"/>
+    <w:lsdException w:name="Medium List 1 Accent 2" w:semiHidden="0" w:uiPriority="65" w:unhideWhenUsed="0"/>
+    <w:lsdException w:name="Medium List 2 Accent 2" w:semiHidden="0" w:uiPriority="66" w:unhideWhenUsed="0"/>
+    <w:lsdException w:name="Medium Grid 1 Accent 2" w:semiHidden="0" w:uiPriority="67" w:unhideWhenUsed="0"/>
+    <w:lsdException w:name="Medium Grid 2 Accent 2" w:semiHidden="0" w:uiPriority="68" w:unhideWhenUsed="0"/>
+    <w:lsdException w:name="Medium Grid 3 Accent 2" w:semiHidden="0" w:uiPriority="69" w:unhideWhenUsed="0"/>
+    <w:lsdException w:name="Dark List Accent 2" w:semiHidden="0" w:uiPriority="70" w:unhideWhenUsed="0"/>
+    <w:lsdException w:name="Colorful Shading Accent 2" w:semiHidden="0" w:uiPriority="71" w:unhideWhenUsed="0"/>
+    <w:lsdException w:name="Colorful List Accent 2" w:semiHidden="0" w:uiPriority="72" w:unhideWhenUsed="0"/>
+    <w:lsdException w:name="Colorful Grid Accent 2" w:semiHidden="0" w:uiPriority="73" w:unhideWhenUsed="0"/>
+    <w:lsdException w:name="Light Shading Accent 3" w:semiHidden="0" w:uiPriority="60" w:unhideWhenUsed="0"/>
+    <w:lsdException w:name="Light List Accent 3" w:semiHidden="0" w:uiPriority="61" w:unhideWhenUsed="0"/>
+    <w:lsdException w:name="Light Grid Accent 3" w:semiHidden="0" w:uiPriority="62" w:unhideWhenUsed="0"/>
+    <w:lsdException w:name="Medium Shading 1 Accent 3" w:semiHidden="0" w:uiPriority="63" w:unhideWhenUsed="0"/>
+    <w:lsdException w:name="Medium Shading 2 Accent 3" w:semiHidden="0" w:uiPriority="64" w:unhideWhenUsed="0"/>
+    <w:lsdException w:name="Medium List 1 Accent 3" w:semiHidden="0" w:uiPriority="65" w:unhideWhenUsed="0"/>
+    <w:lsdException w:name="Medium List 2 Accent 3" w:semiHidden="0" w:uiPriority="66" w:unhideWhenUsed="0"/>
+    <w:lsdException w:name="Medium Grid 1 Accent 3" w:semiHidden="0" w:uiPriority="67" w:unhideWhenUsed="0"/>
+    <w:lsdException w:name="Medium Grid 2 Accent 3" w:semiHidden="0" w:uiPriority="68" w:unhideWhenUsed="0"/>
+    <w:lsdException w:name="Medium Grid 3 Accent 3" w:semiHidden="0" w:uiPriority="69" w:unhideWhenUsed="0"/>
+    <w:lsdException w:name="Dark List Accent 3" w:semiHidden="0" w:uiPriority="70" w:unhideWhenUsed="0"/>
+    <w:lsdException w:name="Colorful Shading Accent 3" w:semiHidden="0" w:uiPriority="71" w:unhideWhenUsed="0"/>
+    <w:lsdException w:name="Colorful List Accent 3" w:semiHidden="0" w:uiPriority="72" w:unhideWhenUsed="0"/>
+    <w:lsdException w:name="Colorful Grid Accent 3" w:semiHidden="0" w:uiPriority="73" w:unhideWhenUsed="0"/>
+    <w:lsdException w:name="Light Shading Accent 4" w:semiHidden="0" w:uiPriority="60" w:unhideWhenUsed="0"/>
+    <w:lsdException w:name="Light List Accent 4" w:semiHidden="0" w:uiPriority="61" w:unhideWhenUsed="0"/>
+    <w:lsdException w:name="Light Grid Accent 4" w:semiHidden="0" w:uiPriority="62" w:unhideWhenUsed="0"/>
+    <w:lsdException w:name="Medium Shading 1 Accent 4" w:semiHidden="0" w:uiPriority="63" w:unhideWhenUsed="0"/>
+    <w:lsdException w:name="Medium Shading 2 Accent 4" w:semiHidden="0" w:uiPriority="64" w:unhideWhenUsed="0"/>
+    <w:lsdException w:name="Medium List 1 Accent 4" w:semiHidden="0" w:uiPriority="65" w:unhideWhenUsed="0"/>
+    <w:lsdException w:name="Medium List 2 Accent 4" w:semiHidden="0" w:uiPriority="66" w:unhideWhenUsed="0"/>
+    <w:lsdException w:name="Medium Grid 1 Accent 4" w:semiHidden="0" w:uiPriority="67" w:unhideWhenUsed="0"/>
+    <w:lsdException w:name="Medium Grid 2 Accent 4" w:semiHidden="0" w:uiPriority="68" w:unhideWhenUsed="0"/>
+    <w:lsdException w:name="Medium Grid 3 Accent 4" w:semiHidden="0" w:uiPriority="69" w:unhideWhenUsed="0"/>
+    <w:lsdException w:name="Dark List Accent 4" w:semiHidden="0" w:uiPriority="70" w:unhideWhenUsed="0"/>
+    <w:lsdException w:name="Colorful Shading Accent 4" w:semiHidden="0" w:uiPriority="71" w:unhideWhenUsed="0"/>
+    <w:lsdException w:name="Colorful List Accent 4" w:semiHidden="0" w:uiPriority="72" w:unhideWhenUsed="0"/>
+    <w:lsdException w:name="Colorful Grid Accent 4" w:semiHidden="0" w:uiPriority="73" w:unhideWhenUsed="0"/>
+    <w:lsdException w:name="Light Shading Accent 5" w:semiHidden="0" w:uiPriority="60" w:unhideWhenUsed="0"/>
+    <w:lsdException w:name="Light List Accent 5" w:semiHidden="0" w:uiPriority="61" w:unhideWhenUsed="0"/>
+    <w:lsdException w:name="Light Grid Accent 5" w:semiHidden="0" w:uiPriority="62" w:unhideWhenUsed="0"/>
+    <w:lsdException w:name="Medium Shading 1 Accent 5" w:semiHidden="0" w:uiPriority="63" w:unhideWhenUsed="0"/>
+    <w:lsdException w:name="Medium Shading 2 Accent 5" w:semiHidden="0" w:uiPriority="64" w:unhideWhenUsed="0"/>
+    <w:lsdException w:name="Medium List 1 Accent 5" w:semiHidden="0" w:uiPriority="65" w:unhideWhenUsed="0"/>
+    <w:lsdException w:name="Medium List 2 Accent 5" w:semiHidden="0" w:uiPriority="66" w:unhideWhenUsed="0"/>
+    <w:lsdException w:name="Medium Grid 1 Accent 5" w:semiHidden="0" w:uiPriority="67" w:unhideWhenUsed="0"/>
+    <w:lsdException w:name="Medium Grid 2 Accent 5" w:semiHidden="0" w:uiPriority="68" w:unhideWhenUsed="0"/>
+    <w:lsdException w:name="Medium Grid 3 Accent 5" w:semiHidden="0" w:uiPriority="69" w:unhideWhenUsed="0"/>
+    <w:lsdException w:name="Dark List Accent 5" w:semiHidden="0" w:uiPriority="70" w:unhideWhenUsed="0"/>
+    <w:lsdException w:name="Colorful Shading Accent 5" w:semiHidden="0" w:uiPriority="71" w:unhideWhenUsed="0"/>
+    <w:lsdException w:name="Colorful List Accent 5" w:semiHidden="0" w:uiPriority="72" w:unhideWhenUsed="0"/>
+    <w:lsdException w:name="Colorful Grid Accent 5" w:semiHidden="0" w:uiPriority="73" w:unhideWhenUsed="0"/>
+    <w:lsdException w:name="Light Shading Accent 6" w:semiHidden="0" w:uiPriority="60" w:unhideWhenUsed="0"/>
+    <w:lsdException w:name="Light List Accent 6" w:semiHidden="0" w:uiPriority="61" w:unhideWhenUsed="0"/>
+    <w:lsdException w:name="Light Grid Accent 6" w:semiHidden="0" w:uiPriority="62" w:unhideWhenUsed="0"/>
+    <w:lsdException w:name="Medium Shading 1 Accent 6" w:semiHidden="0" w:uiPriority="63" w:unhideWhenUsed="0"/>
+    <w:lsdException w:name="Medium Shading 2 Accent 6" w:semiHidden="0" w:uiPriority="64" w:unhideWhenUsed="0"/>
+    <w:lsdException w:name="Medium List 1 Accent 6" w:semiHidden="0" w:uiPriority="65" w:unhideWhenUsed="0"/>
+    <w:lsdException w:name="Medium List 2 Accent 6" w:semiHidden="0" w:uiPriority="66" w:unhideWhenUsed="0"/>
+    <w:lsdException w:name="Medium Grid 1 Accent 6" w:semiHidden="0" w:uiPriority="67" w:unhideWhenUsed="0"/>
+    <w:lsdException w:name="Medium Grid 2 Accent 6" w:semiHidden="0" w:uiPriority="68" w:unhideWhenUsed="0"/>
+    <w:lsdException w:name="Medium Grid 3 Accent 6" w:semiHidden="0" w:uiPriority="69" w:unhideWhenUsed="0"/>
+    <w:lsdException w:name="Dark List Accent 6" w:semiHidden="0" w:uiPriority="70" w:unhideWhenUsed="0"/>
+    <w:lsdException w:name="Colorful Shading Accent 6" w:semiHidden="0" w:uiPriority="71" w:unhideWhenUsed="0"/>
+    <w:lsdException w:name="Colorful List Accent 6" w:semiHidden="0" w:uiPriority="72" w:unhideWhenUsed="0"/>
+    <w:lsdException w:name="Colorful Grid Accent 6" w:semiHidden="0" w:uiPriority="73" w:unhideWhenUsed="0"/>
+    <w:lsdException w:name="Subtle Emphasis" w:semiHidden="0" w:uiPriority="19" w:unhideWhenUsed="0" w:qFormat="1"/>
+    <w:lsdException w:name="Intense Emphasis" w:semiHidden="0" w:uiPriority="21" w:unhideWhenUsed="0" w:qFormat="1"/>
+    <w:lsdException w:name="Subtle Reference" w:semiHidden="0" w:uiPriority="31" w:unhideWhenUsed="0" w:qFormat="1"/>
+    <w:lsdException w:name="Intense Reference" w:semiHidden="0" w:uiPriority="32" w:unhideWhenUsed="0" w:qFormat="1"/>
+    <w:lsdException w:name="Book Title" w:semiHidden="0" w:uiPriority="33" w:unhideWhenUsed="0" w:qFormat="1"/>
+    <w:lsdException w:name="Bibliography" w:uiPriority="37"/>
+    <w:lsdException w:name="TOC Heading" w:uiPriority="39" w:qFormat="1"/>
+  </w:latentStyles>
+  <w:style w:type="paragraph" w:default="1" w:styleId="Normal">
+    <w:name w:val="Normal"/>
+    <w:qFormat/>
+  </w:style>
+  <w:style w:type="character" w:default="1" w:styleId="DefaultParagraphFont">
+    <w:name w:val="Default Paragraph Font"/>
+    <w:uiPriority w:val="1"/>
+    <w:semiHidden/>
+    <w:unhideWhenUsed/>
+  </w:style>
+  <w:style w:type="table" w:default="1" w:styleId="TableNormal">
+    <w:name w:val="Normal Table"/>
+    <w:uiPriority w:val="99"/>
+    <w:semiHidden/>
+    <w:unhideWhenUsed/>
+    <w:tblPr>
+      <w:tblInd w:w="0" w:type="dxa"/>
+      <w:tblCellMar>
+        <w:top w:w="0" w:type="dxa"/>
+        <w:left w:w="108" w:type="dxa"/>
+        <w:bottom w:w="0" w:type="dxa"/>
+        <w:right w:w="108" w:type="dxa"/>
+      </w:tblCellMar>
+    </w:tblPr>
+  </w:style>
+  <w:style w:type="numbering" w:default="1" w:styleId="NoList">
+    <w:name w:val="No List"/>
+    <w:uiPriority w:val="99"/>
+    <w:semiHidden/>
+    <w:unhideWhenUsed/>
+  </w:style>
+  <w:style w:type="paragraph" w:styleId="ListParagraph">
+    <w:name w:val="List Paragraph"/>
+    <w:basedOn w:val="Normal"/>
+    <w:uiPriority w:val="34"/>
+    <w:qFormat/>
+    <w:rsid w:val="00F73C18"/>
+    <w:pPr>
+      <w:ind w:left="720"/>
+      <w:contextualSpacing/>
+    </w:pPr>
+  </w:style>
+  <w:style w:type="paragraph" w:styleId="BalloonText">
+    <w:name w:val="Balloon Text"/>
+    <w:basedOn w:val="Normal"/>
+    <w:link w:val="BalloonTextChar"/>
+    <w:uiPriority w:val="99"/>
+    <w:semiHidden/>
+    <w:unhideWhenUsed/>
+    <w:rsid w:val="00F90CA8"/>
+    <w:pPr>
+      <w:spacing w:after="0" w:line="240" w:lineRule="auto"/>
+    </w:pPr>
+    <w:rPr>
+      <w:rFonts w:ascii="Lucida Grande" w:hAnsi="Lucida Grande" w:cs="Lucida Grande"/>
+      <w:sz w:val="18"/>
+      <w:szCs w:val="18"/>
+    </w:rPr>
+  </w:style>
+  <w:style w:type="character" w:customStyle="1" w:styleId="BalloonTextChar">
+    <w:name w:val="Balloon Text Char"/>
+    <w:basedOn w:val="DefaultParagraphFont"/>
+    <w:link w:val="BalloonText"/>
+    <w:uiPriority w:val="99"/>
+    <w:semiHidden/>
+    <w:rsid w:val="00F90CA8"/>
+    <w:rPr>
+      <w:rFonts w:ascii="Lucida Grande" w:hAnsi="Lucida Grande" w:cs="Lucida Grande"/>
+      <w:sz w:val="18"/>
+      <w:szCs w:val="18"/>
+    </w:rPr>
   </w:style>
 </w:styles>
 </file>
@@ -2115,7 +2389,7 @@
     </a:clrScheme>
     <a:fontScheme name="Office">
       <a:majorFont>
-        <a:latin typeface="Calibri Light" panose="020F0302020204030204"/>
+        <a:latin typeface="Calibri Light"/>
         <a:ea typeface=""/>
         <a:cs typeface=""/>
         <a:font script="Jpan" typeface="ＭＳ ゴシック"/>
@@ -2150,7 +2424,7 @@
         <a:font script="Geor" typeface="Sylfaen"/>
       </a:majorFont>
       <a:minorFont>
-        <a:latin typeface="Calibri" panose="020F0502020204030204"/>
+        <a:latin typeface="Calibri"/>
         <a:ea typeface=""/>
         <a:cs typeface=""/>
         <a:font script="Jpan" typeface="ＭＳ 明朝"/>
@@ -2327,7 +2601,7 @@
   <a:extraClrSchemeLst/>
   <a:extLst>
     <a:ext uri="{05A4C25C-085E-4340-85A3-A5531E510DB2}">
-      <thm15:themeFamily xmlns:thm15="http://schemas.microsoft.com/office/thememl/2012/main" name="Office Theme" id="{62F939B6-93AF-4DB8-9C6B-D6C7DFDC589F}" vid="{4A3C46E8-61CC-4603-A589-7422A47A8E4A}"/>
+      <thm15:themeFamily xmlns:thm15="http://schemas.microsoft.com/office/thememl/2012/main" xmlns="" name="Office Theme" id="{62F939B6-93AF-4DB8-9C6B-D6C7DFDC589F}" vid="{4A3C46E8-61CC-4603-A589-7422A47A8E4A}"/>
     </a:ext>
   </a:extLst>
 </a:theme>

</xml_diff>

<commit_message>
update of list of car description
</commit_message>
<xml_diff>
--- a/Weeeeeee/List of car parts for infographics.docx
+++ b/Weeeeeee/List of car parts for infographics.docx
@@ -3,7 +3,15 @@
 <w:document xmlns:wpc="http://schemas.microsoft.com/office/word/2010/wordprocessingCanvas" xmlns:mc="http://schemas.openxmlformats.org/markup-compatibility/2006" xmlns:o="urn:schemas-microsoft-com:office:office" xmlns:r="http://schemas.openxmlformats.org/officeDocument/2006/relationships" xmlns:m="http://schemas.openxmlformats.org/officeDocument/2006/math" xmlns:v="urn:schemas-microsoft-com:vml" xmlns:wp14="http://schemas.microsoft.com/office/word/2010/wordprocessingDrawing" xmlns:wp="http://schemas.openxmlformats.org/drawingml/2006/wordprocessingDrawing" xmlns:w10="urn:schemas-microsoft-com:office:word" xmlns:w="http://schemas.openxmlformats.org/wordprocessingml/2006/main" xmlns:w14="http://schemas.microsoft.com/office/word/2010/wordml" xmlns:w15="http://schemas.microsoft.com/office/word/2012/wordml" xmlns:wpg="http://schemas.microsoft.com/office/word/2010/wordprocessingGroup" xmlns:wpi="http://schemas.microsoft.com/office/word/2010/wordprocessingInk" xmlns:wne="http://schemas.microsoft.com/office/word/2006/wordml" xmlns:wps="http://schemas.microsoft.com/office/word/2010/wordprocessingShape" mc:Ignorable="w14 w15 wp14">
   <w:body>
     <w:p>
-      <w:r>
+      <w:pPr>
+        <w:rPr>
+          <w:b/>
+        </w:rPr>
+      </w:pPr>
+      <w:r>
+        <w:rPr>
+          <w:b/>
+        </w:rPr>
         <w:t>Back part of car</w:t>
       </w:r>
     </w:p>
@@ -160,16 +168,19 @@
         </w:numPr>
       </w:pPr>
       <w:r>
-        <w:t xml:space="preserve">Rear </w:t>
-      </w:r>
-      <w:proofErr w:type="spellStart"/>
-      <w:r>
-        <w:t>foglight</w:t>
-      </w:r>
-      <w:proofErr w:type="spellEnd"/>
-    </w:p>
-    <w:p>
-      <w:r>
+        <w:t>Rear foglight</w:t>
+      </w:r>
+    </w:p>
+    <w:p>
+      <w:pPr>
+        <w:rPr>
+          <w:b/>
+        </w:rPr>
+      </w:pPr>
+      <w:r>
+        <w:rPr>
+          <w:b/>
+        </w:rPr>
         <w:t>Side of car</w:t>
       </w:r>
     </w:p>
@@ -294,7 +305,15 @@
       </w:r>
     </w:p>
     <w:p>
-      <w:r>
+      <w:pPr>
+        <w:rPr>
+          <w:b/>
+        </w:rPr>
+      </w:pPr>
+      <w:r>
+        <w:rPr>
+          <w:b/>
+        </w:rPr>
         <w:t>Front part of car</w:t>
       </w:r>
     </w:p>
@@ -307,13 +326,8 @@
         </w:numPr>
       </w:pPr>
       <w:r>
-        <w:t>Engine hood/</w:t>
-      </w:r>
-      <w:proofErr w:type="spellStart"/>
-      <w:r>
-        <w:t>Bonet</w:t>
-      </w:r>
-      <w:proofErr w:type="spellEnd"/>
+        <w:t>Engine hood/Bonet</w:t>
+      </w:r>
     </w:p>
     <w:p>
       <w:pPr>
@@ -504,13 +518,1245 @@
       </w:r>
     </w:p>
     <w:p>
-      <w:r>
+      <w:pPr>
+        <w:rPr>
+          <w:b/>
+        </w:rPr>
+      </w:pPr>
+      <w:r>
+        <w:rPr>
+          <w:b/>
+        </w:rPr>
         <w:lastRenderedPageBreak/>
         <w:t>Interior of car</w:t>
       </w:r>
       <w:r>
-        <w:t xml:space="preserve"> (multiple views of the car)</w:t>
-      </w:r>
+        <w:rPr>
+          <w:b/>
+        </w:rPr>
+        <w:t xml:space="preserve"> (multiple views of the </w:t>
+      </w:r>
+      <w:r>
+        <w:rPr>
+          <w:b/>
+        </w:rPr>
+        <w:t>interior</w:t>
+      </w:r>
+      <w:r>
+        <w:rPr>
+          <w:b/>
+        </w:rPr>
+        <w:t>)</w:t>
+      </w:r>
+    </w:p>
+    <w:p>
+      <w:r>
+        <w:t>From first interior view, got a view components, zoom in then we split into different parts of the interior</w:t>
+      </w:r>
+    </w:p>
+    <w:p>
+      <w:r>
+        <w:t>Components of the first interior view (before zooming in):</w:t>
+      </w:r>
+    </w:p>
+    <w:p>
+      <w:r>
+        <w:rPr>
+          <w:noProof/>
+        </w:rPr>
+        <w:drawing>
+          <wp:inline distT="0" distB="0" distL="0" distR="0" wp14:anchorId="4CD78FF2" wp14:editId="49C5BD42">
+            <wp:extent cx="5731510" cy="4298633"/>
+            <wp:effectExtent l="0" t="0" r="2540" b="6985"/>
+            <wp:docPr id="2" name="Picture 2" descr="http://revocars.com/wp-content/uploads/2010/05/Volkswagen-Touareg-Hybrid-Interior-View.jpg"/>
+            <wp:cNvGraphicFramePr>
+              <a:graphicFrameLocks xmlns:a="http://schemas.openxmlformats.org/drawingml/2006/main" noChangeAspect="1"/>
+            </wp:cNvGraphicFramePr>
+            <a:graphic xmlns:a="http://schemas.openxmlformats.org/drawingml/2006/main">
+              <a:graphicData uri="http://schemas.openxmlformats.org/drawingml/2006/picture">
+                <pic:pic xmlns:pic="http://schemas.openxmlformats.org/drawingml/2006/picture">
+                  <pic:nvPicPr>
+                    <pic:cNvPr id="0" name="Picture 1" descr="http://revocars.com/wp-content/uploads/2010/05/Volkswagen-Touareg-Hybrid-Interior-View.jpg"/>
+                    <pic:cNvPicPr>
+                      <a:picLocks noChangeAspect="1" noChangeArrowheads="1"/>
+                    </pic:cNvPicPr>
+                  </pic:nvPicPr>
+                  <pic:blipFill>
+                    <a:blip r:embed="rId6">
+                      <a:extLst>
+                        <a:ext uri="{28A0092B-C50C-407E-A947-70E740481C1C}">
+                          <a14:useLocalDpi xmlns:a14="http://schemas.microsoft.com/office/drawing/2010/main" val="0"/>
+                        </a:ext>
+                      </a:extLst>
+                    </a:blip>
+                    <a:srcRect/>
+                    <a:stretch>
+                      <a:fillRect/>
+                    </a:stretch>
+                  </pic:blipFill>
+                  <pic:spPr bwMode="auto">
+                    <a:xfrm>
+                      <a:off x="0" y="0"/>
+                      <a:ext cx="5731510" cy="4298633"/>
+                    </a:xfrm>
+                    <a:prstGeom prst="rect">
+                      <a:avLst/>
+                    </a:prstGeom>
+                    <a:noFill/>
+                    <a:ln>
+                      <a:noFill/>
+                    </a:ln>
+                  </pic:spPr>
+                </pic:pic>
+              </a:graphicData>
+            </a:graphic>
+          </wp:inline>
+        </w:drawing>
+      </w:r>
+    </w:p>
+    <w:p>
+      <w:pPr>
+        <w:pStyle w:val="ListParagraph"/>
+        <w:numPr>
+          <w:ilvl w:val="0"/>
+          <w:numId w:val="7"/>
+        </w:numPr>
+      </w:pPr>
+      <w:r>
+        <w:t>Steering wheel</w:t>
+      </w:r>
+    </w:p>
+    <w:p>
+      <w:pPr>
+        <w:pStyle w:val="ListParagraph"/>
+        <w:numPr>
+          <w:ilvl w:val="0"/>
+          <w:numId w:val="7"/>
+        </w:numPr>
+      </w:pPr>
+      <w:r>
+        <w:t>Dashboard</w:t>
+      </w:r>
+    </w:p>
+    <w:p>
+      <w:pPr>
+        <w:pStyle w:val="ListParagraph"/>
+        <w:numPr>
+          <w:ilvl w:val="0"/>
+          <w:numId w:val="7"/>
+        </w:numPr>
+      </w:pPr>
+      <w:r>
+        <w:t>Rear view mirrors</w:t>
+      </w:r>
+    </w:p>
+    <w:p>
+      <w:pPr>
+        <w:pStyle w:val="ListParagraph"/>
+        <w:numPr>
+          <w:ilvl w:val="0"/>
+          <w:numId w:val="7"/>
+        </w:numPr>
+      </w:pPr>
+      <w:r>
+        <w:t xml:space="preserve">Sun visor </w:t>
+      </w:r>
+    </w:p>
+    <w:p>
+      <w:pPr>
+        <w:pStyle w:val="ListParagraph"/>
+        <w:numPr>
+          <w:ilvl w:val="0"/>
+          <w:numId w:val="7"/>
+        </w:numPr>
+      </w:pPr>
+      <w:r>
+        <w:t>Gears</w:t>
+      </w:r>
+    </w:p>
+    <w:p>
+      <w:pPr>
+        <w:pStyle w:val="ListParagraph"/>
+        <w:numPr>
+          <w:ilvl w:val="0"/>
+          <w:numId w:val="7"/>
+        </w:numPr>
+      </w:pPr>
+      <w:r>
+        <w:t>Seat</w:t>
+      </w:r>
+    </w:p>
+    <w:p>
+      <w:pPr>
+        <w:pStyle w:val="ListParagraph"/>
+        <w:numPr>
+          <w:ilvl w:val="0"/>
+          <w:numId w:val="7"/>
+        </w:numPr>
+      </w:pPr>
+      <w:r>
+        <w:t>Glove compartment</w:t>
+      </w:r>
+    </w:p>
+    <w:p>
+      <w:pPr>
+        <w:pStyle w:val="ListParagraph"/>
+        <w:numPr>
+          <w:ilvl w:val="0"/>
+          <w:numId w:val="7"/>
+        </w:numPr>
+      </w:pPr>
+      <w:r>
+        <w:t>Arm rest</w:t>
+      </w:r>
+    </w:p>
+    <w:p>
+      <w:pPr>
+        <w:pStyle w:val="ListParagraph"/>
+        <w:numPr>
+          <w:ilvl w:val="0"/>
+          <w:numId w:val="7"/>
+        </w:numPr>
+      </w:pPr>
+      <w:r>
+        <w:t>Cup holder</w:t>
+      </w:r>
+    </w:p>
+    <w:p>
+      <w:pPr>
+        <w:pStyle w:val="ListParagraph"/>
+        <w:numPr>
+          <w:ilvl w:val="0"/>
+          <w:numId w:val="7"/>
+        </w:numPr>
+      </w:pPr>
+      <w:r>
+        <w:t>Handbrake</w:t>
+      </w:r>
+    </w:p>
+    <w:p>
+      <w:pPr>
+        <w:pStyle w:val="ListParagraph"/>
+        <w:numPr>
+          <w:ilvl w:val="0"/>
+          <w:numId w:val="7"/>
+        </w:numPr>
+      </w:pPr>
+      <w:r>
+        <w:t>Interior lights</w:t>
+      </w:r>
+    </w:p>
+    <w:p>
+      <w:pPr>
+        <w:pStyle w:val="ListParagraph"/>
+        <w:numPr>
+          <w:ilvl w:val="0"/>
+          <w:numId w:val="7"/>
+        </w:numPr>
+      </w:pPr>
+      <w:r>
+        <w:t>Air conditioner</w:t>
+      </w:r>
+    </w:p>
+    <w:p>
+      <w:r>
+        <w:br w:type="page"/>
+      </w:r>
+    </w:p>
+    <w:p>
+      <w:r>
+        <w:lastRenderedPageBreak/>
+        <w:t xml:space="preserve">After zooming in, first view </w:t>
+      </w:r>
+    </w:p>
+    <w:p>
+      <w:r>
+        <w:rPr>
+          <w:noProof/>
+        </w:rPr>
+        <w:drawing>
+          <wp:inline distT="0" distB="0" distL="0" distR="0" wp14:anchorId="62167312" wp14:editId="25767A69">
+            <wp:extent cx="3901440" cy="2484120"/>
+            <wp:effectExtent l="0" t="0" r="3810" b="0"/>
+            <wp:docPr id="3" name="Picture 3" descr="http://cdn.24.co.za/files/Cms/General/d/428/66325cf2174447678307e5365c54ed28.jpg"/>
+            <wp:cNvGraphicFramePr>
+              <a:graphicFrameLocks xmlns:a="http://schemas.openxmlformats.org/drawingml/2006/main" noChangeAspect="1"/>
+            </wp:cNvGraphicFramePr>
+            <a:graphic xmlns:a="http://schemas.openxmlformats.org/drawingml/2006/main">
+              <a:graphicData uri="http://schemas.openxmlformats.org/drawingml/2006/picture">
+                <pic:pic xmlns:pic="http://schemas.openxmlformats.org/drawingml/2006/picture">
+                  <pic:nvPicPr>
+                    <pic:cNvPr id="0" name="Picture 3" descr="http://cdn.24.co.za/files/Cms/General/d/428/66325cf2174447678307e5365c54ed28.jpg"/>
+                    <pic:cNvPicPr>
+                      <a:picLocks noChangeAspect="1" noChangeArrowheads="1"/>
+                    </pic:cNvPicPr>
+                  </pic:nvPicPr>
+                  <pic:blipFill rotWithShape="1">
+                    <a:blip r:embed="rId7">
+                      <a:extLst>
+                        <a:ext uri="{28A0092B-C50C-407E-A947-70E740481C1C}">
+                          <a14:useLocalDpi xmlns:a14="http://schemas.microsoft.com/office/drawing/2010/main" val="0"/>
+                        </a:ext>
+                      </a:extLst>
+                    </a:blip>
+                    <a:srcRect l="2963" t="2" r="9517" b="20967"/>
+                    <a:stretch/>
+                  </pic:blipFill>
+                  <pic:spPr bwMode="auto">
+                    <a:xfrm>
+                      <a:off x="0" y="0"/>
+                      <a:ext cx="3901440" cy="2484120"/>
+                    </a:xfrm>
+                    <a:prstGeom prst="rect">
+                      <a:avLst/>
+                    </a:prstGeom>
+                    <a:noFill/>
+                    <a:ln>
+                      <a:noFill/>
+                    </a:ln>
+                    <a:extLst>
+                      <a:ext uri="{53640926-AAD7-44D8-BBD7-CCE9431645EC}">
+                        <a14:shadowObscured xmlns:a14="http://schemas.microsoft.com/office/drawing/2010/main"/>
+                      </a:ext>
+                    </a:extLst>
+                  </pic:spPr>
+                </pic:pic>
+              </a:graphicData>
+            </a:graphic>
+          </wp:inline>
+        </w:drawing>
+      </w:r>
+    </w:p>
+    <w:p>
+      <w:pPr>
+        <w:pStyle w:val="ListParagraph"/>
+        <w:numPr>
+          <w:ilvl w:val="0"/>
+          <w:numId w:val="8"/>
+        </w:numPr>
+      </w:pPr>
+      <w:r>
+        <w:t>Steering wheel</w:t>
+      </w:r>
+    </w:p>
+    <w:p>
+      <w:pPr>
+        <w:pStyle w:val="ListParagraph"/>
+        <w:numPr>
+          <w:ilvl w:val="0"/>
+          <w:numId w:val="8"/>
+        </w:numPr>
+      </w:pPr>
+      <w:r>
+        <w:t xml:space="preserve">Horn </w:t>
+      </w:r>
+    </w:p>
+    <w:p>
+      <w:pPr>
+        <w:pStyle w:val="ListParagraph"/>
+        <w:numPr>
+          <w:ilvl w:val="0"/>
+          <w:numId w:val="8"/>
+        </w:numPr>
+      </w:pPr>
+      <w:r>
+        <w:t>Airbag</w:t>
+      </w:r>
+    </w:p>
+    <w:p>
+      <w:pPr>
+        <w:pStyle w:val="ListParagraph"/>
+        <w:numPr>
+          <w:ilvl w:val="0"/>
+          <w:numId w:val="8"/>
+        </w:numPr>
+      </w:pPr>
+      <w:r>
+        <w:t>Dashboard</w:t>
+      </w:r>
+    </w:p>
+    <w:p>
+      <w:pPr>
+        <w:pStyle w:val="ListParagraph"/>
+        <w:numPr>
+          <w:ilvl w:val="0"/>
+          <w:numId w:val="8"/>
+        </w:numPr>
+      </w:pPr>
+      <w:r>
+        <w:t>Indicator stalks</w:t>
+      </w:r>
+    </w:p>
+    <w:p>
+      <w:pPr>
+        <w:pStyle w:val="ListParagraph"/>
+        <w:numPr>
+          <w:ilvl w:val="0"/>
+          <w:numId w:val="8"/>
+        </w:numPr>
+      </w:pPr>
+      <w:r>
+        <w:t>Light stalks</w:t>
+      </w:r>
+    </w:p>
+    <w:p>
+      <w:pPr>
+        <w:pStyle w:val="ListParagraph"/>
+        <w:numPr>
+          <w:ilvl w:val="0"/>
+          <w:numId w:val="8"/>
+        </w:numPr>
+      </w:pPr>
+      <w:r>
+        <w:t>Wiper stalks</w:t>
+      </w:r>
+    </w:p>
+    <w:p>
+      <w:pPr>
+        <w:pStyle w:val="ListParagraph"/>
+        <w:numPr>
+          <w:ilvl w:val="0"/>
+          <w:numId w:val="8"/>
+        </w:numPr>
+      </w:pPr>
+      <w:r>
+        <w:t xml:space="preserve">Ignition hole </w:t>
+      </w:r>
+    </w:p>
+    <w:p>
+      <w:pPr>
+        <w:pStyle w:val="ListParagraph"/>
+        <w:numPr>
+          <w:ilvl w:val="0"/>
+          <w:numId w:val="8"/>
+        </w:numPr>
+      </w:pPr>
+      <w:r>
+        <w:t>Radio</w:t>
+      </w:r>
+    </w:p>
+    <w:p>
+      <w:pPr>
+        <w:pStyle w:val="ListParagraph"/>
+        <w:numPr>
+          <w:ilvl w:val="0"/>
+          <w:numId w:val="8"/>
+        </w:numPr>
+      </w:pPr>
+      <w:r>
+        <w:t>Air conditioner controls</w:t>
+      </w:r>
+    </w:p>
+    <w:p>
+      <w:pPr>
+        <w:pStyle w:val="ListParagraph"/>
+        <w:numPr>
+          <w:ilvl w:val="0"/>
+          <w:numId w:val="8"/>
+        </w:numPr>
+      </w:pPr>
+      <w:r>
+        <w:t xml:space="preserve">Cruise control </w:t>
+      </w:r>
+    </w:p>
+    <w:p>
+      <w:pPr>
+        <w:pStyle w:val="ListParagraph"/>
+        <w:numPr>
+          <w:ilvl w:val="0"/>
+          <w:numId w:val="8"/>
+        </w:numPr>
+      </w:pPr>
+      <w:r>
+        <w:t>Hazard lights</w:t>
+      </w:r>
+    </w:p>
+    <w:p>
+      <w:pPr>
+        <w:pStyle w:val="ListParagraph"/>
+        <w:numPr>
+          <w:ilvl w:val="0"/>
+          <w:numId w:val="8"/>
+        </w:numPr>
+      </w:pPr>
+      <w:r>
+        <w:t>Lighter</w:t>
+      </w:r>
+    </w:p>
+    <w:p>
+      <w:r>
+        <w:br w:type="page"/>
+      </w:r>
+    </w:p>
+    <w:p>
+      <w:r>
+        <w:lastRenderedPageBreak/>
+        <w:t>After zooming in, second view,</w:t>
+      </w:r>
+    </w:p>
+    <w:p>
+      <w:r>
+        <w:t>(This picture should be taken with the driver door open (sikit cukup), taken at an angle, something like the image below</w:t>
+      </w:r>
+      <w:r>
+        <w:t>, SHOULD CAPTURE ALL THE COMPONENTS LISTED)</w:t>
+      </w:r>
+    </w:p>
+    <w:p>
+      <w:r>
+        <w:rPr>
+          <w:noProof/>
+        </w:rPr>
+        <w:drawing>
+          <wp:inline distT="0" distB="0" distL="0" distR="0" wp14:anchorId="2628A694" wp14:editId="2AE7956A">
+            <wp:extent cx="5731047" cy="2247900"/>
+            <wp:effectExtent l="0" t="0" r="3175" b="0"/>
+            <wp:docPr id="4" name="Picture 4" descr="http://www.signaturecarhire.co.uk/userfiles/image/range_rover_sport_autobiography_driver_seat.jpg"/>
+            <wp:cNvGraphicFramePr>
+              <a:graphicFrameLocks xmlns:a="http://schemas.openxmlformats.org/drawingml/2006/main" noChangeAspect="1"/>
+            </wp:cNvGraphicFramePr>
+            <a:graphic xmlns:a="http://schemas.openxmlformats.org/drawingml/2006/main">
+              <a:graphicData uri="http://schemas.openxmlformats.org/drawingml/2006/picture">
+                <pic:pic xmlns:pic="http://schemas.openxmlformats.org/drawingml/2006/picture">
+                  <pic:nvPicPr>
+                    <pic:cNvPr id="0" name="Picture 5" descr="http://www.signaturecarhire.co.uk/userfiles/image/range_rover_sport_autobiography_driver_seat.jpg"/>
+                    <pic:cNvPicPr>
+                      <a:picLocks noChangeAspect="1" noChangeArrowheads="1"/>
+                    </pic:cNvPicPr>
+                  </pic:nvPicPr>
+                  <pic:blipFill rotWithShape="1">
+                    <a:blip r:embed="rId8">
+                      <a:extLst>
+                        <a:ext uri="{28A0092B-C50C-407E-A947-70E740481C1C}">
+                          <a14:useLocalDpi xmlns:a14="http://schemas.microsoft.com/office/drawing/2010/main" val="0"/>
+                        </a:ext>
+                      </a:extLst>
+                    </a:blip>
+                    <a:srcRect t="41000"/>
+                    <a:stretch/>
+                  </pic:blipFill>
+                  <pic:spPr bwMode="auto">
+                    <a:xfrm>
+                      <a:off x="0" y="0"/>
+                      <a:ext cx="5731510" cy="2248082"/>
+                    </a:xfrm>
+                    <a:prstGeom prst="rect">
+                      <a:avLst/>
+                    </a:prstGeom>
+                    <a:noFill/>
+                    <a:ln>
+                      <a:noFill/>
+                    </a:ln>
+                    <a:extLst>
+                      <a:ext uri="{53640926-AAD7-44D8-BBD7-CCE9431645EC}">
+                        <a14:shadowObscured xmlns:a14="http://schemas.microsoft.com/office/drawing/2010/main"/>
+                      </a:ext>
+                    </a:extLst>
+                  </pic:spPr>
+                </pic:pic>
+              </a:graphicData>
+            </a:graphic>
+          </wp:inline>
+        </w:drawing>
+      </w:r>
+    </w:p>
+    <w:p>
+      <w:pPr>
+        <w:pStyle w:val="ListParagraph"/>
+        <w:numPr>
+          <w:ilvl w:val="0"/>
+          <w:numId w:val="9"/>
+        </w:numPr>
+      </w:pPr>
+      <w:r>
+        <w:t xml:space="preserve">Accelerator </w:t>
+      </w:r>
+    </w:p>
+    <w:p>
+      <w:pPr>
+        <w:pStyle w:val="ListParagraph"/>
+        <w:numPr>
+          <w:ilvl w:val="0"/>
+          <w:numId w:val="9"/>
+        </w:numPr>
+      </w:pPr>
+      <w:r>
+        <w:t>Brakes</w:t>
+      </w:r>
+    </w:p>
+    <w:p>
+      <w:pPr>
+        <w:pStyle w:val="ListParagraph"/>
+        <w:numPr>
+          <w:ilvl w:val="0"/>
+          <w:numId w:val="9"/>
+        </w:numPr>
+      </w:pPr>
+      <w:r>
+        <w:t>Clutch</w:t>
+      </w:r>
+    </w:p>
+    <w:p>
+      <w:pPr>
+        <w:pStyle w:val="ListParagraph"/>
+        <w:numPr>
+          <w:ilvl w:val="0"/>
+          <w:numId w:val="9"/>
+        </w:numPr>
+      </w:pPr>
+      <w:r>
+        <w:t>Bonet lever</w:t>
+      </w:r>
+    </w:p>
+    <w:p>
+      <w:pPr>
+        <w:pStyle w:val="ListParagraph"/>
+        <w:numPr>
+          <w:ilvl w:val="0"/>
+          <w:numId w:val="9"/>
+        </w:numPr>
+      </w:pPr>
+      <w:r>
+        <w:t>Boot lever</w:t>
+      </w:r>
+    </w:p>
+    <w:p>
+      <w:pPr>
+        <w:pStyle w:val="ListParagraph"/>
+        <w:numPr>
+          <w:ilvl w:val="0"/>
+          <w:numId w:val="9"/>
+        </w:numPr>
+      </w:pPr>
+      <w:r>
+        <w:t>Fuel cap lever</w:t>
+      </w:r>
+    </w:p>
+    <w:p>
+      <w:pPr>
+        <w:pStyle w:val="ListParagraph"/>
+        <w:numPr>
+          <w:ilvl w:val="0"/>
+          <w:numId w:val="9"/>
+        </w:numPr>
+      </w:pPr>
+      <w:r>
+        <w:t xml:space="preserve">Speakers </w:t>
+      </w:r>
+    </w:p>
+    <w:p>
+      <w:pPr>
+        <w:pStyle w:val="ListParagraph"/>
+        <w:numPr>
+          <w:ilvl w:val="0"/>
+          <w:numId w:val="9"/>
+        </w:numPr>
+      </w:pPr>
+      <w:r>
+        <w:t xml:space="preserve">Seat adjuster </w:t>
+      </w:r>
+    </w:p>
+    <w:p>
+      <w:pPr>
+        <w:pStyle w:val="ListParagraph"/>
+        <w:numPr>
+          <w:ilvl w:val="0"/>
+          <w:numId w:val="9"/>
+        </w:numPr>
+      </w:pPr>
+      <w:r>
+        <w:t>Central locking system</w:t>
+      </w:r>
+    </w:p>
+    <w:p>
+      <w:pPr>
+        <w:pStyle w:val="ListParagraph"/>
+        <w:numPr>
+          <w:ilvl w:val="0"/>
+          <w:numId w:val="9"/>
+        </w:numPr>
+      </w:pPr>
+      <w:r>
+        <w:t>Power window controls</w:t>
+      </w:r>
+    </w:p>
+    <w:p>
+      <w:pPr>
+        <w:pStyle w:val="ListParagraph"/>
+        <w:numPr>
+          <w:ilvl w:val="0"/>
+          <w:numId w:val="9"/>
+        </w:numPr>
+      </w:pPr>
+      <w:r>
+        <w:t>cARPETS</w:t>
+      </w:r>
+    </w:p>
+    <w:p>
+      <w:r>
+        <w:br w:type="page"/>
+      </w:r>
+    </w:p>
+    <w:p>
+      <w:r>
+        <w:lastRenderedPageBreak/>
+        <w:t>After zooming in, third view,</w:t>
+      </w:r>
+    </w:p>
+    <w:p>
+      <w:r>
+        <w:t>(The picture should be for a right side drive, should look something like the image below)</w:t>
+      </w:r>
+    </w:p>
+    <w:p>
+      <w:r>
+        <w:rPr>
+          <w:noProof/>
+        </w:rPr>
+        <w:drawing>
+          <wp:inline distT="0" distB="0" distL="0" distR="0" wp14:anchorId="191D3829" wp14:editId="4639671A">
+            <wp:extent cx="3627120" cy="2689860"/>
+            <wp:effectExtent l="0" t="0" r="0" b="0"/>
+            <wp:docPr id="5" name="Picture 5" descr="http://images.newcars.com/images/car-pictures/original/2011-Volkswagen-CC-Sedan-Sport-4dr-Front-wheel-Drive-Sedan-Interior-Front-Seats-1.png"/>
+            <wp:cNvGraphicFramePr>
+              <a:graphicFrameLocks xmlns:a="http://schemas.openxmlformats.org/drawingml/2006/main" noChangeAspect="1"/>
+            </wp:cNvGraphicFramePr>
+            <a:graphic xmlns:a="http://schemas.openxmlformats.org/drawingml/2006/main">
+              <a:graphicData uri="http://schemas.openxmlformats.org/drawingml/2006/picture">
+                <pic:pic xmlns:pic="http://schemas.openxmlformats.org/drawingml/2006/picture">
+                  <pic:nvPicPr>
+                    <pic:cNvPr id="0" name="Picture 7" descr="http://images.newcars.com/images/car-pictures/original/2011-Volkswagen-CC-Sedan-Sport-4dr-Front-wheel-Drive-Sedan-Interior-Front-Seats-1.png"/>
+                    <pic:cNvPicPr>
+                      <a:picLocks noChangeAspect="1" noChangeArrowheads="1"/>
+                    </pic:cNvPicPr>
+                  </pic:nvPicPr>
+                  <pic:blipFill rotWithShape="1">
+                    <a:blip r:embed="rId9">
+                      <a:extLst>
+                        <a:ext uri="{28A0092B-C50C-407E-A947-70E740481C1C}">
+                          <a14:useLocalDpi xmlns:a14="http://schemas.microsoft.com/office/drawing/2010/main" val="0"/>
+                        </a:ext>
+                      </a:extLst>
+                    </a:blip>
+                    <a:srcRect r="36707" b="28903"/>
+                    <a:stretch/>
+                  </pic:blipFill>
+                  <pic:spPr bwMode="auto">
+                    <a:xfrm>
+                      <a:off x="0" y="0"/>
+                      <a:ext cx="3627655" cy="2690257"/>
+                    </a:xfrm>
+                    <a:prstGeom prst="rect">
+                      <a:avLst/>
+                    </a:prstGeom>
+                    <a:noFill/>
+                    <a:ln>
+                      <a:noFill/>
+                    </a:ln>
+                    <a:extLst>
+                      <a:ext uri="{53640926-AAD7-44D8-BBD7-CCE9431645EC}">
+                        <a14:shadowObscured xmlns:a14="http://schemas.microsoft.com/office/drawing/2010/main"/>
+                      </a:ext>
+                    </a:extLst>
+                  </pic:spPr>
+                </pic:pic>
+              </a:graphicData>
+            </a:graphic>
+          </wp:inline>
+        </w:drawing>
+      </w:r>
+    </w:p>
+    <w:p>
+      <w:pPr>
+        <w:pStyle w:val="ListParagraph"/>
+        <w:numPr>
+          <w:ilvl w:val="0"/>
+          <w:numId w:val="10"/>
+        </w:numPr>
+      </w:pPr>
+      <w:r>
+        <w:t>Seat</w:t>
+      </w:r>
+    </w:p>
+    <w:p>
+      <w:pPr>
+        <w:pStyle w:val="ListParagraph"/>
+        <w:numPr>
+          <w:ilvl w:val="0"/>
+          <w:numId w:val="10"/>
+        </w:numPr>
+      </w:pPr>
+      <w:r>
+        <w:t>Head rest</w:t>
+      </w:r>
+    </w:p>
+    <w:p>
+      <w:pPr>
+        <w:pStyle w:val="ListParagraph"/>
+        <w:numPr>
+          <w:ilvl w:val="0"/>
+          <w:numId w:val="10"/>
+        </w:numPr>
+      </w:pPr>
+      <w:r>
+        <w:t xml:space="preserve">Seat belt </w:t>
+      </w:r>
+    </w:p>
+    <w:p>
+      <w:pPr>
+        <w:pStyle w:val="ListParagraph"/>
+        <w:numPr>
+          <w:ilvl w:val="0"/>
+          <w:numId w:val="10"/>
+        </w:numPr>
+      </w:pPr>
+      <w:r>
+        <w:t xml:space="preserve">Arm rest </w:t>
+      </w:r>
+    </w:p>
+    <w:p/>
+    <w:p>
+      <w:r>
+        <w:br w:type="page"/>
+      </w:r>
+    </w:p>
+    <w:p>
+      <w:pPr>
+        <w:pStyle w:val="ListParagraph"/>
+        <w:numPr>
+          <w:ilvl w:val="0"/>
+          <w:numId w:val="5"/>
+        </w:numPr>
+      </w:pPr>
+      <w:r>
+        <w:lastRenderedPageBreak/>
+        <w:t>Steering wheel</w:t>
+      </w:r>
+    </w:p>
+    <w:p>
+      <w:pPr>
+        <w:pStyle w:val="ListParagraph"/>
+        <w:numPr>
+          <w:ilvl w:val="0"/>
+          <w:numId w:val="5"/>
+        </w:numPr>
+      </w:pPr>
+      <w:r>
+        <w:t xml:space="preserve">Horn </w:t>
+      </w:r>
+    </w:p>
+    <w:p>
+      <w:pPr>
+        <w:pStyle w:val="ListParagraph"/>
+        <w:numPr>
+          <w:ilvl w:val="0"/>
+          <w:numId w:val="5"/>
+        </w:numPr>
+      </w:pPr>
+      <w:r>
+        <w:t>Dashboard</w:t>
+      </w:r>
+    </w:p>
+    <w:p>
+      <w:pPr>
+        <w:pStyle w:val="ListParagraph"/>
+        <w:numPr>
+          <w:ilvl w:val="0"/>
+          <w:numId w:val="5"/>
+        </w:numPr>
+      </w:pPr>
+      <w:r>
+        <w:t>Indicator stalks</w:t>
+      </w:r>
+    </w:p>
+    <w:p>
+      <w:pPr>
+        <w:pStyle w:val="ListParagraph"/>
+        <w:numPr>
+          <w:ilvl w:val="0"/>
+          <w:numId w:val="5"/>
+        </w:numPr>
+      </w:pPr>
+      <w:r>
+        <w:t>Light stalks</w:t>
+      </w:r>
+    </w:p>
+    <w:p>
+      <w:pPr>
+        <w:pStyle w:val="ListParagraph"/>
+        <w:numPr>
+          <w:ilvl w:val="0"/>
+          <w:numId w:val="5"/>
+        </w:numPr>
+      </w:pPr>
+      <w:r>
+        <w:t>Wiper stalks</w:t>
+      </w:r>
+    </w:p>
+    <w:p>
+      <w:pPr>
+        <w:pStyle w:val="ListParagraph"/>
+        <w:numPr>
+          <w:ilvl w:val="0"/>
+          <w:numId w:val="5"/>
+        </w:numPr>
+      </w:pPr>
+      <w:r>
+        <w:t>Accelarator</w:t>
+      </w:r>
+    </w:p>
+    <w:p>
+      <w:pPr>
+        <w:pStyle w:val="ListParagraph"/>
+        <w:numPr>
+          <w:ilvl w:val="0"/>
+          <w:numId w:val="5"/>
+        </w:numPr>
+      </w:pPr>
+      <w:r>
+        <w:t>Brake pedal</w:t>
+      </w:r>
+    </w:p>
+    <w:p>
+      <w:pPr>
+        <w:pStyle w:val="ListParagraph"/>
+        <w:numPr>
+          <w:ilvl w:val="0"/>
+          <w:numId w:val="5"/>
+        </w:numPr>
+      </w:pPr>
+      <w:r>
+        <w:t>Clutch</w:t>
+      </w:r>
+    </w:p>
+    <w:p>
+      <w:pPr>
+        <w:pStyle w:val="ListParagraph"/>
+        <w:numPr>
+          <w:ilvl w:val="0"/>
+          <w:numId w:val="5"/>
+        </w:numPr>
+      </w:pPr>
+      <w:r>
+        <w:t>Gears</w:t>
+      </w:r>
+    </w:p>
+    <w:p>
+      <w:pPr>
+        <w:pStyle w:val="ListParagraph"/>
+        <w:numPr>
+          <w:ilvl w:val="0"/>
+          <w:numId w:val="5"/>
+        </w:numPr>
+      </w:pPr>
+      <w:r>
+        <w:t>Handbrake</w:t>
+      </w:r>
+    </w:p>
+    <w:p>
+      <w:pPr>
+        <w:pStyle w:val="ListParagraph"/>
+        <w:numPr>
+          <w:ilvl w:val="0"/>
+          <w:numId w:val="5"/>
+        </w:numPr>
+      </w:pPr>
+      <w:r>
+        <w:t>Seats</w:t>
+      </w:r>
+    </w:p>
+    <w:p>
+      <w:pPr>
+        <w:pStyle w:val="ListParagraph"/>
+        <w:numPr>
+          <w:ilvl w:val="0"/>
+          <w:numId w:val="5"/>
+        </w:numPr>
+      </w:pPr>
+      <w:r>
+        <w:t>Seat belts</w:t>
+      </w:r>
+    </w:p>
+    <w:p>
+      <w:pPr>
+        <w:pStyle w:val="ListParagraph"/>
+        <w:numPr>
+          <w:ilvl w:val="0"/>
+          <w:numId w:val="5"/>
+        </w:numPr>
+      </w:pPr>
+      <w:r>
+        <w:t>Arm rest</w:t>
+      </w:r>
+    </w:p>
+    <w:p>
+      <w:pPr>
+        <w:pStyle w:val="ListParagraph"/>
+        <w:numPr>
+          <w:ilvl w:val="0"/>
+          <w:numId w:val="5"/>
+        </w:numPr>
+      </w:pPr>
+      <w:r>
+        <w:t>Head Rest</w:t>
+      </w:r>
+    </w:p>
+    <w:p>
+      <w:pPr>
+        <w:pStyle w:val="ListParagraph"/>
+        <w:numPr>
+          <w:ilvl w:val="0"/>
+          <w:numId w:val="5"/>
+        </w:numPr>
+      </w:pPr>
+      <w:r>
+        <w:t xml:space="preserve">Seat </w:t>
+      </w:r>
+      <w:r>
+        <w:t>adjuster</w:t>
+      </w:r>
+    </w:p>
+    <w:p>
+      <w:pPr>
+        <w:pStyle w:val="ListParagraph"/>
+        <w:numPr>
+          <w:ilvl w:val="0"/>
+          <w:numId w:val="5"/>
+        </w:numPr>
+      </w:pPr>
+      <w:r>
+        <w:t>Lighter</w:t>
+      </w:r>
+    </w:p>
+    <w:p>
+      <w:pPr>
+        <w:pStyle w:val="ListParagraph"/>
+        <w:numPr>
+          <w:ilvl w:val="0"/>
+          <w:numId w:val="5"/>
+        </w:numPr>
+      </w:pPr>
+      <w:r>
+        <w:t>Cup holder</w:t>
+      </w:r>
+    </w:p>
+    <w:p>
+      <w:pPr>
+        <w:pStyle w:val="ListParagraph"/>
+        <w:numPr>
+          <w:ilvl w:val="0"/>
+          <w:numId w:val="5"/>
+        </w:numPr>
+      </w:pPr>
+      <w:r>
+        <w:t>Rear view mirrors</w:t>
+      </w:r>
+    </w:p>
+    <w:p>
+      <w:pPr>
+        <w:pStyle w:val="ListParagraph"/>
+        <w:numPr>
+          <w:ilvl w:val="0"/>
+          <w:numId w:val="5"/>
+        </w:numPr>
+      </w:pPr>
+      <w:r>
+        <w:t>Power window controls</w:t>
+      </w:r>
+    </w:p>
+    <w:p>
+      <w:pPr>
+        <w:pStyle w:val="ListParagraph"/>
+        <w:numPr>
+          <w:ilvl w:val="0"/>
+          <w:numId w:val="5"/>
+        </w:numPr>
+      </w:pPr>
+      <w:r>
+        <w:t>Interior lights</w:t>
+      </w:r>
+    </w:p>
+    <w:p>
+      <w:pPr>
+        <w:pStyle w:val="ListParagraph"/>
+        <w:numPr>
+          <w:ilvl w:val="0"/>
+          <w:numId w:val="5"/>
+        </w:numPr>
+      </w:pPr>
+      <w:r>
+        <w:t>Hazard lights</w:t>
+      </w:r>
+    </w:p>
+    <w:p>
+      <w:pPr>
+        <w:pStyle w:val="ListParagraph"/>
+        <w:numPr>
+          <w:ilvl w:val="0"/>
+          <w:numId w:val="5"/>
+        </w:numPr>
+      </w:pPr>
+      <w:r>
+        <w:t>Air conditioner/Air conditioner controls</w:t>
+      </w:r>
+    </w:p>
+    <w:p>
+      <w:pPr>
+        <w:pStyle w:val="ListParagraph"/>
+        <w:numPr>
+          <w:ilvl w:val="0"/>
+          <w:numId w:val="5"/>
+        </w:numPr>
+      </w:pPr>
+      <w:r>
+        <w:t>Air bag</w:t>
+      </w:r>
+    </w:p>
+    <w:p>
+      <w:pPr>
+        <w:pStyle w:val="ListParagraph"/>
+        <w:numPr>
+          <w:ilvl w:val="0"/>
+          <w:numId w:val="5"/>
+        </w:numPr>
+      </w:pPr>
+      <w:r>
+        <w:t>Sun visor</w:t>
+      </w:r>
+    </w:p>
+    <w:p>
+      <w:pPr>
+        <w:pStyle w:val="ListParagraph"/>
+        <w:numPr>
+          <w:ilvl w:val="0"/>
+          <w:numId w:val="5"/>
+        </w:numPr>
+      </w:pPr>
+      <w:r>
+        <w:t>Glove compartment</w:t>
+      </w:r>
+    </w:p>
+    <w:p>
+      <w:pPr>
+        <w:pStyle w:val="ListParagraph"/>
+        <w:numPr>
+          <w:ilvl w:val="0"/>
+          <w:numId w:val="5"/>
+        </w:numPr>
+      </w:pPr>
+      <w:r>
+        <w:t>Carpet</w:t>
+      </w:r>
+    </w:p>
+    <w:p>
+      <w:pPr>
+        <w:pStyle w:val="ListParagraph"/>
+        <w:numPr>
+          <w:ilvl w:val="0"/>
+          <w:numId w:val="5"/>
+        </w:numPr>
+      </w:pPr>
+      <w:r>
+        <w:t>Speakers</w:t>
+      </w:r>
+    </w:p>
+    <w:p>
+      <w:pPr>
+        <w:pStyle w:val="ListParagraph"/>
+        <w:numPr>
+          <w:ilvl w:val="0"/>
+          <w:numId w:val="5"/>
+        </w:numPr>
+      </w:pPr>
+      <w:r>
+        <w:t>Central Locking system</w:t>
+      </w:r>
+    </w:p>
+    <w:p>
+      <w:pPr>
+        <w:pStyle w:val="ListParagraph"/>
+        <w:numPr>
+          <w:ilvl w:val="0"/>
+          <w:numId w:val="5"/>
+        </w:numPr>
+        <w:ind w:left="1440" w:hanging="1080"/>
+      </w:pPr>
+      <w:r>
+        <w:t>Fuel cap lever</w:t>
+      </w:r>
+    </w:p>
+    <w:p>
+      <w:pPr>
+        <w:pStyle w:val="ListParagraph"/>
+        <w:numPr>
+          <w:ilvl w:val="0"/>
+          <w:numId w:val="5"/>
+        </w:numPr>
+      </w:pPr>
+      <w:r>
+        <w:t>Ignition key hole</w:t>
+      </w:r>
+    </w:p>
+    <w:p>
+      <w:pPr>
+        <w:pStyle w:val="ListParagraph"/>
+        <w:numPr>
+          <w:ilvl w:val="0"/>
+          <w:numId w:val="5"/>
+        </w:numPr>
+      </w:pPr>
+      <w:r>
+        <w:t>Bonet lever</w:t>
+      </w:r>
+    </w:p>
+    <w:p>
+      <w:pPr>
+        <w:pStyle w:val="ListParagraph"/>
+        <w:numPr>
+          <w:ilvl w:val="0"/>
+          <w:numId w:val="5"/>
+        </w:numPr>
+      </w:pPr>
+      <w:r>
+        <w:t>Boot lever</w:t>
+      </w:r>
+    </w:p>
+    <w:p>
+      <w:pPr>
+        <w:pStyle w:val="ListParagraph"/>
+        <w:numPr>
+          <w:ilvl w:val="0"/>
+          <w:numId w:val="5"/>
+        </w:numPr>
+      </w:pPr>
+      <w:r>
+        <w:t>Cruise control</w:t>
+      </w:r>
+    </w:p>
+    <w:p>
+      <w:r>
+        <w:br w:type="page"/>
+      </w:r>
+    </w:p>
+    <w:p>
+      <w:r>
+        <w:lastRenderedPageBreak/>
+        <w:t>Dashboard symbols</w:t>
+      </w:r>
+      <w:r>
+        <w:t xml:space="preserve"> </w:t>
+      </w:r>
+      <w:r>
+        <w:br/>
+        <w:t>(zoomed in)</w:t>
+      </w:r>
+    </w:p>
+    <w:p>
+      <w:r>
+        <w:t>Probably broken down into 2 parts</w:t>
+      </w:r>
+    </w:p>
+    <w:p>
       <w:bookmarkStart w:id="0" w:name="_GoBack"/>
       <w:bookmarkEnd w:id="0"/>
     </w:p>
@@ -519,433 +1765,6 @@
         <w:pStyle w:val="ListParagraph"/>
         <w:numPr>
           <w:ilvl w:val="0"/>
-          <w:numId w:val="5"/>
-        </w:numPr>
-      </w:pPr>
-      <w:r>
-        <w:t>Steering wheel</w:t>
-      </w:r>
-    </w:p>
-    <w:p>
-      <w:pPr>
-        <w:pStyle w:val="ListParagraph"/>
-        <w:numPr>
-          <w:ilvl w:val="0"/>
-          <w:numId w:val="5"/>
-        </w:numPr>
-      </w:pPr>
-      <w:r>
-        <w:t xml:space="preserve">Horn </w:t>
-      </w:r>
-    </w:p>
-    <w:p>
-      <w:pPr>
-        <w:pStyle w:val="ListParagraph"/>
-        <w:numPr>
-          <w:ilvl w:val="0"/>
-          <w:numId w:val="5"/>
-        </w:numPr>
-      </w:pPr>
-      <w:r>
-        <w:t>Dashboard</w:t>
-      </w:r>
-    </w:p>
-    <w:p>
-      <w:pPr>
-        <w:pStyle w:val="ListParagraph"/>
-        <w:numPr>
-          <w:ilvl w:val="0"/>
-          <w:numId w:val="5"/>
-        </w:numPr>
-      </w:pPr>
-      <w:r>
-        <w:t>Indicator stalks</w:t>
-      </w:r>
-    </w:p>
-    <w:p>
-      <w:pPr>
-        <w:pStyle w:val="ListParagraph"/>
-        <w:numPr>
-          <w:ilvl w:val="0"/>
-          <w:numId w:val="5"/>
-        </w:numPr>
-      </w:pPr>
-      <w:r>
-        <w:t>Light stalks</w:t>
-      </w:r>
-    </w:p>
-    <w:p>
-      <w:pPr>
-        <w:pStyle w:val="ListParagraph"/>
-        <w:numPr>
-          <w:ilvl w:val="0"/>
-          <w:numId w:val="5"/>
-        </w:numPr>
-      </w:pPr>
-      <w:r>
-        <w:t>Wiper stalks</w:t>
-      </w:r>
-    </w:p>
-    <w:p>
-      <w:pPr>
-        <w:pStyle w:val="ListParagraph"/>
-        <w:numPr>
-          <w:ilvl w:val="0"/>
-          <w:numId w:val="5"/>
-        </w:numPr>
-      </w:pPr>
-      <w:proofErr w:type="spellStart"/>
-      <w:r>
-        <w:t>Accelarator</w:t>
-      </w:r>
-      <w:proofErr w:type="spellEnd"/>
-    </w:p>
-    <w:p>
-      <w:pPr>
-        <w:pStyle w:val="ListParagraph"/>
-        <w:numPr>
-          <w:ilvl w:val="0"/>
-          <w:numId w:val="5"/>
-        </w:numPr>
-      </w:pPr>
-      <w:r>
-        <w:t>Brake pedal</w:t>
-      </w:r>
-    </w:p>
-    <w:p>
-      <w:pPr>
-        <w:pStyle w:val="ListParagraph"/>
-        <w:numPr>
-          <w:ilvl w:val="0"/>
-          <w:numId w:val="5"/>
-        </w:numPr>
-      </w:pPr>
-      <w:r>
-        <w:t>Clutch</w:t>
-      </w:r>
-    </w:p>
-    <w:p>
-      <w:pPr>
-        <w:pStyle w:val="ListParagraph"/>
-        <w:numPr>
-          <w:ilvl w:val="0"/>
-          <w:numId w:val="5"/>
-        </w:numPr>
-      </w:pPr>
-      <w:r>
-        <w:t>Gears</w:t>
-      </w:r>
-    </w:p>
-    <w:p>
-      <w:pPr>
-        <w:pStyle w:val="ListParagraph"/>
-        <w:numPr>
-          <w:ilvl w:val="0"/>
-          <w:numId w:val="5"/>
-        </w:numPr>
-      </w:pPr>
-      <w:r>
-        <w:t>Handbrake</w:t>
-      </w:r>
-    </w:p>
-    <w:p>
-      <w:pPr>
-        <w:pStyle w:val="ListParagraph"/>
-        <w:numPr>
-          <w:ilvl w:val="0"/>
-          <w:numId w:val="5"/>
-        </w:numPr>
-      </w:pPr>
-      <w:r>
-        <w:t>Seats</w:t>
-      </w:r>
-    </w:p>
-    <w:p>
-      <w:pPr>
-        <w:pStyle w:val="ListParagraph"/>
-        <w:numPr>
-          <w:ilvl w:val="0"/>
-          <w:numId w:val="5"/>
-        </w:numPr>
-      </w:pPr>
-      <w:r>
-        <w:t>Seat belts</w:t>
-      </w:r>
-    </w:p>
-    <w:p>
-      <w:pPr>
-        <w:pStyle w:val="ListParagraph"/>
-        <w:numPr>
-          <w:ilvl w:val="0"/>
-          <w:numId w:val="5"/>
-        </w:numPr>
-      </w:pPr>
-      <w:r>
-        <w:t>Arm rest</w:t>
-      </w:r>
-    </w:p>
-    <w:p>
-      <w:pPr>
-        <w:pStyle w:val="ListParagraph"/>
-        <w:numPr>
-          <w:ilvl w:val="0"/>
-          <w:numId w:val="5"/>
-        </w:numPr>
-      </w:pPr>
-      <w:r>
-        <w:t>Head Rest</w:t>
-      </w:r>
-    </w:p>
-    <w:p>
-      <w:pPr>
-        <w:pStyle w:val="ListParagraph"/>
-        <w:numPr>
-          <w:ilvl w:val="0"/>
-          <w:numId w:val="5"/>
-        </w:numPr>
-      </w:pPr>
-      <w:r>
-        <w:t>Seat track</w:t>
-      </w:r>
-    </w:p>
-    <w:p>
-      <w:pPr>
-        <w:pStyle w:val="ListParagraph"/>
-        <w:numPr>
-          <w:ilvl w:val="0"/>
-          <w:numId w:val="5"/>
-        </w:numPr>
-      </w:pPr>
-      <w:r>
-        <w:t>Lighter</w:t>
-      </w:r>
-    </w:p>
-    <w:p>
-      <w:pPr>
-        <w:pStyle w:val="ListParagraph"/>
-        <w:numPr>
-          <w:ilvl w:val="0"/>
-          <w:numId w:val="5"/>
-        </w:numPr>
-      </w:pPr>
-      <w:r>
-        <w:t>Cup holder</w:t>
-      </w:r>
-    </w:p>
-    <w:p>
-      <w:pPr>
-        <w:pStyle w:val="ListParagraph"/>
-        <w:numPr>
-          <w:ilvl w:val="0"/>
-          <w:numId w:val="5"/>
-        </w:numPr>
-      </w:pPr>
-      <w:r>
-        <w:t>Rear view mirrors</w:t>
-      </w:r>
-    </w:p>
-    <w:p>
-      <w:pPr>
-        <w:pStyle w:val="ListParagraph"/>
-        <w:numPr>
-          <w:ilvl w:val="0"/>
-          <w:numId w:val="5"/>
-        </w:numPr>
-      </w:pPr>
-      <w:r>
-        <w:t>Power window controls</w:t>
-      </w:r>
-    </w:p>
-    <w:p>
-      <w:pPr>
-        <w:pStyle w:val="ListParagraph"/>
-        <w:numPr>
-          <w:ilvl w:val="0"/>
-          <w:numId w:val="5"/>
-        </w:numPr>
-      </w:pPr>
-      <w:r>
-        <w:t>Interior lights</w:t>
-      </w:r>
-    </w:p>
-    <w:p>
-      <w:pPr>
-        <w:pStyle w:val="ListParagraph"/>
-        <w:numPr>
-          <w:ilvl w:val="0"/>
-          <w:numId w:val="5"/>
-        </w:numPr>
-      </w:pPr>
-      <w:r>
-        <w:t>Hazard lights</w:t>
-      </w:r>
-    </w:p>
-    <w:p>
-      <w:pPr>
-        <w:pStyle w:val="ListParagraph"/>
-        <w:numPr>
-          <w:ilvl w:val="0"/>
-          <w:numId w:val="5"/>
-        </w:numPr>
-      </w:pPr>
-      <w:r>
-        <w:t>Air conditioner/Air conditioner controls</w:t>
-      </w:r>
-    </w:p>
-    <w:p>
-      <w:pPr>
-        <w:pStyle w:val="ListParagraph"/>
-        <w:numPr>
-          <w:ilvl w:val="0"/>
-          <w:numId w:val="5"/>
-        </w:numPr>
-      </w:pPr>
-      <w:r>
-        <w:t>Air bag</w:t>
-      </w:r>
-    </w:p>
-    <w:p>
-      <w:pPr>
-        <w:pStyle w:val="ListParagraph"/>
-        <w:numPr>
-          <w:ilvl w:val="0"/>
-          <w:numId w:val="5"/>
-        </w:numPr>
-      </w:pPr>
-      <w:r>
-        <w:t>Sun visor</w:t>
-      </w:r>
-    </w:p>
-    <w:p>
-      <w:pPr>
-        <w:pStyle w:val="ListParagraph"/>
-        <w:numPr>
-          <w:ilvl w:val="0"/>
-          <w:numId w:val="5"/>
-        </w:numPr>
-      </w:pPr>
-      <w:r>
-        <w:t>Glove compartment</w:t>
-      </w:r>
-    </w:p>
-    <w:p>
-      <w:pPr>
-        <w:pStyle w:val="ListParagraph"/>
-        <w:numPr>
-          <w:ilvl w:val="0"/>
-          <w:numId w:val="5"/>
-        </w:numPr>
-      </w:pPr>
-      <w:r>
-        <w:t>Carpet</w:t>
-      </w:r>
-    </w:p>
-    <w:p>
-      <w:pPr>
-        <w:pStyle w:val="ListParagraph"/>
-        <w:numPr>
-          <w:ilvl w:val="0"/>
-          <w:numId w:val="5"/>
-        </w:numPr>
-      </w:pPr>
-      <w:r>
-        <w:t>Speakers</w:t>
-      </w:r>
-    </w:p>
-    <w:p>
-      <w:pPr>
-        <w:pStyle w:val="ListParagraph"/>
-        <w:numPr>
-          <w:ilvl w:val="0"/>
-          <w:numId w:val="5"/>
-        </w:numPr>
-      </w:pPr>
-      <w:r>
-        <w:t>Central Locking system</w:t>
-      </w:r>
-    </w:p>
-    <w:p>
-      <w:pPr>
-        <w:pStyle w:val="ListParagraph"/>
-        <w:numPr>
-          <w:ilvl w:val="0"/>
-          <w:numId w:val="5"/>
-        </w:numPr>
-      </w:pPr>
-      <w:r>
-        <w:t>Fuel cap lever</w:t>
-      </w:r>
-    </w:p>
-    <w:p>
-      <w:pPr>
-        <w:pStyle w:val="ListParagraph"/>
-        <w:numPr>
-          <w:ilvl w:val="0"/>
-          <w:numId w:val="5"/>
-        </w:numPr>
-      </w:pPr>
-      <w:r>
-        <w:t>Ignition key hole</w:t>
-      </w:r>
-    </w:p>
-    <w:p>
-      <w:pPr>
-        <w:pStyle w:val="ListParagraph"/>
-        <w:numPr>
-          <w:ilvl w:val="0"/>
-          <w:numId w:val="5"/>
-        </w:numPr>
-      </w:pPr>
-      <w:proofErr w:type="spellStart"/>
-      <w:r>
-        <w:t>Bonet</w:t>
-      </w:r>
-      <w:proofErr w:type="spellEnd"/>
-      <w:r>
-        <w:t xml:space="preserve"> lever</w:t>
-      </w:r>
-    </w:p>
-    <w:p>
-      <w:pPr>
-        <w:pStyle w:val="ListParagraph"/>
-        <w:numPr>
-          <w:ilvl w:val="0"/>
-          <w:numId w:val="5"/>
-        </w:numPr>
-      </w:pPr>
-      <w:r>
-        <w:t>Boot lever</w:t>
-      </w:r>
-    </w:p>
-    <w:p>
-      <w:pPr>
-        <w:pStyle w:val="ListParagraph"/>
-        <w:numPr>
-          <w:ilvl w:val="0"/>
-          <w:numId w:val="5"/>
-        </w:numPr>
-      </w:pPr>
-      <w:r>
-        <w:t>Cruise control</w:t>
-      </w:r>
-    </w:p>
-    <w:p>
-      <w:r>
-        <w:t>Dashboard symbols</w:t>
-      </w:r>
-      <w:r>
-        <w:t xml:space="preserve"> </w:t>
-      </w:r>
-      <w:r>
-        <w:br/>
-        <w:t>(zoomed in)</w:t>
-      </w:r>
-    </w:p>
-    <w:p>
-      <w:pPr>
-        <w:pStyle w:val="ListParagraph"/>
-        <w:numPr>
-          <w:ilvl w:val="0"/>
           <w:numId w:val="6"/>
         </w:numPr>
       </w:pPr>
@@ -1058,7 +1877,6 @@
         </w:numPr>
       </w:pPr>
       <w:r>
-        <w:lastRenderedPageBreak/>
         <w:t>ABS symbol</w:t>
       </w:r>
     </w:p>
@@ -1118,13 +1936,8 @@
           <w:numId w:val="6"/>
         </w:numPr>
       </w:pPr>
-      <w:proofErr w:type="spellStart"/>
-      <w:r>
-        <w:t>Foglight</w:t>
-      </w:r>
-      <w:proofErr w:type="spellEnd"/>
-      <w:r>
-        <w:t xml:space="preserve"> (front and rear) light </w:t>
+      <w:r>
+        <w:t xml:space="preserve">Foglight (front and rear) light </w:t>
       </w:r>
     </w:p>
     <w:p>
@@ -1280,6 +2093,7 @@
           <w:sz w:val="24"/>
           <w:szCs w:val="24"/>
         </w:rPr>
+        <w:lastRenderedPageBreak/>
         <w:drawing>
           <wp:inline distT="0" distB="0" distL="0" distR="0" wp14:anchorId="3882FADB" wp14:editId="13DE7D1A">
             <wp:extent cx="5731510" cy="4518107"/>
@@ -1298,7 +2112,7 @@
                     </pic:cNvPicPr>
                   </pic:nvPicPr>
                   <pic:blipFill>
-                    <a:blip r:embed="rId5">
+                    <a:blip r:embed="rId10">
                       <a:extLst>
                         <a:ext uri="{28A0092B-C50C-407E-A947-70E740481C1C}">
                           <a14:useLocalDpi xmlns:a14="http://schemas.microsoft.com/office/drawing/2010/main" val="0"/>
@@ -1342,7 +2156,7 @@
 
 <file path=word/numbering.xml><?xml version="1.0" encoding="utf-8"?>
 <w:numbering xmlns:wpc="http://schemas.microsoft.com/office/word/2010/wordprocessingCanvas" xmlns:mc="http://schemas.openxmlformats.org/markup-compatibility/2006" xmlns:o="urn:schemas-microsoft-com:office:office" xmlns:r="http://schemas.openxmlformats.org/officeDocument/2006/relationships" xmlns:m="http://schemas.openxmlformats.org/officeDocument/2006/math" xmlns:v="urn:schemas-microsoft-com:vml" xmlns:wp14="http://schemas.microsoft.com/office/word/2010/wordprocessingDrawing" xmlns:wp="http://schemas.openxmlformats.org/drawingml/2006/wordprocessingDrawing" xmlns:w10="urn:schemas-microsoft-com:office:word" xmlns:w="http://schemas.openxmlformats.org/wordprocessingml/2006/main" xmlns:w14="http://schemas.microsoft.com/office/word/2010/wordml" xmlns:w15="http://schemas.microsoft.com/office/word/2012/wordml" xmlns:wpg="http://schemas.microsoft.com/office/word/2010/wordprocessingGroup" xmlns:wpi="http://schemas.microsoft.com/office/word/2010/wordprocessingInk" xmlns:wne="http://schemas.microsoft.com/office/word/2006/wordml" xmlns:wps="http://schemas.microsoft.com/office/word/2010/wordprocessingShape" mc:Ignorable="w14 w15 wp14">
-  <w:abstractNum w:abstractNumId="0">
+  <w:abstractNum w:abstractNumId="0" w15:restartNumberingAfterBreak="0">
     <w:nsid w:val="0B1A15A1"/>
     <w:multiLevelType w:val="hybridMultilevel"/>
     <w:tmpl w:val="F95E2744"/>
@@ -1431,7 +2245,96 @@
       </w:pPr>
     </w:lvl>
   </w:abstractNum>
-  <w:abstractNum w:abstractNumId="1">
+  <w:abstractNum w:abstractNumId="1" w15:restartNumberingAfterBreak="0">
+    <w:nsid w:val="0CBA7E67"/>
+    <w:multiLevelType w:val="hybridMultilevel"/>
+    <w:tmpl w:val="5C244D78"/>
+    <w:lvl w:ilvl="0" w:tplc="4409000F">
+      <w:start w:val="1"/>
+      <w:numFmt w:val="decimal"/>
+      <w:lvlText w:val="%1."/>
+      <w:lvlJc w:val="left"/>
+      <w:pPr>
+        <w:ind w:left="720" w:hanging="360"/>
+      </w:pPr>
+      <w:rPr>
+        <w:rFonts w:hint="default"/>
+      </w:rPr>
+    </w:lvl>
+    <w:lvl w:ilvl="1" w:tplc="44090019" w:tentative="1">
+      <w:start w:val="1"/>
+      <w:numFmt w:val="lowerLetter"/>
+      <w:lvlText w:val="%2."/>
+      <w:lvlJc w:val="left"/>
+      <w:pPr>
+        <w:ind w:left="1440" w:hanging="360"/>
+      </w:pPr>
+    </w:lvl>
+    <w:lvl w:ilvl="2" w:tplc="4409001B" w:tentative="1">
+      <w:start w:val="1"/>
+      <w:numFmt w:val="lowerRoman"/>
+      <w:lvlText w:val="%3."/>
+      <w:lvlJc w:val="right"/>
+      <w:pPr>
+        <w:ind w:left="2160" w:hanging="180"/>
+      </w:pPr>
+    </w:lvl>
+    <w:lvl w:ilvl="3" w:tplc="4409000F" w:tentative="1">
+      <w:start w:val="1"/>
+      <w:numFmt w:val="decimal"/>
+      <w:lvlText w:val="%4."/>
+      <w:lvlJc w:val="left"/>
+      <w:pPr>
+        <w:ind w:left="2880" w:hanging="360"/>
+      </w:pPr>
+    </w:lvl>
+    <w:lvl w:ilvl="4" w:tplc="44090019" w:tentative="1">
+      <w:start w:val="1"/>
+      <w:numFmt w:val="lowerLetter"/>
+      <w:lvlText w:val="%5."/>
+      <w:lvlJc w:val="left"/>
+      <w:pPr>
+        <w:ind w:left="3600" w:hanging="360"/>
+      </w:pPr>
+    </w:lvl>
+    <w:lvl w:ilvl="5" w:tplc="4409001B" w:tentative="1">
+      <w:start w:val="1"/>
+      <w:numFmt w:val="lowerRoman"/>
+      <w:lvlText w:val="%6."/>
+      <w:lvlJc w:val="right"/>
+      <w:pPr>
+        <w:ind w:left="4320" w:hanging="180"/>
+      </w:pPr>
+    </w:lvl>
+    <w:lvl w:ilvl="6" w:tplc="4409000F" w:tentative="1">
+      <w:start w:val="1"/>
+      <w:numFmt w:val="decimal"/>
+      <w:lvlText w:val="%7."/>
+      <w:lvlJc w:val="left"/>
+      <w:pPr>
+        <w:ind w:left="5040" w:hanging="360"/>
+      </w:pPr>
+    </w:lvl>
+    <w:lvl w:ilvl="7" w:tplc="44090019" w:tentative="1">
+      <w:start w:val="1"/>
+      <w:numFmt w:val="lowerLetter"/>
+      <w:lvlText w:val="%8."/>
+      <w:lvlJc w:val="left"/>
+      <w:pPr>
+        <w:ind w:left="5760" w:hanging="360"/>
+      </w:pPr>
+    </w:lvl>
+    <w:lvl w:ilvl="8" w:tplc="4409001B" w:tentative="1">
+      <w:start w:val="1"/>
+      <w:numFmt w:val="lowerRoman"/>
+      <w:lvlText w:val="%9."/>
+      <w:lvlJc w:val="right"/>
+      <w:pPr>
+        <w:ind w:left="6480" w:hanging="180"/>
+      </w:pPr>
+    </w:lvl>
+  </w:abstractNum>
+  <w:abstractNum w:abstractNumId="2" w15:restartNumberingAfterBreak="0">
     <w:nsid w:val="15662DCE"/>
     <w:multiLevelType w:val="hybridMultilevel"/>
     <w:tmpl w:val="4C72056C"/>
@@ -1520,7 +2423,7 @@
       </w:pPr>
     </w:lvl>
   </w:abstractNum>
-  <w:abstractNum w:abstractNumId="2">
+  <w:abstractNum w:abstractNumId="3" w15:restartNumberingAfterBreak="0">
     <w:nsid w:val="21E03B63"/>
     <w:multiLevelType w:val="hybridMultilevel"/>
     <w:tmpl w:val="01D2572E"/>
@@ -1609,7 +2512,7 @@
       </w:pPr>
     </w:lvl>
   </w:abstractNum>
-  <w:abstractNum w:abstractNumId="3">
+  <w:abstractNum w:abstractNumId="4" w15:restartNumberingAfterBreak="0">
     <w:nsid w:val="2437198D"/>
     <w:multiLevelType w:val="hybridMultilevel"/>
     <w:tmpl w:val="D000359A"/>
@@ -1698,7 +2601,274 @@
       </w:pPr>
     </w:lvl>
   </w:abstractNum>
-  <w:abstractNum w:abstractNumId="4">
+  <w:abstractNum w:abstractNumId="5" w15:restartNumberingAfterBreak="0">
+    <w:nsid w:val="4F843ED6"/>
+    <w:multiLevelType w:val="hybridMultilevel"/>
+    <w:tmpl w:val="99FCE280"/>
+    <w:lvl w:ilvl="0" w:tplc="4409000F">
+      <w:start w:val="1"/>
+      <w:numFmt w:val="decimal"/>
+      <w:lvlText w:val="%1."/>
+      <w:lvlJc w:val="left"/>
+      <w:pPr>
+        <w:ind w:left="720" w:hanging="360"/>
+      </w:pPr>
+      <w:rPr>
+        <w:rFonts w:hint="default"/>
+      </w:rPr>
+    </w:lvl>
+    <w:lvl w:ilvl="1" w:tplc="44090019" w:tentative="1">
+      <w:start w:val="1"/>
+      <w:numFmt w:val="lowerLetter"/>
+      <w:lvlText w:val="%2."/>
+      <w:lvlJc w:val="left"/>
+      <w:pPr>
+        <w:ind w:left="1440" w:hanging="360"/>
+      </w:pPr>
+    </w:lvl>
+    <w:lvl w:ilvl="2" w:tplc="4409001B" w:tentative="1">
+      <w:start w:val="1"/>
+      <w:numFmt w:val="lowerRoman"/>
+      <w:lvlText w:val="%3."/>
+      <w:lvlJc w:val="right"/>
+      <w:pPr>
+        <w:ind w:left="2160" w:hanging="180"/>
+      </w:pPr>
+    </w:lvl>
+    <w:lvl w:ilvl="3" w:tplc="4409000F" w:tentative="1">
+      <w:start w:val="1"/>
+      <w:numFmt w:val="decimal"/>
+      <w:lvlText w:val="%4."/>
+      <w:lvlJc w:val="left"/>
+      <w:pPr>
+        <w:ind w:left="2880" w:hanging="360"/>
+      </w:pPr>
+    </w:lvl>
+    <w:lvl w:ilvl="4" w:tplc="44090019" w:tentative="1">
+      <w:start w:val="1"/>
+      <w:numFmt w:val="lowerLetter"/>
+      <w:lvlText w:val="%5."/>
+      <w:lvlJc w:val="left"/>
+      <w:pPr>
+        <w:ind w:left="3600" w:hanging="360"/>
+      </w:pPr>
+    </w:lvl>
+    <w:lvl w:ilvl="5" w:tplc="4409001B" w:tentative="1">
+      <w:start w:val="1"/>
+      <w:numFmt w:val="lowerRoman"/>
+      <w:lvlText w:val="%6."/>
+      <w:lvlJc w:val="right"/>
+      <w:pPr>
+        <w:ind w:left="4320" w:hanging="180"/>
+      </w:pPr>
+    </w:lvl>
+    <w:lvl w:ilvl="6" w:tplc="4409000F" w:tentative="1">
+      <w:start w:val="1"/>
+      <w:numFmt w:val="decimal"/>
+      <w:lvlText w:val="%7."/>
+      <w:lvlJc w:val="left"/>
+      <w:pPr>
+        <w:ind w:left="5040" w:hanging="360"/>
+      </w:pPr>
+    </w:lvl>
+    <w:lvl w:ilvl="7" w:tplc="44090019" w:tentative="1">
+      <w:start w:val="1"/>
+      <w:numFmt w:val="lowerLetter"/>
+      <w:lvlText w:val="%8."/>
+      <w:lvlJc w:val="left"/>
+      <w:pPr>
+        <w:ind w:left="5760" w:hanging="360"/>
+      </w:pPr>
+    </w:lvl>
+    <w:lvl w:ilvl="8" w:tplc="4409001B" w:tentative="1">
+      <w:start w:val="1"/>
+      <w:numFmt w:val="lowerRoman"/>
+      <w:lvlText w:val="%9."/>
+      <w:lvlJc w:val="right"/>
+      <w:pPr>
+        <w:ind w:left="6480" w:hanging="180"/>
+      </w:pPr>
+    </w:lvl>
+  </w:abstractNum>
+  <w:abstractNum w:abstractNumId="6" w15:restartNumberingAfterBreak="0">
+    <w:nsid w:val="6FC17D87"/>
+    <w:multiLevelType w:val="hybridMultilevel"/>
+    <w:tmpl w:val="CE5E6852"/>
+    <w:lvl w:ilvl="0" w:tplc="4409000F">
+      <w:start w:val="1"/>
+      <w:numFmt w:val="decimal"/>
+      <w:lvlText w:val="%1."/>
+      <w:lvlJc w:val="left"/>
+      <w:pPr>
+        <w:ind w:left="720" w:hanging="360"/>
+      </w:pPr>
+      <w:rPr>
+        <w:rFonts w:hint="default"/>
+      </w:rPr>
+    </w:lvl>
+    <w:lvl w:ilvl="1" w:tplc="44090019" w:tentative="1">
+      <w:start w:val="1"/>
+      <w:numFmt w:val="lowerLetter"/>
+      <w:lvlText w:val="%2."/>
+      <w:lvlJc w:val="left"/>
+      <w:pPr>
+        <w:ind w:left="1440" w:hanging="360"/>
+      </w:pPr>
+    </w:lvl>
+    <w:lvl w:ilvl="2" w:tplc="4409001B" w:tentative="1">
+      <w:start w:val="1"/>
+      <w:numFmt w:val="lowerRoman"/>
+      <w:lvlText w:val="%3."/>
+      <w:lvlJc w:val="right"/>
+      <w:pPr>
+        <w:ind w:left="2160" w:hanging="180"/>
+      </w:pPr>
+    </w:lvl>
+    <w:lvl w:ilvl="3" w:tplc="4409000F" w:tentative="1">
+      <w:start w:val="1"/>
+      <w:numFmt w:val="decimal"/>
+      <w:lvlText w:val="%4."/>
+      <w:lvlJc w:val="left"/>
+      <w:pPr>
+        <w:ind w:left="2880" w:hanging="360"/>
+      </w:pPr>
+    </w:lvl>
+    <w:lvl w:ilvl="4" w:tplc="44090019" w:tentative="1">
+      <w:start w:val="1"/>
+      <w:numFmt w:val="lowerLetter"/>
+      <w:lvlText w:val="%5."/>
+      <w:lvlJc w:val="left"/>
+      <w:pPr>
+        <w:ind w:left="3600" w:hanging="360"/>
+      </w:pPr>
+    </w:lvl>
+    <w:lvl w:ilvl="5" w:tplc="4409001B" w:tentative="1">
+      <w:start w:val="1"/>
+      <w:numFmt w:val="lowerRoman"/>
+      <w:lvlText w:val="%6."/>
+      <w:lvlJc w:val="right"/>
+      <w:pPr>
+        <w:ind w:left="4320" w:hanging="180"/>
+      </w:pPr>
+    </w:lvl>
+    <w:lvl w:ilvl="6" w:tplc="4409000F" w:tentative="1">
+      <w:start w:val="1"/>
+      <w:numFmt w:val="decimal"/>
+      <w:lvlText w:val="%7."/>
+      <w:lvlJc w:val="left"/>
+      <w:pPr>
+        <w:ind w:left="5040" w:hanging="360"/>
+      </w:pPr>
+    </w:lvl>
+    <w:lvl w:ilvl="7" w:tplc="44090019" w:tentative="1">
+      <w:start w:val="1"/>
+      <w:numFmt w:val="lowerLetter"/>
+      <w:lvlText w:val="%8."/>
+      <w:lvlJc w:val="left"/>
+      <w:pPr>
+        <w:ind w:left="5760" w:hanging="360"/>
+      </w:pPr>
+    </w:lvl>
+    <w:lvl w:ilvl="8" w:tplc="4409001B" w:tentative="1">
+      <w:start w:val="1"/>
+      <w:numFmt w:val="lowerRoman"/>
+      <w:lvlText w:val="%9."/>
+      <w:lvlJc w:val="right"/>
+      <w:pPr>
+        <w:ind w:left="6480" w:hanging="180"/>
+      </w:pPr>
+    </w:lvl>
+  </w:abstractNum>
+  <w:abstractNum w:abstractNumId="7" w15:restartNumberingAfterBreak="0">
+    <w:nsid w:val="7536601A"/>
+    <w:multiLevelType w:val="hybridMultilevel"/>
+    <w:tmpl w:val="66A64FBE"/>
+    <w:lvl w:ilvl="0" w:tplc="4409000F">
+      <w:start w:val="1"/>
+      <w:numFmt w:val="decimal"/>
+      <w:lvlText w:val="%1."/>
+      <w:lvlJc w:val="left"/>
+      <w:pPr>
+        <w:ind w:left="720" w:hanging="360"/>
+      </w:pPr>
+      <w:rPr>
+        <w:rFonts w:hint="default"/>
+      </w:rPr>
+    </w:lvl>
+    <w:lvl w:ilvl="1" w:tplc="44090019" w:tentative="1">
+      <w:start w:val="1"/>
+      <w:numFmt w:val="lowerLetter"/>
+      <w:lvlText w:val="%2."/>
+      <w:lvlJc w:val="left"/>
+      <w:pPr>
+        <w:ind w:left="1440" w:hanging="360"/>
+      </w:pPr>
+    </w:lvl>
+    <w:lvl w:ilvl="2" w:tplc="4409001B" w:tentative="1">
+      <w:start w:val="1"/>
+      <w:numFmt w:val="lowerRoman"/>
+      <w:lvlText w:val="%3."/>
+      <w:lvlJc w:val="right"/>
+      <w:pPr>
+        <w:ind w:left="2160" w:hanging="180"/>
+      </w:pPr>
+    </w:lvl>
+    <w:lvl w:ilvl="3" w:tplc="4409000F" w:tentative="1">
+      <w:start w:val="1"/>
+      <w:numFmt w:val="decimal"/>
+      <w:lvlText w:val="%4."/>
+      <w:lvlJc w:val="left"/>
+      <w:pPr>
+        <w:ind w:left="2880" w:hanging="360"/>
+      </w:pPr>
+    </w:lvl>
+    <w:lvl w:ilvl="4" w:tplc="44090019" w:tentative="1">
+      <w:start w:val="1"/>
+      <w:numFmt w:val="lowerLetter"/>
+      <w:lvlText w:val="%5."/>
+      <w:lvlJc w:val="left"/>
+      <w:pPr>
+        <w:ind w:left="3600" w:hanging="360"/>
+      </w:pPr>
+    </w:lvl>
+    <w:lvl w:ilvl="5" w:tplc="4409001B" w:tentative="1">
+      <w:start w:val="1"/>
+      <w:numFmt w:val="lowerRoman"/>
+      <w:lvlText w:val="%6."/>
+      <w:lvlJc w:val="right"/>
+      <w:pPr>
+        <w:ind w:left="4320" w:hanging="180"/>
+      </w:pPr>
+    </w:lvl>
+    <w:lvl w:ilvl="6" w:tplc="4409000F" w:tentative="1">
+      <w:start w:val="1"/>
+      <w:numFmt w:val="decimal"/>
+      <w:lvlText w:val="%7."/>
+      <w:lvlJc w:val="left"/>
+      <w:pPr>
+        <w:ind w:left="5040" w:hanging="360"/>
+      </w:pPr>
+    </w:lvl>
+    <w:lvl w:ilvl="7" w:tplc="44090019" w:tentative="1">
+      <w:start w:val="1"/>
+      <w:numFmt w:val="lowerLetter"/>
+      <w:lvlText w:val="%8."/>
+      <w:lvlJc w:val="left"/>
+      <w:pPr>
+        <w:ind w:left="5760" w:hanging="360"/>
+      </w:pPr>
+    </w:lvl>
+    <w:lvl w:ilvl="8" w:tplc="4409001B" w:tentative="1">
+      <w:start w:val="1"/>
+      <w:numFmt w:val="lowerRoman"/>
+      <w:lvlText w:val="%9."/>
+      <w:lvlJc w:val="right"/>
+      <w:pPr>
+        <w:ind w:left="6480" w:hanging="180"/>
+      </w:pPr>
+    </w:lvl>
+  </w:abstractNum>
+  <w:abstractNum w:abstractNumId="8" w15:restartNumberingAfterBreak="0">
     <w:nsid w:val="78EB26CF"/>
     <w:multiLevelType w:val="hybridMultilevel"/>
     <w:tmpl w:val="65B89A8A"/>
@@ -1787,7 +2957,7 @@
       </w:pPr>
     </w:lvl>
   </w:abstractNum>
-  <w:abstractNum w:abstractNumId="5">
+  <w:abstractNum w:abstractNumId="9" w15:restartNumberingAfterBreak="0">
     <w:nsid w:val="794B157A"/>
     <w:multiLevelType w:val="hybridMultilevel"/>
     <w:tmpl w:val="E1FAADB4"/>
@@ -1877,21 +3047,33 @@
     </w:lvl>
   </w:abstractNum>
   <w:num w:numId="1">
-    <w:abstractNumId w:val="2"/>
+    <w:abstractNumId w:val="3"/>
   </w:num>
   <w:num w:numId="2">
     <w:abstractNumId w:val="0"/>
   </w:num>
   <w:num w:numId="3">
+    <w:abstractNumId w:val="2"/>
+  </w:num>
+  <w:num w:numId="4">
+    <w:abstractNumId w:val="4"/>
+  </w:num>
+  <w:num w:numId="5">
+    <w:abstractNumId w:val="8"/>
+  </w:num>
+  <w:num w:numId="6">
+    <w:abstractNumId w:val="9"/>
+  </w:num>
+  <w:num w:numId="7">
     <w:abstractNumId w:val="1"/>
   </w:num>
-  <w:num w:numId="4">
-    <w:abstractNumId w:val="3"/>
+  <w:num w:numId="8">
+    <w:abstractNumId w:val="7"/>
   </w:num>
-  <w:num w:numId="5">
-    <w:abstractNumId w:val="4"/>
+  <w:num w:numId="9">
+    <w:abstractNumId w:val="6"/>
   </w:num>
-  <w:num w:numId="6">
+  <w:num w:numId="10">
     <w:abstractNumId w:val="5"/>
   </w:num>
 </w:numbering>
@@ -2612,4 +3794,16 @@
     </a:ext>
   </a:extLst>
 </a:theme>
+</file>
+
+<file path=customXml/item1.xml><?xml version="1.0" encoding="utf-8"?>
+<b:Sources xmlns:b="http://schemas.openxmlformats.org/officeDocument/2006/bibliography" xmlns="http://schemas.openxmlformats.org/officeDocument/2006/bibliography" SelectedStyle="\APASixthEditionOfficeOnline.xsl" StyleName="APA" Version="6"/>
+</file>
+
+<file path=customXml/itemProps1.xml><?xml version="1.0" encoding="utf-8"?>
+<ds:datastoreItem xmlns:ds="http://schemas.openxmlformats.org/officeDocument/2006/customXml" ds:itemID="{67D1C96B-DE99-45B0-A6BD-8D4AE7C954A4}">
+  <ds:schemaRefs>
+    <ds:schemaRef ds:uri="http://schemas.openxmlformats.org/officeDocument/2006/bibliography"/>
+  </ds:schemaRefs>
+</ds:datastoreItem>
 </file>
</xml_diff>

<commit_message>
Made some change for the infographics images, links to images have been added. A bit of multithreaded code as well
</commit_message>
<xml_diff>
--- a/Weeeeeee/List of car parts for infographics.docx
+++ b/Weeeeeee/List of car parts for infographics.docx
@@ -1,6 +1,6 @@
 
 <file path=word/document.xml><?xml version="1.0" encoding="utf-8"?>
-<w:document xmlns:wpc="http://schemas.microsoft.com/office/word/2010/wordprocessingCanvas" xmlns:mc="http://schemas.openxmlformats.org/markup-compatibility/2006" xmlns:o="urn:schemas-microsoft-com:office:office" xmlns:r="http://schemas.openxmlformats.org/officeDocument/2006/relationships" xmlns:m="http://schemas.openxmlformats.org/officeDocument/2006/math" xmlns:v="urn:schemas-microsoft-com:vml" xmlns:wp14="http://schemas.microsoft.com/office/word/2010/wordprocessingDrawing" xmlns:wp="http://schemas.openxmlformats.org/drawingml/2006/wordprocessingDrawing" xmlns:w10="urn:schemas-microsoft-com:office:word" xmlns:w="http://schemas.openxmlformats.org/wordprocessingml/2006/main" xmlns:w14="http://schemas.microsoft.com/office/word/2010/wordml" xmlns:w15="http://schemas.microsoft.com/office/word/2012/wordml" xmlns:wpg="http://schemas.microsoft.com/office/word/2010/wordprocessingGroup" xmlns:wpi="http://schemas.microsoft.com/office/word/2010/wordprocessingInk" xmlns:wne="http://schemas.microsoft.com/office/word/2006/wordml" xmlns:wps="http://schemas.microsoft.com/office/word/2010/wordprocessingShape" mc:Ignorable="w14 w15 wp14">
+<w:document xmlns:wpc="http://schemas.microsoft.com/office/word/2010/wordprocessingCanvas" xmlns:mo="http://schemas.microsoft.com/office/mac/office/2008/main" xmlns:mc="http://schemas.openxmlformats.org/markup-compatibility/2006" xmlns:mv="urn:schemas-microsoft-com:mac:vml" xmlns:o="urn:schemas-microsoft-com:office:office" xmlns:r="http://schemas.openxmlformats.org/officeDocument/2006/relationships" xmlns:m="http://schemas.openxmlformats.org/officeDocument/2006/math" xmlns:v="urn:schemas-microsoft-com:vml" xmlns:wp14="http://schemas.microsoft.com/office/word/2010/wordprocessingDrawing" xmlns:wp="http://schemas.openxmlformats.org/drawingml/2006/wordprocessingDrawing" xmlns:w10="urn:schemas-microsoft-com:office:word" xmlns:w="http://schemas.openxmlformats.org/wordprocessingml/2006/main" xmlns:w14="http://schemas.microsoft.com/office/word/2010/wordml" xmlns:w15="http://schemas.microsoft.com/office/word/2012/wordml" xmlns:wpg="http://schemas.microsoft.com/office/word/2010/wordprocessingGroup" xmlns:wpi="http://schemas.microsoft.com/office/word/2010/wordprocessingInk" xmlns:wne="http://schemas.microsoft.com/office/word/2006/wordml" xmlns:wps="http://schemas.microsoft.com/office/word/2010/wordprocessingShape" mc:Ignorable="w14 w15 wp14">
   <w:body>
     <w:p>
       <w:pPr>
@@ -563,6 +563,7 @@
       <w:r>
         <w:rPr>
           <w:noProof/>
+          <w:lang w:val="en-US" w:eastAsia="en-US"/>
         </w:rPr>
         <w:drawing>
           <wp:inline distT="0" distB="0" distL="0" distR="0" wp14:anchorId="4CD78FF2" wp14:editId="49C5BD42">
@@ -759,6 +760,26 @@
       </w:r>
     </w:p>
     <w:p>
+      <w:hyperlink r:id="rId7" w:history="1">
+        <w:r>
+          <w:rPr>
+            <w:rStyle w:val="Hyperlink"/>
+          </w:rPr>
+          <w:t>http://paultan.org/2014/03/20/2014-honda-city-launch-malaysia/2014_honda_city_malaysia_010/</w:t>
+        </w:r>
+      </w:hyperlink>
+    </w:p>
+    <w:p>
+      <w:r>
+        <w:t>or</w:t>
+      </w:r>
+    </w:p>
+    <w:p>
+      <w:r>
+        <w:t>http://paultan.org/2014/03/20/2014-honda-city-launch-malaysia/2014-city-interior/</w:t>
+      </w:r>
+    </w:p>
+    <w:p>
       <w:r>
         <w:br w:type="page"/>
       </w:r>
@@ -773,6 +794,7 @@
       <w:r>
         <w:rPr>
           <w:noProof/>
+          <w:lang w:val="en-US" w:eastAsia="en-US"/>
         </w:rPr>
         <w:drawing>
           <wp:inline distT="0" distB="0" distL="0" distR="0" wp14:anchorId="62167312" wp14:editId="25767A69">
@@ -792,7 +814,7 @@
                     </pic:cNvPicPr>
                   </pic:nvPicPr>
                   <pic:blipFill rotWithShape="1">
-                    <a:blip r:embed="rId7">
+                    <a:blip r:embed="rId8">
                       <a:extLst>
                         <a:ext uri="{28A0092B-C50C-407E-A947-70E740481C1C}">
                           <a14:useLocalDpi xmlns:a14="http://schemas.microsoft.com/office/drawing/2010/main" val="0"/>
@@ -984,6 +1006,35 @@
       </w:r>
     </w:p>
     <w:p>
+      <w:hyperlink r:id="rId9" w:history="1">
+        <w:r>
+          <w:rPr>
+            <w:rStyle w:val="Hyperlink"/>
+          </w:rPr>
+          <w:t>http://paultan.org/2014/03/21/gallery-2014-honda-city-spec-spec-comparison/2014_honda_city_v_010/</w:t>
+        </w:r>
+      </w:hyperlink>
+    </w:p>
+    <w:p/>
+    <w:p>
+      <w:r>
+        <w:t>or this</w:t>
+      </w:r>
+    </w:p>
+    <w:p/>
+    <w:p>
+      <w:hyperlink r:id="rId10" w:history="1">
+        <w:r>
+          <w:rPr>
+            <w:rStyle w:val="Hyperlink"/>
+          </w:rPr>
+          <w:t>http://paultan.org/2014/03/21/gallery-2014-honda-city-spec-spec-comparison/2014_honda_city_v_011/</w:t>
+        </w:r>
+      </w:hyperlink>
+    </w:p>
+    <w:p/>
+    <w:p/>
+    <w:p>
       <w:r>
         <w:br w:type="page"/>
       </w:r>
@@ -1006,6 +1057,7 @@
       <w:r>
         <w:rPr>
           <w:noProof/>
+          <w:lang w:val="en-US" w:eastAsia="en-US"/>
         </w:rPr>
         <w:drawing>
           <wp:inline distT="0" distB="0" distL="0" distR="0" wp14:anchorId="2628A694" wp14:editId="2AE7956A">
@@ -1025,7 +1077,7 @@
                     </pic:cNvPicPr>
                   </pic:nvPicPr>
                   <pic:blipFill rotWithShape="1">
-                    <a:blip r:embed="rId8">
+                    <a:blip r:embed="rId11">
                       <a:extLst>
                         <a:ext uri="{28A0092B-C50C-407E-A947-70E740481C1C}">
                           <a14:useLocalDpi xmlns:a14="http://schemas.microsoft.com/office/drawing/2010/main" val="0"/>
@@ -1155,6 +1207,11 @@
       <w:r>
         <w:t xml:space="preserve">Seat adjuster </w:t>
       </w:r>
+      <w:r>
+        <w:t xml:space="preserve"> (put in the next one)</w:t>
+      </w:r>
+      <w:bookmarkStart w:id="0" w:name="_GoBack"/>
+      <w:bookmarkEnd w:id="0"/>
     </w:p>
     <w:p>
       <w:pPr>
@@ -1212,6 +1269,7 @@
       <w:r>
         <w:rPr>
           <w:noProof/>
+          <w:lang w:val="en-US" w:eastAsia="en-US"/>
         </w:rPr>
         <w:drawing>
           <wp:inline distT="0" distB="0" distL="0" distR="0" wp14:anchorId="191D3829" wp14:editId="4639671A">
@@ -1231,7 +1289,7 @@
                     </pic:cNvPicPr>
                   </pic:nvPicPr>
                   <pic:blipFill rotWithShape="1">
-                    <a:blip r:embed="rId9">
+                    <a:blip r:embed="rId12">
                       <a:extLst>
                         <a:ext uri="{28A0092B-C50C-407E-A947-70E740481C1C}">
                           <a14:useLocalDpi xmlns:a14="http://schemas.microsoft.com/office/drawing/2010/main" val="0"/>
@@ -1314,12 +1372,54 @@
         <w:t xml:space="preserve">Arm rest </w:t>
       </w:r>
     </w:p>
+    <w:p>
+      <w:hyperlink r:id="rId13" w:history="1">
+        <w:r>
+          <w:rPr>
+            <w:rStyle w:val="Hyperlink"/>
+          </w:rPr>
+          <w:t>http://paultan.org/2014/07/07/proton-persona-executive-new-trim-level-appears-website-higher-spec-rm50k/perso</w:t>
+        </w:r>
+        <w:r>
+          <w:rPr>
+            <w:rStyle w:val="Hyperlink"/>
+          </w:rPr>
+          <w:t>n</w:t>
+        </w:r>
+        <w:r>
+          <w:rPr>
+            <w:rStyle w:val="Hyperlink"/>
+          </w:rPr>
+          <w:t>a-7/</w:t>
+        </w:r>
+      </w:hyperlink>
+    </w:p>
     <w:p/>
     <w:p>
+      <w:hyperlink r:id="rId14" w:history="1">
+        <w:r>
+          <w:rPr>
+            <w:rStyle w:val="Hyperlink"/>
+          </w:rPr>
+          <w:t>http://paultan.org/2014/08/29/driven-audi-a3-sedan-review-malaysia/a3_sline_int_13/</w:t>
+        </w:r>
+      </w:hyperlink>
+      <w:r>
+        <w:t xml:space="preserve"> </w:t>
+      </w:r>
+    </w:p>
+    <w:p>
+      <w:r>
+        <w:t>Better to use the second one as that one also has the seat adjuster on the side…</w:t>
+      </w:r>
+    </w:p>
+    <w:p/>
+    <w:p>
       <w:r>
         <w:br w:type="page"/>
       </w:r>
     </w:p>
+    <w:p/>
     <w:p>
       <w:pPr>
         <w:pStyle w:val="ListParagraph"/>
@@ -1329,7 +1429,6 @@
         </w:numPr>
       </w:pPr>
       <w:r>
-        <w:lastRenderedPageBreak/>
         <w:t>Steering wheel</w:t>
       </w:r>
     </w:p>
@@ -1756,10 +1855,7 @@
         <w:t>Probably broken down into 2 parts</w:t>
       </w:r>
     </w:p>
-    <w:p>
-      <w:bookmarkStart w:id="0" w:name="_GoBack"/>
-      <w:bookmarkEnd w:id="0"/>
-    </w:p>
+    <w:p/>
     <w:p>
       <w:pPr>
         <w:pStyle w:val="ListParagraph"/>
@@ -2092,6 +2188,7 @@
           <w:noProof/>
           <w:sz w:val="24"/>
           <w:szCs w:val="24"/>
+          <w:lang w:val="en-US" w:eastAsia="en-US"/>
         </w:rPr>
         <w:lastRenderedPageBreak/>
         <w:drawing>
@@ -2112,7 +2209,7 @@
                     </pic:cNvPicPr>
                   </pic:nvPicPr>
                   <pic:blipFill>
-                    <a:blip r:embed="rId10">
+                    <a:blip r:embed="rId15">
                       <a:extLst>
                         <a:ext uri="{28A0092B-C50C-407E-A947-70E740481C1C}">
                           <a14:useLocalDpi xmlns:a14="http://schemas.microsoft.com/office/drawing/2010/main" val="0"/>
@@ -2155,8 +2252,8 @@
 </file>
 
 <file path=word/numbering.xml><?xml version="1.0" encoding="utf-8"?>
-<w:numbering xmlns:wpc="http://schemas.microsoft.com/office/word/2010/wordprocessingCanvas" xmlns:mc="http://schemas.openxmlformats.org/markup-compatibility/2006" xmlns:o="urn:schemas-microsoft-com:office:office" xmlns:r="http://schemas.openxmlformats.org/officeDocument/2006/relationships" xmlns:m="http://schemas.openxmlformats.org/officeDocument/2006/math" xmlns:v="urn:schemas-microsoft-com:vml" xmlns:wp14="http://schemas.microsoft.com/office/word/2010/wordprocessingDrawing" xmlns:wp="http://schemas.openxmlformats.org/drawingml/2006/wordprocessingDrawing" xmlns:w10="urn:schemas-microsoft-com:office:word" xmlns:w="http://schemas.openxmlformats.org/wordprocessingml/2006/main" xmlns:w14="http://schemas.microsoft.com/office/word/2010/wordml" xmlns:w15="http://schemas.microsoft.com/office/word/2012/wordml" xmlns:wpg="http://schemas.microsoft.com/office/word/2010/wordprocessingGroup" xmlns:wpi="http://schemas.microsoft.com/office/word/2010/wordprocessingInk" xmlns:wne="http://schemas.microsoft.com/office/word/2006/wordml" xmlns:wps="http://schemas.microsoft.com/office/word/2010/wordprocessingShape" mc:Ignorable="w14 w15 wp14">
-  <w:abstractNum w:abstractNumId="0" w15:restartNumberingAfterBreak="0">
+<w:numbering xmlns:wpc="http://schemas.microsoft.com/office/word/2010/wordprocessingCanvas" xmlns:mo="http://schemas.microsoft.com/office/mac/office/2008/main" xmlns:mc="http://schemas.openxmlformats.org/markup-compatibility/2006" xmlns:mv="urn:schemas-microsoft-com:mac:vml" xmlns:o="urn:schemas-microsoft-com:office:office" xmlns:r="http://schemas.openxmlformats.org/officeDocument/2006/relationships" xmlns:m="http://schemas.openxmlformats.org/officeDocument/2006/math" xmlns:v="urn:schemas-microsoft-com:vml" xmlns:wp14="http://schemas.microsoft.com/office/word/2010/wordprocessingDrawing" xmlns:wp="http://schemas.openxmlformats.org/drawingml/2006/wordprocessingDrawing" xmlns:w10="urn:schemas-microsoft-com:office:word" xmlns:w="http://schemas.openxmlformats.org/wordprocessingml/2006/main" xmlns:w14="http://schemas.microsoft.com/office/word/2010/wordml" xmlns:w15="http://schemas.microsoft.com/office/word/2012/wordml" xmlns:wpg="http://schemas.microsoft.com/office/word/2010/wordprocessingGroup" xmlns:wpi="http://schemas.microsoft.com/office/word/2010/wordprocessingInk" xmlns:wne="http://schemas.microsoft.com/office/word/2006/wordml" xmlns:wps="http://schemas.microsoft.com/office/word/2010/wordprocessingShape" mc:Ignorable="w14 w15 wp14">
+  <w:abstractNum w:abstractNumId="0">
     <w:nsid w:val="0B1A15A1"/>
     <w:multiLevelType w:val="hybridMultilevel"/>
     <w:tmpl w:val="F95E2744"/>
@@ -2245,7 +2342,7 @@
       </w:pPr>
     </w:lvl>
   </w:abstractNum>
-  <w:abstractNum w:abstractNumId="1" w15:restartNumberingAfterBreak="0">
+  <w:abstractNum w:abstractNumId="1">
     <w:nsid w:val="0CBA7E67"/>
     <w:multiLevelType w:val="hybridMultilevel"/>
     <w:tmpl w:val="5C244D78"/>
@@ -2334,7 +2431,7 @@
       </w:pPr>
     </w:lvl>
   </w:abstractNum>
-  <w:abstractNum w:abstractNumId="2" w15:restartNumberingAfterBreak="0">
+  <w:abstractNum w:abstractNumId="2">
     <w:nsid w:val="15662DCE"/>
     <w:multiLevelType w:val="hybridMultilevel"/>
     <w:tmpl w:val="4C72056C"/>
@@ -2423,7 +2520,7 @@
       </w:pPr>
     </w:lvl>
   </w:abstractNum>
-  <w:abstractNum w:abstractNumId="3" w15:restartNumberingAfterBreak="0">
+  <w:abstractNum w:abstractNumId="3">
     <w:nsid w:val="21E03B63"/>
     <w:multiLevelType w:val="hybridMultilevel"/>
     <w:tmpl w:val="01D2572E"/>
@@ -2512,7 +2609,7 @@
       </w:pPr>
     </w:lvl>
   </w:abstractNum>
-  <w:abstractNum w:abstractNumId="4" w15:restartNumberingAfterBreak="0">
+  <w:abstractNum w:abstractNumId="4">
     <w:nsid w:val="2437198D"/>
     <w:multiLevelType w:val="hybridMultilevel"/>
     <w:tmpl w:val="D000359A"/>
@@ -2601,7 +2698,7 @@
       </w:pPr>
     </w:lvl>
   </w:abstractNum>
-  <w:abstractNum w:abstractNumId="5" w15:restartNumberingAfterBreak="0">
+  <w:abstractNum w:abstractNumId="5">
     <w:nsid w:val="4F843ED6"/>
     <w:multiLevelType w:val="hybridMultilevel"/>
     <w:tmpl w:val="99FCE280"/>
@@ -2690,7 +2787,7 @@
       </w:pPr>
     </w:lvl>
   </w:abstractNum>
-  <w:abstractNum w:abstractNumId="6" w15:restartNumberingAfterBreak="0">
+  <w:abstractNum w:abstractNumId="6">
     <w:nsid w:val="6FC17D87"/>
     <w:multiLevelType w:val="hybridMultilevel"/>
     <w:tmpl w:val="CE5E6852"/>
@@ -2779,7 +2876,7 @@
       </w:pPr>
     </w:lvl>
   </w:abstractNum>
-  <w:abstractNum w:abstractNumId="7" w15:restartNumberingAfterBreak="0">
+  <w:abstractNum w:abstractNumId="7">
     <w:nsid w:val="7536601A"/>
     <w:multiLevelType w:val="hybridMultilevel"/>
     <w:tmpl w:val="66A64FBE"/>
@@ -2868,7 +2965,7 @@
       </w:pPr>
     </w:lvl>
   </w:abstractNum>
-  <w:abstractNum w:abstractNumId="8" w15:restartNumberingAfterBreak="0">
+  <w:abstractNum w:abstractNumId="8">
     <w:nsid w:val="78EB26CF"/>
     <w:multiLevelType w:val="hybridMultilevel"/>
     <w:tmpl w:val="65B89A8A"/>
@@ -2957,7 +3054,7 @@
       </w:pPr>
     </w:lvl>
   </w:abstractNum>
-  <w:abstractNum w:abstractNumId="9" w15:restartNumberingAfterBreak="0">
+  <w:abstractNum w:abstractNumId="9">
     <w:nsid w:val="794B157A"/>
     <w:multiLevelType w:val="hybridMultilevel"/>
     <w:tmpl w:val="E1FAADB4"/>
@@ -3096,7 +3193,7 @@
       </w:pPr>
     </w:pPrDefault>
   </w:docDefaults>
-  <w:latentStyles w:defLockedState="0" w:defUIPriority="99" w:defSemiHidden="0" w:defUnhideWhenUsed="0" w:defQFormat="0" w:count="371">
+  <w:latentStyles w:defLockedState="0" w:defUIPriority="99" w:defSemiHidden="0" w:defUnhideWhenUsed="0" w:defQFormat="0" w:count="380">
     <w:lsdException w:name="Normal" w:uiPriority="0" w:qFormat="1"/>
     <w:lsdException w:name="heading 1" w:uiPriority="9" w:qFormat="1"/>
     <w:lsdException w:name="heading 2" w:semiHidden="1" w:uiPriority="9" w:unhideWhenUsed="1" w:qFormat="1"/>
@@ -3532,6 +3629,29 @@
       <w:szCs w:val="18"/>
     </w:rPr>
   </w:style>
+  <w:style w:type="character" w:styleId="Hyperlink">
+    <w:name w:val="Hyperlink"/>
+    <w:basedOn w:val="DefaultParagraphFont"/>
+    <w:uiPriority w:val="99"/>
+    <w:unhideWhenUsed/>
+    <w:rsid w:val="00C2781C"/>
+    <w:rPr>
+      <w:color w:val="0563C1" w:themeColor="hyperlink"/>
+      <w:u w:val="single"/>
+    </w:rPr>
+  </w:style>
+  <w:style w:type="character" w:styleId="FollowedHyperlink">
+    <w:name w:val="FollowedHyperlink"/>
+    <w:basedOn w:val="DefaultParagraphFont"/>
+    <w:uiPriority w:val="99"/>
+    <w:semiHidden/>
+    <w:unhideWhenUsed/>
+    <w:rsid w:val="00C2781C"/>
+    <w:rPr>
+      <w:color w:val="954F72" w:themeColor="followedHyperlink"/>
+      <w:u w:val="single"/>
+    </w:rPr>
+  </w:style>
 </w:styles>
 </file>
 
@@ -3801,7 +3921,7 @@
 </file>
 
 <file path=customXml/itemProps1.xml><?xml version="1.0" encoding="utf-8"?>
-<ds:datastoreItem xmlns:ds="http://schemas.openxmlformats.org/officeDocument/2006/customXml" ds:itemID="{67D1C96B-DE99-45B0-A6BD-8D4AE7C954A4}">
+<ds:datastoreItem xmlns:ds="http://schemas.openxmlformats.org/officeDocument/2006/customXml" ds:itemID="{A851264A-DC52-4841-8147-EB7493559653}">
   <ds:schemaRefs>
     <ds:schemaRef ds:uri="http://schemas.openxmlformats.org/officeDocument/2006/bibliography"/>
   </ds:schemaRefs>

</xml_diff>